<commit_message>
Se ha creado las funciones de usuario
</commit_message>
<xml_diff>
--- a/documentacion/Requerimientos del proyecto.docx
+++ b/documentacion/Requerimientos del proyecto.docx
@@ -2679,21 +2679,7 @@
         <w:rPr>
           <w:rFonts w:ascii="Times New Roman" w:hAnsi="Times New Roman" w:cs="Times New Roman"/>
         </w:rPr>
-        <w:t xml:space="preserve"> que debe ser capaz de conectarse con el </w:t>
-      </w:r>
-      <w:proofErr w:type="spellStart"/>
-      <w:r>
-        <w:rPr>
-          <w:rFonts w:ascii="Times New Roman" w:hAnsi="Times New Roman" w:cs="Times New Roman"/>
-        </w:rPr>
-        <w:t>backend</w:t>
-      </w:r>
-      <w:proofErr w:type="spellEnd"/>
-      <w:r>
-        <w:rPr>
-          <w:rFonts w:ascii="Times New Roman" w:hAnsi="Times New Roman" w:cs="Times New Roman"/>
-        </w:rPr>
-        <w:t xml:space="preserve"> para realizar las operaciones de facturación y control de inventario</w:t>
+        <w:t xml:space="preserve"> que debe ser capaz de conectarse con el backend para realizar las operaciones de facturación y control de inventario</w:t>
       </w:r>
       <w:r>
         <w:rPr>
@@ -2729,35 +2715,13 @@
         <w:rPr>
           <w:rFonts w:ascii="Times New Roman" w:hAnsi="Times New Roman" w:cs="Times New Roman"/>
         </w:rPr>
-        <w:t xml:space="preserve">. Esta aplicación será construida con el </w:t>
-      </w:r>
-      <w:proofErr w:type="spellStart"/>
-      <w:r>
-        <w:rPr>
-          <w:rFonts w:ascii="Times New Roman" w:hAnsi="Times New Roman" w:cs="Times New Roman"/>
-        </w:rPr>
-        <w:t>framework</w:t>
-      </w:r>
-      <w:proofErr w:type="spellEnd"/>
-      <w:r>
-        <w:rPr>
-          <w:rFonts w:ascii="Times New Roman" w:hAnsi="Times New Roman" w:cs="Times New Roman"/>
-        </w:rPr>
-        <w:t xml:space="preserve"> </w:t>
-      </w:r>
-      <w:proofErr w:type="spellStart"/>
-      <w:r>
-        <w:rPr>
-          <w:rFonts w:ascii="Times New Roman" w:hAnsi="Times New Roman" w:cs="Times New Roman"/>
-        </w:rPr>
-        <w:t>Tauri</w:t>
-      </w:r>
-      <w:proofErr w:type="spellEnd"/>
-      <w:r>
-        <w:rPr>
-          <w:rFonts w:ascii="Times New Roman" w:hAnsi="Times New Roman" w:cs="Times New Roman"/>
-        </w:rPr>
-        <w:t>,</w:t>
+        <w:t xml:space="preserve">. Esta aplicación será construida con el framework </w:t>
+      </w:r>
+      <w:r>
+        <w:rPr>
+          <w:rFonts w:ascii="Times New Roman" w:hAnsi="Times New Roman" w:cs="Times New Roman"/>
+        </w:rPr>
+        <w:t>Tauri,</w:t>
       </w:r>
       <w:r>
         <w:rPr>
@@ -2779,21 +2743,7 @@
         <w:rPr>
           <w:rFonts w:ascii="Times New Roman" w:hAnsi="Times New Roman" w:cs="Times New Roman"/>
         </w:rPr>
-        <w:t xml:space="preserve">La aplicación debe tener un </w:t>
-      </w:r>
-      <w:proofErr w:type="spellStart"/>
-      <w:r>
-        <w:rPr>
-          <w:rFonts w:ascii="Times New Roman" w:hAnsi="Times New Roman" w:cs="Times New Roman"/>
-        </w:rPr>
-        <w:t>backend</w:t>
-      </w:r>
-      <w:proofErr w:type="spellEnd"/>
-      <w:r>
-        <w:rPr>
-          <w:rFonts w:ascii="Times New Roman" w:hAnsi="Times New Roman" w:cs="Times New Roman"/>
-        </w:rPr>
-        <w:t xml:space="preserve"> para gestionar las o</w:t>
+        <w:t>La aplicación debe tener un backend para gestionar las o</w:t>
       </w:r>
       <w:r>
         <w:rPr>
@@ -2805,30 +2755,14 @@
         <w:rPr>
           <w:rFonts w:ascii="Times New Roman" w:hAnsi="Times New Roman" w:cs="Times New Roman"/>
         </w:rPr>
-        <w:t xml:space="preserve">. Este </w:t>
-      </w:r>
-      <w:proofErr w:type="spellStart"/>
-      <w:r>
-        <w:rPr>
-          <w:rFonts w:ascii="Times New Roman" w:hAnsi="Times New Roman" w:cs="Times New Roman"/>
-        </w:rPr>
-        <w:t>backend</w:t>
-      </w:r>
-      <w:proofErr w:type="spellEnd"/>
-      <w:r>
-        <w:rPr>
-          <w:rFonts w:ascii="Times New Roman" w:hAnsi="Times New Roman" w:cs="Times New Roman"/>
-        </w:rPr>
-        <w:t xml:space="preserve"> será desarrollado en </w:t>
-      </w:r>
-      <w:proofErr w:type="spellStart"/>
+        <w:t xml:space="preserve">. Este backend será desarrollado en </w:t>
+      </w:r>
       <w:r>
         <w:rPr>
           <w:rFonts w:ascii="Times New Roman" w:hAnsi="Times New Roman" w:cs="Times New Roman"/>
         </w:rPr>
         <w:t>Deno</w:t>
       </w:r>
-      <w:proofErr w:type="spellEnd"/>
       <w:r>
         <w:rPr>
           <w:rFonts w:ascii="Times New Roman" w:hAnsi="Times New Roman" w:cs="Times New Roman"/>
@@ -3000,21 +2934,7 @@
         <w:rPr>
           <w:rFonts w:ascii="Times New Roman" w:hAnsi="Times New Roman" w:cs="Times New Roman"/>
         </w:rPr>
-        <w:t xml:space="preserve">el </w:t>
-      </w:r>
-      <w:proofErr w:type="spellStart"/>
-      <w:r>
-        <w:rPr>
-          <w:rFonts w:ascii="Times New Roman" w:hAnsi="Times New Roman" w:cs="Times New Roman"/>
-        </w:rPr>
-        <w:t>backend</w:t>
-      </w:r>
-      <w:proofErr w:type="spellEnd"/>
-      <w:r>
-        <w:rPr>
-          <w:rFonts w:ascii="Times New Roman" w:hAnsi="Times New Roman" w:cs="Times New Roman"/>
-        </w:rPr>
-        <w:t xml:space="preserve">, ya que, la empresa no registra grandes movimientos de datos y se pueden </w:t>
+        <w:t xml:space="preserve">el backend, ya que, la empresa no registra grandes movimientos de datos y se pueden </w:t>
       </w:r>
       <w:r>
         <w:rPr>
@@ -3038,14 +2958,7 @@
         <w:rPr>
           <w:rFonts w:ascii="Times New Roman" w:hAnsi="Times New Roman" w:cs="Times New Roman"/>
         </w:rPr>
-        <w:t xml:space="preserve">, </w:t>
-      </w:r>
-      <w:proofErr w:type="spellStart"/>
-      <w:r>
-        <w:rPr>
-          <w:rFonts w:ascii="Times New Roman" w:hAnsi="Times New Roman" w:cs="Times New Roman"/>
-        </w:rPr>
-        <w:t>ba</w:t>
+        <w:t>, ba</w:t>
       </w:r>
       <w:r>
         <w:rPr>
@@ -3057,14 +2970,7 @@
         <w:rPr>
           <w:rFonts w:ascii="Times New Roman" w:hAnsi="Times New Roman" w:cs="Times New Roman"/>
         </w:rPr>
-        <w:t>kend</w:t>
-      </w:r>
-      <w:proofErr w:type="spellEnd"/>
-      <w:r>
-        <w:rPr>
-          <w:rFonts w:ascii="Times New Roman" w:hAnsi="Times New Roman" w:cs="Times New Roman"/>
-        </w:rPr>
-        <w:t xml:space="preserve"> y motor de bases de datos, en un solo computador.</w:t>
+        <w:t>kend y motor de bases de datos, en un solo computador.</w:t>
       </w:r>
     </w:p>
     <w:p>
@@ -3080,21 +2986,7 @@
         <w:rPr>
           <w:rFonts w:ascii="Times New Roman" w:hAnsi="Times New Roman" w:cs="Times New Roman"/>
         </w:rPr>
-        <w:t xml:space="preserve">Por último, el </w:t>
-      </w:r>
-      <w:proofErr w:type="spellStart"/>
-      <w:r>
-        <w:rPr>
-          <w:rFonts w:ascii="Times New Roman" w:hAnsi="Times New Roman" w:cs="Times New Roman"/>
-        </w:rPr>
-        <w:t>backend</w:t>
-      </w:r>
-      <w:proofErr w:type="spellEnd"/>
-      <w:r>
-        <w:rPr>
-          <w:rFonts w:ascii="Times New Roman" w:hAnsi="Times New Roman" w:cs="Times New Roman"/>
-        </w:rPr>
-        <w:t xml:space="preserve"> debe conectarse co</w:t>
+        <w:t>Por último, el backend debe conectarse co</w:t>
       </w:r>
       <w:r>
         <w:rPr>
@@ -3837,16 +3729,8 @@
         <w:rPr>
           <w:rFonts w:ascii="Times New Roman" w:hAnsi="Times New Roman" w:cs="Times New Roman"/>
         </w:rPr>
-        <w:t xml:space="preserve">este proceso, tanto como para el negocio como para los clientes </w:t>
-      </w:r>
-      <w:proofErr w:type="gramStart"/>
-      <w:r>
-        <w:rPr>
-          <w:rFonts w:ascii="Times New Roman" w:hAnsi="Times New Roman" w:cs="Times New Roman"/>
-        </w:rPr>
-        <w:t>del mismo</w:t>
-      </w:r>
-      <w:proofErr w:type="gramEnd"/>
+        <w:t>este proceso, tanto como para el negocio como para los clientes del mismo</w:t>
+      </w:r>
       <w:r>
         <w:rPr>
           <w:rFonts w:ascii="Times New Roman" w:hAnsi="Times New Roman" w:cs="Times New Roman"/>
@@ -3982,6 +3866,1800 @@
         <w:t xml:space="preserve"> - Casos de uso de los usuarios</w:t>
       </w:r>
     </w:p>
+    <w:p/>
+    <w:tbl>
+      <w:tblPr>
+        <w:tblStyle w:val="Tablaconcuadrcula4-nfasis4"/>
+        <w:tblW w:w="0" w:type="auto"/>
+        <w:tblLook w:val="04A0" w:firstRow="1" w:lastRow="0" w:firstColumn="1" w:lastColumn="0" w:noHBand="0" w:noVBand="1"/>
+      </w:tblPr>
+      <w:tblGrid>
+        <w:gridCol w:w="1555"/>
+        <w:gridCol w:w="7790"/>
+      </w:tblGrid>
+      <w:tr>
+        <w:trPr>
+          <w:cnfStyle w:val="100000000000" w:firstRow="1" w:lastRow="0" w:firstColumn="0" w:lastColumn="0" w:oddVBand="0" w:evenVBand="0" w:oddHBand="0" w:evenHBand="0" w:firstRowFirstColumn="0" w:firstRowLastColumn="0" w:lastRowFirstColumn="0" w:lastRowLastColumn="0"/>
+        </w:trPr>
+        <w:tc>
+          <w:tcPr>
+            <w:cnfStyle w:val="001000000000" w:firstRow="0" w:lastRow="0" w:firstColumn="1" w:lastColumn="0" w:oddVBand="0" w:evenVBand="0" w:oddHBand="0" w:evenHBand="0" w:firstRowFirstColumn="0" w:firstRowLastColumn="0" w:lastRowFirstColumn="0" w:lastRowLastColumn="0"/>
+            <w:tcW w:w="9345" w:type="dxa"/>
+            <w:gridSpan w:val="2"/>
+          </w:tcPr>
+          <w:p>
+            <w:pPr>
+              <w:jc w:val="center"/>
+              <w:rPr>
+                <w:b w:val="0"/>
+                <w:bCs w:val="0"/>
+              </w:rPr>
+            </w:pPr>
+            <w:r>
+              <w:rPr>
+                <w:b w:val="0"/>
+                <w:bCs w:val="0"/>
+              </w:rPr>
+              <w:lastRenderedPageBreak/>
+              <w:t>Descripción de caso de uso</w:t>
+            </w:r>
+          </w:p>
+        </w:tc>
+      </w:tr>
+      <w:tr>
+        <w:trPr>
+          <w:cnfStyle w:val="000000100000" w:firstRow="0" w:lastRow="0" w:firstColumn="0" w:lastColumn="0" w:oddVBand="0" w:evenVBand="0" w:oddHBand="1" w:evenHBand="0" w:firstRowFirstColumn="0" w:firstRowLastColumn="0" w:lastRowFirstColumn="0" w:lastRowLastColumn="0"/>
+        </w:trPr>
+        <w:tc>
+          <w:tcPr>
+            <w:cnfStyle w:val="001000000000" w:firstRow="0" w:lastRow="0" w:firstColumn="1" w:lastColumn="0" w:oddVBand="0" w:evenVBand="0" w:oddHBand="0" w:evenHBand="0" w:firstRowFirstColumn="0" w:firstRowLastColumn="0" w:lastRowFirstColumn="0" w:lastRowLastColumn="0"/>
+            <w:tcW w:w="1555" w:type="dxa"/>
+          </w:tcPr>
+          <w:p>
+            <w:pPr>
+              <w:rPr>
+                <w:b w:val="0"/>
+                <w:bCs w:val="0"/>
+              </w:rPr>
+            </w:pPr>
+            <w:r>
+              <w:rPr>
+                <w:b w:val="0"/>
+                <w:bCs w:val="0"/>
+              </w:rPr>
+              <w:t>Nombre</w:t>
+            </w:r>
+          </w:p>
+        </w:tc>
+        <w:tc>
+          <w:tcPr>
+            <w:tcW w:w="7790" w:type="dxa"/>
+          </w:tcPr>
+          <w:p>
+            <w:pPr>
+              <w:cnfStyle w:val="000000100000" w:firstRow="0" w:lastRow="0" w:firstColumn="0" w:lastColumn="0" w:oddVBand="0" w:evenVBand="0" w:oddHBand="1" w:evenHBand="0" w:firstRowFirstColumn="0" w:firstRowLastColumn="0" w:lastRowFirstColumn="0" w:lastRowLastColumn="0"/>
+              <w:rPr>
+                <w:b/>
+                <w:bCs/>
+              </w:rPr>
+            </w:pPr>
+            <w:r>
+              <w:rPr>
+                <w:b/>
+                <w:bCs/>
+              </w:rPr>
+              <w:t>Iniciar sesión</w:t>
+            </w:r>
+          </w:p>
+        </w:tc>
+      </w:tr>
+      <w:tr>
+        <w:tc>
+          <w:tcPr>
+            <w:cnfStyle w:val="001000000000" w:firstRow="0" w:lastRow="0" w:firstColumn="1" w:lastColumn="0" w:oddVBand="0" w:evenVBand="0" w:oddHBand="0" w:evenHBand="0" w:firstRowFirstColumn="0" w:firstRowLastColumn="0" w:lastRowFirstColumn="0" w:lastRowLastColumn="0"/>
+            <w:tcW w:w="1555" w:type="dxa"/>
+          </w:tcPr>
+          <w:p>
+            <w:pPr>
+              <w:rPr>
+                <w:b w:val="0"/>
+                <w:bCs w:val="0"/>
+              </w:rPr>
+            </w:pPr>
+            <w:r>
+              <w:rPr>
+                <w:b w:val="0"/>
+                <w:bCs w:val="0"/>
+              </w:rPr>
+              <w:t>Autor</w:t>
+            </w:r>
+          </w:p>
+        </w:tc>
+        <w:tc>
+          <w:tcPr>
+            <w:tcW w:w="7790" w:type="dxa"/>
+          </w:tcPr>
+          <w:p>
+            <w:pPr>
+              <w:cnfStyle w:val="000000000000" w:firstRow="0" w:lastRow="0" w:firstColumn="0" w:lastColumn="0" w:oddVBand="0" w:evenVBand="0" w:oddHBand="0" w:evenHBand="0" w:firstRowFirstColumn="0" w:firstRowLastColumn="0" w:lastRowFirstColumn="0" w:lastRowLastColumn="0"/>
+              <w:rPr>
+                <w:b/>
+                <w:bCs/>
+              </w:rPr>
+            </w:pPr>
+            <w:r>
+              <w:rPr>
+                <w:b/>
+                <w:bCs/>
+              </w:rPr>
+              <w:t>Andrew Denilson López Herrera</w:t>
+            </w:r>
+          </w:p>
+        </w:tc>
+      </w:tr>
+      <w:tr>
+        <w:trPr>
+          <w:cnfStyle w:val="000000100000" w:firstRow="0" w:lastRow="0" w:firstColumn="0" w:lastColumn="0" w:oddVBand="0" w:evenVBand="0" w:oddHBand="1" w:evenHBand="0" w:firstRowFirstColumn="0" w:firstRowLastColumn="0" w:lastRowFirstColumn="0" w:lastRowLastColumn="0"/>
+        </w:trPr>
+        <w:tc>
+          <w:tcPr>
+            <w:cnfStyle w:val="001000000000" w:firstRow="0" w:lastRow="0" w:firstColumn="1" w:lastColumn="0" w:oddVBand="0" w:evenVBand="0" w:oddHBand="0" w:evenHBand="0" w:firstRowFirstColumn="0" w:firstRowLastColumn="0" w:lastRowFirstColumn="0" w:lastRowLastColumn="0"/>
+            <w:tcW w:w="1555" w:type="dxa"/>
+          </w:tcPr>
+          <w:p>
+            <w:pPr>
+              <w:rPr>
+                <w:b w:val="0"/>
+                <w:bCs w:val="0"/>
+              </w:rPr>
+            </w:pPr>
+            <w:r>
+              <w:rPr>
+                <w:b w:val="0"/>
+                <w:bCs w:val="0"/>
+              </w:rPr>
+              <w:t>Identificador</w:t>
+            </w:r>
+          </w:p>
+        </w:tc>
+        <w:tc>
+          <w:tcPr>
+            <w:tcW w:w="7790" w:type="dxa"/>
+          </w:tcPr>
+          <w:p>
+            <w:pPr>
+              <w:cnfStyle w:val="000000100000" w:firstRow="0" w:lastRow="0" w:firstColumn="0" w:lastColumn="0" w:oddVBand="0" w:evenVBand="0" w:oddHBand="1" w:evenHBand="0" w:firstRowFirstColumn="0" w:firstRowLastColumn="0" w:lastRowFirstColumn="0" w:lastRowLastColumn="0"/>
+              <w:rPr>
+                <w:b/>
+                <w:bCs/>
+              </w:rPr>
+            </w:pPr>
+            <w:r>
+              <w:rPr>
+                <w:b/>
+                <w:bCs/>
+              </w:rPr>
+              <w:t>CU-001</w:t>
+            </w:r>
+          </w:p>
+        </w:tc>
+      </w:tr>
+      <w:tr>
+        <w:tc>
+          <w:tcPr>
+            <w:cnfStyle w:val="001000000000" w:firstRow="0" w:lastRow="0" w:firstColumn="1" w:lastColumn="0" w:oddVBand="0" w:evenVBand="0" w:oddHBand="0" w:evenHBand="0" w:firstRowFirstColumn="0" w:firstRowLastColumn="0" w:lastRowFirstColumn="0" w:lastRowLastColumn="0"/>
+            <w:tcW w:w="1555" w:type="dxa"/>
+          </w:tcPr>
+          <w:p>
+            <w:pPr>
+              <w:rPr>
+                <w:b w:val="0"/>
+                <w:bCs w:val="0"/>
+              </w:rPr>
+            </w:pPr>
+            <w:r>
+              <w:rPr>
+                <w:b w:val="0"/>
+                <w:bCs w:val="0"/>
+              </w:rPr>
+              <w:t>Fecha</w:t>
+            </w:r>
+          </w:p>
+        </w:tc>
+        <w:tc>
+          <w:tcPr>
+            <w:tcW w:w="7790" w:type="dxa"/>
+          </w:tcPr>
+          <w:p>
+            <w:pPr>
+              <w:cnfStyle w:val="000000000000" w:firstRow="0" w:lastRow="0" w:firstColumn="0" w:lastColumn="0" w:oddVBand="0" w:evenVBand="0" w:oddHBand="0" w:evenHBand="0" w:firstRowFirstColumn="0" w:firstRowLastColumn="0" w:lastRowFirstColumn="0" w:lastRowLastColumn="0"/>
+              <w:rPr>
+                <w:b/>
+                <w:bCs/>
+              </w:rPr>
+            </w:pPr>
+            <w:r>
+              <w:rPr>
+                <w:b/>
+                <w:bCs/>
+              </w:rPr>
+              <w:t>31/03</w:t>
+            </w:r>
+            <w:r>
+              <w:rPr>
+                <w:b/>
+                <w:bCs/>
+              </w:rPr>
+              <w:t>/2025</w:t>
+            </w:r>
+          </w:p>
+        </w:tc>
+      </w:tr>
+      <w:tr>
+        <w:trPr>
+          <w:cnfStyle w:val="000000100000" w:firstRow="0" w:lastRow="0" w:firstColumn="0" w:lastColumn="0" w:oddVBand="0" w:evenVBand="0" w:oddHBand="1" w:evenHBand="0" w:firstRowFirstColumn="0" w:firstRowLastColumn="0" w:lastRowFirstColumn="0" w:lastRowLastColumn="0"/>
+        </w:trPr>
+        <w:tc>
+          <w:tcPr>
+            <w:cnfStyle w:val="001000000000" w:firstRow="0" w:lastRow="0" w:firstColumn="1" w:lastColumn="0" w:oddVBand="0" w:evenVBand="0" w:oddHBand="0" w:evenHBand="0" w:firstRowFirstColumn="0" w:firstRowLastColumn="0" w:lastRowFirstColumn="0" w:lastRowLastColumn="0"/>
+            <w:tcW w:w="1555" w:type="dxa"/>
+          </w:tcPr>
+          <w:p>
+            <w:pPr>
+              <w:rPr>
+                <w:b w:val="0"/>
+                <w:bCs w:val="0"/>
+              </w:rPr>
+            </w:pPr>
+            <w:r>
+              <w:rPr>
+                <w:b w:val="0"/>
+                <w:bCs w:val="0"/>
+              </w:rPr>
+              <w:t>Actores</w:t>
+            </w:r>
+          </w:p>
+        </w:tc>
+        <w:tc>
+          <w:tcPr>
+            <w:tcW w:w="7790" w:type="dxa"/>
+          </w:tcPr>
+          <w:p>
+            <w:pPr>
+              <w:cnfStyle w:val="000000100000" w:firstRow="0" w:lastRow="0" w:firstColumn="0" w:lastColumn="0" w:oddVBand="0" w:evenVBand="0" w:oddHBand="1" w:evenHBand="0" w:firstRowFirstColumn="0" w:firstRowLastColumn="0" w:lastRowFirstColumn="0" w:lastRowLastColumn="0"/>
+              <w:rPr>
+                <w:b/>
+                <w:bCs/>
+              </w:rPr>
+            </w:pPr>
+            <w:r>
+              <w:rPr>
+                <w:b/>
+                <w:bCs/>
+              </w:rPr>
+              <w:t>Usuario</w:t>
+            </w:r>
+          </w:p>
+        </w:tc>
+      </w:tr>
+      <w:tr>
+        <w:tc>
+          <w:tcPr>
+            <w:cnfStyle w:val="001000000000" w:firstRow="0" w:lastRow="0" w:firstColumn="1" w:lastColumn="0" w:oddVBand="0" w:evenVBand="0" w:oddHBand="0" w:evenHBand="0" w:firstRowFirstColumn="0" w:firstRowLastColumn="0" w:lastRowFirstColumn="0" w:lastRowLastColumn="0"/>
+            <w:tcW w:w="9345" w:type="dxa"/>
+            <w:gridSpan w:val="2"/>
+          </w:tcPr>
+          <w:p>
+            <w:pPr>
+              <w:rPr>
+                <w:b w:val="0"/>
+                <w:bCs w:val="0"/>
+              </w:rPr>
+            </w:pPr>
+            <w:r>
+              <w:t>Descripción:</w:t>
+            </w:r>
+            <w:r>
+              <w:br/>
+            </w:r>
+            <w:r>
+              <w:rPr>
+                <w:b w:val="0"/>
+                <w:bCs w:val="0"/>
+              </w:rPr>
+              <w:t xml:space="preserve">Esta es la opción que </w:t>
+            </w:r>
+            <w:r>
+              <w:rPr>
+                <w:b w:val="0"/>
+                <w:bCs w:val="0"/>
+              </w:rPr>
+              <w:t xml:space="preserve">permite a los usuarios </w:t>
+            </w:r>
+            <w:r>
+              <w:rPr>
+                <w:b w:val="0"/>
+                <w:bCs w:val="0"/>
+              </w:rPr>
+              <w:t xml:space="preserve">iniciar una sesión de usuario al para realizar las gestiones del inventario y </w:t>
+            </w:r>
+            <w:r>
+              <w:rPr>
+                <w:b w:val="0"/>
+                <w:bCs w:val="0"/>
+              </w:rPr>
+              <w:t>facturas.</w:t>
+            </w:r>
+          </w:p>
+        </w:tc>
+      </w:tr>
+      <w:tr>
+        <w:trPr>
+          <w:cnfStyle w:val="000000100000" w:firstRow="0" w:lastRow="0" w:firstColumn="0" w:lastColumn="0" w:oddVBand="0" w:evenVBand="0" w:oddHBand="1" w:evenHBand="0" w:firstRowFirstColumn="0" w:firstRowLastColumn="0" w:lastRowFirstColumn="0" w:lastRowLastColumn="0"/>
+        </w:trPr>
+        <w:tc>
+          <w:tcPr>
+            <w:cnfStyle w:val="001000000000" w:firstRow="0" w:lastRow="0" w:firstColumn="1" w:lastColumn="0" w:oddVBand="0" w:evenVBand="0" w:oddHBand="0" w:evenHBand="0" w:firstRowFirstColumn="0" w:firstRowLastColumn="0" w:lastRowFirstColumn="0" w:lastRowLastColumn="0"/>
+            <w:tcW w:w="9345" w:type="dxa"/>
+            <w:gridSpan w:val="2"/>
+          </w:tcPr>
+          <w:p>
+            <w:pPr>
+              <w:rPr>
+                <w:b w:val="0"/>
+                <w:bCs w:val="0"/>
+              </w:rPr>
+            </w:pPr>
+            <w:r>
+              <w:t>Actores:</w:t>
+            </w:r>
+            <w:r>
+              <w:br/>
+            </w:r>
+            <w:r>
+              <w:rPr>
+                <w:b w:val="0"/>
+                <w:bCs w:val="0"/>
+              </w:rPr>
+              <w:t>Usuario</w:t>
+            </w:r>
+          </w:p>
+        </w:tc>
+      </w:tr>
+      <w:tr>
+        <w:tc>
+          <w:tcPr>
+            <w:cnfStyle w:val="001000000000" w:firstRow="0" w:lastRow="0" w:firstColumn="1" w:lastColumn="0" w:oddVBand="0" w:evenVBand="0" w:oddHBand="0" w:evenHBand="0" w:firstRowFirstColumn="0" w:firstRowLastColumn="0" w:lastRowFirstColumn="0" w:lastRowLastColumn="0"/>
+            <w:tcW w:w="9345" w:type="dxa"/>
+            <w:gridSpan w:val="2"/>
+          </w:tcPr>
+          <w:p>
+            <w:pPr>
+              <w:rPr>
+                <w:b w:val="0"/>
+                <w:bCs w:val="0"/>
+              </w:rPr>
+            </w:pPr>
+            <w:r>
+              <w:t>Precondiciones:</w:t>
+            </w:r>
+            <w:r>
+              <w:rPr>
+                <w:b w:val="0"/>
+                <w:bCs w:val="0"/>
+              </w:rPr>
+              <w:br/>
+            </w:r>
+            <w:r>
+              <w:rPr>
+                <w:b w:val="0"/>
+                <w:bCs w:val="0"/>
+              </w:rPr>
+              <w:t xml:space="preserve">Haber creado un usuario en el sistema. Tener internet. </w:t>
+            </w:r>
+            <w:r>
+              <w:rPr>
+                <w:b w:val="0"/>
+                <w:bCs w:val="0"/>
+              </w:rPr>
+              <w:t>Haber iniciado la aplicación de escritorio.</w:t>
+            </w:r>
+          </w:p>
+        </w:tc>
+      </w:tr>
+      <w:tr>
+        <w:trPr>
+          <w:cnfStyle w:val="000000100000" w:firstRow="0" w:lastRow="0" w:firstColumn="0" w:lastColumn="0" w:oddVBand="0" w:evenVBand="0" w:oddHBand="1" w:evenHBand="0" w:firstRowFirstColumn="0" w:firstRowLastColumn="0" w:lastRowFirstColumn="0" w:lastRowLastColumn="0"/>
+        </w:trPr>
+        <w:tc>
+          <w:tcPr>
+            <w:cnfStyle w:val="001000000000" w:firstRow="0" w:lastRow="0" w:firstColumn="1" w:lastColumn="0" w:oddVBand="0" w:evenVBand="0" w:oddHBand="0" w:evenHBand="0" w:firstRowFirstColumn="0" w:firstRowLastColumn="0" w:lastRowFirstColumn="0" w:lastRowLastColumn="0"/>
+            <w:tcW w:w="9345" w:type="dxa"/>
+            <w:gridSpan w:val="2"/>
+          </w:tcPr>
+          <w:p>
+            <w:r>
+              <w:t>Flujo normal:</w:t>
+            </w:r>
+          </w:p>
+          <w:p>
+            <w:r>
+              <w:rPr>
+                <w:b w:val="0"/>
+                <w:bCs w:val="0"/>
+              </w:rPr>
+              <w:t>1.</w:t>
+            </w:r>
+            <w:r>
+              <w:rPr>
+                <w:b w:val="0"/>
+                <w:bCs w:val="0"/>
+              </w:rPr>
+              <w:t>Ingresar el correo electrónico con el que el usuario se registró al sistema.</w:t>
+            </w:r>
+          </w:p>
+          <w:p>
+            <w:r>
+              <w:rPr>
+                <w:b w:val="0"/>
+                <w:bCs w:val="0"/>
+              </w:rPr>
+              <w:t>2.Ingresar la contraseña que dada al usuario o creada por el usuario.</w:t>
+            </w:r>
+          </w:p>
+          <w:p>
+            <w:r>
+              <w:rPr>
+                <w:b w:val="0"/>
+                <w:bCs w:val="0"/>
+              </w:rPr>
+              <w:t>3.Presionar el botón iniciar sesión.</w:t>
+            </w:r>
+          </w:p>
+          <w:p>
+            <w:pPr>
+              <w:rPr>
+                <w:b w:val="0"/>
+                <w:bCs w:val="0"/>
+              </w:rPr>
+            </w:pPr>
+            <w:r>
+              <w:rPr>
+                <w:b w:val="0"/>
+                <w:bCs w:val="0"/>
+              </w:rPr>
+              <w:t>4.Se ingresa al menú principal.</w:t>
+            </w:r>
+          </w:p>
+        </w:tc>
+      </w:tr>
+      <w:tr>
+        <w:tc>
+          <w:tcPr>
+            <w:cnfStyle w:val="001000000000" w:firstRow="0" w:lastRow="0" w:firstColumn="1" w:lastColumn="0" w:oddVBand="0" w:evenVBand="0" w:oddHBand="0" w:evenHBand="0" w:firstRowFirstColumn="0" w:firstRowLastColumn="0" w:lastRowFirstColumn="0" w:lastRowLastColumn="0"/>
+            <w:tcW w:w="9345" w:type="dxa"/>
+            <w:gridSpan w:val="2"/>
+          </w:tcPr>
+          <w:p>
+            <w:r>
+              <w:t>Flujo alternativo:</w:t>
+            </w:r>
+            <w:r>
+              <w:rPr>
+                <w:b w:val="0"/>
+                <w:bCs w:val="0"/>
+              </w:rPr>
+              <w:br/>
+            </w:r>
+            <w:r>
+              <w:rPr>
+                <w:b w:val="0"/>
+                <w:bCs w:val="0"/>
+              </w:rPr>
+              <w:t>4.La</w:t>
+            </w:r>
+            <w:r>
+              <w:rPr>
+                <w:b w:val="0"/>
+                <w:bCs w:val="0"/>
+              </w:rPr>
+              <w:t>s credenciales son incorrectas.</w:t>
+            </w:r>
+          </w:p>
+          <w:p>
+            <w:r>
+              <w:rPr>
+                <w:b w:val="0"/>
+                <w:bCs w:val="0"/>
+              </w:rPr>
+              <w:t>5.El usuario verifica nuevamente las credenciales.</w:t>
+            </w:r>
+          </w:p>
+          <w:p>
+            <w:r>
+              <w:rPr>
+                <w:b w:val="0"/>
+                <w:bCs w:val="0"/>
+              </w:rPr>
+              <w:t>6.Se ingresan las credenciales nuevamente.</w:t>
+            </w:r>
+          </w:p>
+          <w:p>
+            <w:r>
+              <w:rPr>
+                <w:b w:val="0"/>
+                <w:bCs w:val="0"/>
+              </w:rPr>
+              <w:t>7.Se presiona el botón iniciar sesión.</w:t>
+            </w:r>
+          </w:p>
+          <w:p>
+            <w:r>
+              <w:rPr>
+                <w:b w:val="0"/>
+                <w:bCs w:val="0"/>
+              </w:rPr>
+              <w:t>8.Se ingresa al menú principal.</w:t>
+            </w:r>
+            <w:r>
+              <w:rPr>
+                <w:b w:val="0"/>
+                <w:bCs w:val="0"/>
+              </w:rPr>
+              <w:br/>
+            </w:r>
+            <w:r>
+              <w:rPr>
+                <w:b w:val="0"/>
+                <w:bCs w:val="0"/>
+              </w:rPr>
+              <w:br/>
+              <w:t>1.El usuario presiona que ha olvidado la</w:t>
+            </w:r>
+            <w:r>
+              <w:rPr>
+                <w:b w:val="0"/>
+                <w:bCs w:val="0"/>
+              </w:rPr>
+              <w:t xml:space="preserve"> contraseña.</w:t>
+            </w:r>
+          </w:p>
+          <w:p>
+            <w:r>
+              <w:rPr>
+                <w:b w:val="0"/>
+                <w:bCs w:val="0"/>
+              </w:rPr>
+              <w:t>2.El usua</w:t>
+            </w:r>
+            <w:r>
+              <w:rPr>
+                <w:b w:val="0"/>
+                <w:bCs w:val="0"/>
+              </w:rPr>
+              <w:t>rio realiza los procedimientos para recuperar la contraseña.</w:t>
+            </w:r>
+          </w:p>
+          <w:p>
+            <w:r>
+              <w:rPr>
+                <w:b w:val="0"/>
+                <w:bCs w:val="0"/>
+              </w:rPr>
+              <w:t>3.El usuario recibe una nueva contraseña al correo electrónico.</w:t>
+            </w:r>
+          </w:p>
+          <w:p>
+            <w:pPr>
+              <w:rPr>
+                <w:b w:val="0"/>
+                <w:bCs w:val="0"/>
+              </w:rPr>
+            </w:pPr>
+            <w:r>
+              <w:rPr>
+                <w:b w:val="0"/>
+                <w:bCs w:val="0"/>
+              </w:rPr>
+              <w:t>4.El usuario vuelve a realizar el flujo normal.</w:t>
+            </w:r>
+          </w:p>
+        </w:tc>
+      </w:tr>
+      <w:tr>
+        <w:trPr>
+          <w:cnfStyle w:val="000000100000" w:firstRow="0" w:lastRow="0" w:firstColumn="0" w:lastColumn="0" w:oddVBand="0" w:evenVBand="0" w:oddHBand="1" w:evenHBand="0" w:firstRowFirstColumn="0" w:firstRowLastColumn="0" w:lastRowFirstColumn="0" w:lastRowLastColumn="0"/>
+        </w:trPr>
+        <w:tc>
+          <w:tcPr>
+            <w:cnfStyle w:val="001000000000" w:firstRow="0" w:lastRow="0" w:firstColumn="1" w:lastColumn="0" w:oddVBand="0" w:evenVBand="0" w:oddHBand="0" w:evenHBand="0" w:firstRowFirstColumn="0" w:firstRowLastColumn="0" w:lastRowFirstColumn="0" w:lastRowLastColumn="0"/>
+            <w:tcW w:w="9345" w:type="dxa"/>
+            <w:gridSpan w:val="2"/>
+          </w:tcPr>
+          <w:p>
+            <w:r>
+              <w:t>Postcondiciones:</w:t>
+            </w:r>
+          </w:p>
+          <w:p>
+            <w:pPr>
+              <w:rPr>
+                <w:b w:val="0"/>
+                <w:bCs w:val="0"/>
+              </w:rPr>
+            </w:pPr>
+            <w:r>
+              <w:rPr>
+                <w:b w:val="0"/>
+                <w:bCs w:val="0"/>
+              </w:rPr>
+              <w:t xml:space="preserve">El sistema </w:t>
+            </w:r>
+            <w:r>
+              <w:rPr>
+                <w:b w:val="0"/>
+                <w:bCs w:val="0"/>
+              </w:rPr>
+              <w:t>crea una nueva sesión de usuario.</w:t>
+            </w:r>
+          </w:p>
+        </w:tc>
+      </w:tr>
+      <w:tr>
+        <w:tc>
+          <w:tcPr>
+            <w:cnfStyle w:val="001000000000" w:firstRow="0" w:lastRow="0" w:firstColumn="1" w:lastColumn="0" w:oddVBand="0" w:evenVBand="0" w:oddHBand="0" w:evenHBand="0" w:firstRowFirstColumn="0" w:firstRowLastColumn="0" w:lastRowFirstColumn="0" w:lastRowLastColumn="0"/>
+            <w:tcW w:w="9345" w:type="dxa"/>
+            <w:gridSpan w:val="2"/>
+          </w:tcPr>
+          <w:p>
+            <w:r>
+              <w:t>Excepciones:</w:t>
+            </w:r>
+          </w:p>
+          <w:p>
+            <w:r>
+              <w:rPr>
+                <w:b w:val="0"/>
+                <w:bCs w:val="0"/>
+              </w:rPr>
+              <w:t>1.Sin conexión a internet no se puede iniciar sesión.</w:t>
+            </w:r>
+          </w:p>
+          <w:p>
+            <w:r>
+              <w:rPr>
+                <w:b w:val="0"/>
+                <w:bCs w:val="0"/>
+              </w:rPr>
+              <w:t>2.No existe el usuario en el sistema.</w:t>
+            </w:r>
+          </w:p>
+        </w:tc>
+      </w:tr>
+    </w:tbl>
+    <w:p>
+      <w:pPr>
+        <w:rPr>
+          <w:b/>
+          <w:bCs/>
+        </w:rPr>
+      </w:pPr>
+    </w:p>
+    <w:tbl>
+      <w:tblPr>
+        <w:tblStyle w:val="Tablaconcuadrcula4-nfasis4"/>
+        <w:tblW w:w="0" w:type="auto"/>
+        <w:tblLook w:val="04A0" w:firstRow="1" w:lastRow="0" w:firstColumn="1" w:lastColumn="0" w:noHBand="0" w:noVBand="1"/>
+      </w:tblPr>
+      <w:tblGrid>
+        <w:gridCol w:w="1555"/>
+        <w:gridCol w:w="7790"/>
+      </w:tblGrid>
+      <w:tr>
+        <w:trPr>
+          <w:cnfStyle w:val="100000000000" w:firstRow="1" w:lastRow="0" w:firstColumn="0" w:lastColumn="0" w:oddVBand="0" w:evenVBand="0" w:oddHBand="0" w:evenHBand="0" w:firstRowFirstColumn="0" w:firstRowLastColumn="0" w:lastRowFirstColumn="0" w:lastRowLastColumn="0"/>
+        </w:trPr>
+        <w:tc>
+          <w:tcPr>
+            <w:cnfStyle w:val="001000000000" w:firstRow="0" w:lastRow="0" w:firstColumn="1" w:lastColumn="0" w:oddVBand="0" w:evenVBand="0" w:oddHBand="0" w:evenHBand="0" w:firstRowFirstColumn="0" w:firstRowLastColumn="0" w:lastRowFirstColumn="0" w:lastRowLastColumn="0"/>
+            <w:tcW w:w="9345" w:type="dxa"/>
+            <w:gridSpan w:val="2"/>
+          </w:tcPr>
+          <w:p>
+            <w:pPr>
+              <w:jc w:val="center"/>
+              <w:rPr>
+                <w:b w:val="0"/>
+                <w:bCs w:val="0"/>
+              </w:rPr>
+            </w:pPr>
+            <w:r>
+              <w:rPr>
+                <w:b w:val="0"/>
+                <w:bCs w:val="0"/>
+              </w:rPr>
+              <w:t>Descripción de caso de uso</w:t>
+            </w:r>
+          </w:p>
+        </w:tc>
+      </w:tr>
+      <w:tr>
+        <w:trPr>
+          <w:cnfStyle w:val="000000100000" w:firstRow="0" w:lastRow="0" w:firstColumn="0" w:lastColumn="0" w:oddVBand="0" w:evenVBand="0" w:oddHBand="1" w:evenHBand="0" w:firstRowFirstColumn="0" w:firstRowLastColumn="0" w:lastRowFirstColumn="0" w:lastRowLastColumn="0"/>
+        </w:trPr>
+        <w:tc>
+          <w:tcPr>
+            <w:cnfStyle w:val="001000000000" w:firstRow="0" w:lastRow="0" w:firstColumn="1" w:lastColumn="0" w:oddVBand="0" w:evenVBand="0" w:oddHBand="0" w:evenHBand="0" w:firstRowFirstColumn="0" w:firstRowLastColumn="0" w:lastRowFirstColumn="0" w:lastRowLastColumn="0"/>
+            <w:tcW w:w="1555" w:type="dxa"/>
+          </w:tcPr>
+          <w:p>
+            <w:pPr>
+              <w:rPr>
+                <w:b w:val="0"/>
+                <w:bCs w:val="0"/>
+              </w:rPr>
+            </w:pPr>
+            <w:r>
+              <w:rPr>
+                <w:b w:val="0"/>
+                <w:bCs w:val="0"/>
+              </w:rPr>
+              <w:t>Nombre</w:t>
+            </w:r>
+          </w:p>
+        </w:tc>
+        <w:tc>
+          <w:tcPr>
+            <w:tcW w:w="7790" w:type="dxa"/>
+          </w:tcPr>
+          <w:p>
+            <w:pPr>
+              <w:cnfStyle w:val="000000100000" w:firstRow="0" w:lastRow="0" w:firstColumn="0" w:lastColumn="0" w:oddVBand="0" w:evenVBand="0" w:oddHBand="1" w:evenHBand="0" w:firstRowFirstColumn="0" w:firstRowLastColumn="0" w:lastRowFirstColumn="0" w:lastRowLastColumn="0"/>
+              <w:rPr>
+                <w:b/>
+                <w:bCs/>
+              </w:rPr>
+            </w:pPr>
+            <w:r>
+              <w:rPr>
+                <w:b/>
+                <w:bCs/>
+              </w:rPr>
+              <w:t>Recuperar contraseña</w:t>
+            </w:r>
+          </w:p>
+        </w:tc>
+      </w:tr>
+      <w:tr>
+        <w:tc>
+          <w:tcPr>
+            <w:cnfStyle w:val="001000000000" w:firstRow="0" w:lastRow="0" w:firstColumn="1" w:lastColumn="0" w:oddVBand="0" w:evenVBand="0" w:oddHBand="0" w:evenHBand="0" w:firstRowFirstColumn="0" w:firstRowLastColumn="0" w:lastRowFirstColumn="0" w:lastRowLastColumn="0"/>
+            <w:tcW w:w="1555" w:type="dxa"/>
+          </w:tcPr>
+          <w:p>
+            <w:pPr>
+              <w:rPr>
+                <w:b w:val="0"/>
+                <w:bCs w:val="0"/>
+              </w:rPr>
+            </w:pPr>
+            <w:r>
+              <w:rPr>
+                <w:b w:val="0"/>
+                <w:bCs w:val="0"/>
+              </w:rPr>
+              <w:t>Autor</w:t>
+            </w:r>
+          </w:p>
+        </w:tc>
+        <w:tc>
+          <w:tcPr>
+            <w:tcW w:w="7790" w:type="dxa"/>
+          </w:tcPr>
+          <w:p>
+            <w:pPr>
+              <w:cnfStyle w:val="000000000000" w:firstRow="0" w:lastRow="0" w:firstColumn="0" w:lastColumn="0" w:oddVBand="0" w:evenVBand="0" w:oddHBand="0" w:evenHBand="0" w:firstRowFirstColumn="0" w:firstRowLastColumn="0" w:lastRowFirstColumn="0" w:lastRowLastColumn="0"/>
+              <w:rPr>
+                <w:b/>
+                <w:bCs/>
+              </w:rPr>
+            </w:pPr>
+            <w:r>
+              <w:rPr>
+                <w:b/>
+                <w:bCs/>
+              </w:rPr>
+              <w:t>Andrew Denilson López Herrera</w:t>
+            </w:r>
+          </w:p>
+        </w:tc>
+      </w:tr>
+      <w:tr>
+        <w:trPr>
+          <w:cnfStyle w:val="000000100000" w:firstRow="0" w:lastRow="0" w:firstColumn="0" w:lastColumn="0" w:oddVBand="0" w:evenVBand="0" w:oddHBand="1" w:evenHBand="0" w:firstRowFirstColumn="0" w:firstRowLastColumn="0" w:lastRowFirstColumn="0" w:lastRowLastColumn="0"/>
+        </w:trPr>
+        <w:tc>
+          <w:tcPr>
+            <w:cnfStyle w:val="001000000000" w:firstRow="0" w:lastRow="0" w:firstColumn="1" w:lastColumn="0" w:oddVBand="0" w:evenVBand="0" w:oddHBand="0" w:evenHBand="0" w:firstRowFirstColumn="0" w:firstRowLastColumn="0" w:lastRowFirstColumn="0" w:lastRowLastColumn="0"/>
+            <w:tcW w:w="1555" w:type="dxa"/>
+          </w:tcPr>
+          <w:p>
+            <w:pPr>
+              <w:rPr>
+                <w:b w:val="0"/>
+                <w:bCs w:val="0"/>
+              </w:rPr>
+            </w:pPr>
+            <w:r>
+              <w:rPr>
+                <w:b w:val="0"/>
+                <w:bCs w:val="0"/>
+              </w:rPr>
+              <w:t>Identificador</w:t>
+            </w:r>
+          </w:p>
+        </w:tc>
+        <w:tc>
+          <w:tcPr>
+            <w:tcW w:w="7790" w:type="dxa"/>
+          </w:tcPr>
+          <w:p>
+            <w:pPr>
+              <w:cnfStyle w:val="000000100000" w:firstRow="0" w:lastRow="0" w:firstColumn="0" w:lastColumn="0" w:oddVBand="0" w:evenVBand="0" w:oddHBand="1" w:evenHBand="0" w:firstRowFirstColumn="0" w:firstRowLastColumn="0" w:lastRowFirstColumn="0" w:lastRowLastColumn="0"/>
+              <w:rPr>
+                <w:b/>
+                <w:bCs/>
+              </w:rPr>
+            </w:pPr>
+            <w:r>
+              <w:rPr>
+                <w:b/>
+                <w:bCs/>
+              </w:rPr>
+              <w:t>CU-00</w:t>
+            </w:r>
+            <w:r>
+              <w:rPr>
+                <w:b/>
+                <w:bCs/>
+              </w:rPr>
+              <w:t>2</w:t>
+            </w:r>
+          </w:p>
+        </w:tc>
+      </w:tr>
+      <w:tr>
+        <w:tc>
+          <w:tcPr>
+            <w:cnfStyle w:val="001000000000" w:firstRow="0" w:lastRow="0" w:firstColumn="1" w:lastColumn="0" w:oddVBand="0" w:evenVBand="0" w:oddHBand="0" w:evenHBand="0" w:firstRowFirstColumn="0" w:firstRowLastColumn="0" w:lastRowFirstColumn="0" w:lastRowLastColumn="0"/>
+            <w:tcW w:w="1555" w:type="dxa"/>
+          </w:tcPr>
+          <w:p>
+            <w:pPr>
+              <w:rPr>
+                <w:b w:val="0"/>
+                <w:bCs w:val="0"/>
+              </w:rPr>
+            </w:pPr>
+            <w:r>
+              <w:rPr>
+                <w:b w:val="0"/>
+                <w:bCs w:val="0"/>
+              </w:rPr>
+              <w:t>Fecha</w:t>
+            </w:r>
+          </w:p>
+        </w:tc>
+        <w:tc>
+          <w:tcPr>
+            <w:tcW w:w="7790" w:type="dxa"/>
+          </w:tcPr>
+          <w:p>
+            <w:pPr>
+              <w:cnfStyle w:val="000000000000" w:firstRow="0" w:lastRow="0" w:firstColumn="0" w:lastColumn="0" w:oddVBand="0" w:evenVBand="0" w:oddHBand="0" w:evenHBand="0" w:firstRowFirstColumn="0" w:firstRowLastColumn="0" w:lastRowFirstColumn="0" w:lastRowLastColumn="0"/>
+              <w:rPr>
+                <w:b/>
+                <w:bCs/>
+              </w:rPr>
+            </w:pPr>
+            <w:r>
+              <w:rPr>
+                <w:b/>
+                <w:bCs/>
+              </w:rPr>
+              <w:t>31/03/2025</w:t>
+            </w:r>
+          </w:p>
+        </w:tc>
+      </w:tr>
+      <w:tr>
+        <w:trPr>
+          <w:cnfStyle w:val="000000100000" w:firstRow="0" w:lastRow="0" w:firstColumn="0" w:lastColumn="0" w:oddVBand="0" w:evenVBand="0" w:oddHBand="1" w:evenHBand="0" w:firstRowFirstColumn="0" w:firstRowLastColumn="0" w:lastRowFirstColumn="0" w:lastRowLastColumn="0"/>
+        </w:trPr>
+        <w:tc>
+          <w:tcPr>
+            <w:cnfStyle w:val="001000000000" w:firstRow="0" w:lastRow="0" w:firstColumn="1" w:lastColumn="0" w:oddVBand="0" w:evenVBand="0" w:oddHBand="0" w:evenHBand="0" w:firstRowFirstColumn="0" w:firstRowLastColumn="0" w:lastRowFirstColumn="0" w:lastRowLastColumn="0"/>
+            <w:tcW w:w="1555" w:type="dxa"/>
+          </w:tcPr>
+          <w:p>
+            <w:pPr>
+              <w:rPr>
+                <w:b w:val="0"/>
+                <w:bCs w:val="0"/>
+              </w:rPr>
+            </w:pPr>
+            <w:r>
+              <w:rPr>
+                <w:b w:val="0"/>
+                <w:bCs w:val="0"/>
+              </w:rPr>
+              <w:t>Actores</w:t>
+            </w:r>
+          </w:p>
+        </w:tc>
+        <w:tc>
+          <w:tcPr>
+            <w:tcW w:w="7790" w:type="dxa"/>
+          </w:tcPr>
+          <w:p>
+            <w:pPr>
+              <w:cnfStyle w:val="000000100000" w:firstRow="0" w:lastRow="0" w:firstColumn="0" w:lastColumn="0" w:oddVBand="0" w:evenVBand="0" w:oddHBand="1" w:evenHBand="0" w:firstRowFirstColumn="0" w:firstRowLastColumn="0" w:lastRowFirstColumn="0" w:lastRowLastColumn="0"/>
+              <w:rPr>
+                <w:b/>
+                <w:bCs/>
+              </w:rPr>
+            </w:pPr>
+            <w:r>
+              <w:rPr>
+                <w:b/>
+                <w:bCs/>
+              </w:rPr>
+              <w:t>Usuario</w:t>
+            </w:r>
+          </w:p>
+        </w:tc>
+      </w:tr>
+      <w:tr>
+        <w:tc>
+          <w:tcPr>
+            <w:cnfStyle w:val="001000000000" w:firstRow="0" w:lastRow="0" w:firstColumn="1" w:lastColumn="0" w:oddVBand="0" w:evenVBand="0" w:oddHBand="0" w:evenHBand="0" w:firstRowFirstColumn="0" w:firstRowLastColumn="0" w:lastRowFirstColumn="0" w:lastRowLastColumn="0"/>
+            <w:tcW w:w="9345" w:type="dxa"/>
+            <w:gridSpan w:val="2"/>
+          </w:tcPr>
+          <w:p>
+            <w:r>
+              <w:lastRenderedPageBreak/>
+              <w:t>Descripción:</w:t>
+            </w:r>
+            <w:r>
+              <w:br/>
+            </w:r>
+          </w:p>
+        </w:tc>
+      </w:tr>
+      <w:tr>
+        <w:trPr>
+          <w:cnfStyle w:val="000000100000" w:firstRow="0" w:lastRow="0" w:firstColumn="0" w:lastColumn="0" w:oddVBand="0" w:evenVBand="0" w:oddHBand="1" w:evenHBand="0" w:firstRowFirstColumn="0" w:firstRowLastColumn="0" w:lastRowFirstColumn="0" w:lastRowLastColumn="0"/>
+        </w:trPr>
+        <w:tc>
+          <w:tcPr>
+            <w:cnfStyle w:val="001000000000" w:firstRow="0" w:lastRow="0" w:firstColumn="1" w:lastColumn="0" w:oddVBand="0" w:evenVBand="0" w:oddHBand="0" w:evenHBand="0" w:firstRowFirstColumn="0" w:firstRowLastColumn="0" w:lastRowFirstColumn="0" w:lastRowLastColumn="0"/>
+            <w:tcW w:w="9345" w:type="dxa"/>
+            <w:gridSpan w:val="2"/>
+          </w:tcPr>
+          <w:p>
+            <w:pPr>
+              <w:rPr>
+                <w:b w:val="0"/>
+                <w:bCs w:val="0"/>
+              </w:rPr>
+            </w:pPr>
+            <w:r>
+              <w:t>Actores:</w:t>
+            </w:r>
+            <w:r>
+              <w:br/>
+            </w:r>
+          </w:p>
+        </w:tc>
+      </w:tr>
+      <w:tr>
+        <w:tc>
+          <w:tcPr>
+            <w:cnfStyle w:val="001000000000" w:firstRow="0" w:lastRow="0" w:firstColumn="1" w:lastColumn="0" w:oddVBand="0" w:evenVBand="0" w:oddHBand="0" w:evenHBand="0" w:firstRowFirstColumn="0" w:firstRowLastColumn="0" w:lastRowFirstColumn="0" w:lastRowLastColumn="0"/>
+            <w:tcW w:w="9345" w:type="dxa"/>
+            <w:gridSpan w:val="2"/>
+          </w:tcPr>
+          <w:p>
+            <w:pPr>
+              <w:rPr>
+                <w:b w:val="0"/>
+                <w:bCs w:val="0"/>
+              </w:rPr>
+            </w:pPr>
+            <w:r>
+              <w:t>Precondiciones:</w:t>
+            </w:r>
+            <w:r>
+              <w:rPr>
+                <w:b w:val="0"/>
+                <w:bCs w:val="0"/>
+              </w:rPr>
+              <w:br/>
+            </w:r>
+          </w:p>
+        </w:tc>
+      </w:tr>
+      <w:tr>
+        <w:trPr>
+          <w:cnfStyle w:val="000000100000" w:firstRow="0" w:lastRow="0" w:firstColumn="0" w:lastColumn="0" w:oddVBand="0" w:evenVBand="0" w:oddHBand="1" w:evenHBand="0" w:firstRowFirstColumn="0" w:firstRowLastColumn="0" w:lastRowFirstColumn="0" w:lastRowLastColumn="0"/>
+        </w:trPr>
+        <w:tc>
+          <w:tcPr>
+            <w:cnfStyle w:val="001000000000" w:firstRow="0" w:lastRow="0" w:firstColumn="1" w:lastColumn="0" w:oddVBand="0" w:evenVBand="0" w:oddHBand="0" w:evenHBand="0" w:firstRowFirstColumn="0" w:firstRowLastColumn="0" w:lastRowFirstColumn="0" w:lastRowLastColumn="0"/>
+            <w:tcW w:w="9345" w:type="dxa"/>
+            <w:gridSpan w:val="2"/>
+          </w:tcPr>
+          <w:p>
+            <w:r>
+              <w:t>Flujo normal:</w:t>
+            </w:r>
+          </w:p>
+          <w:p>
+            <w:pPr>
+              <w:rPr>
+                <w:b w:val="0"/>
+                <w:bCs w:val="0"/>
+              </w:rPr>
+            </w:pPr>
+          </w:p>
+        </w:tc>
+      </w:tr>
+      <w:tr>
+        <w:tc>
+          <w:tcPr>
+            <w:cnfStyle w:val="001000000000" w:firstRow="0" w:lastRow="0" w:firstColumn="1" w:lastColumn="0" w:oddVBand="0" w:evenVBand="0" w:oddHBand="0" w:evenHBand="0" w:firstRowFirstColumn="0" w:firstRowLastColumn="0" w:lastRowFirstColumn="0" w:lastRowLastColumn="0"/>
+            <w:tcW w:w="9345" w:type="dxa"/>
+            <w:gridSpan w:val="2"/>
+          </w:tcPr>
+          <w:p>
+            <w:pPr>
+              <w:rPr>
+                <w:b w:val="0"/>
+                <w:bCs w:val="0"/>
+              </w:rPr>
+            </w:pPr>
+            <w:r>
+              <w:t>Flujo alternativo:</w:t>
+            </w:r>
+            <w:r>
+              <w:rPr>
+                <w:b w:val="0"/>
+                <w:bCs w:val="0"/>
+              </w:rPr>
+              <w:br/>
+            </w:r>
+          </w:p>
+        </w:tc>
+      </w:tr>
+      <w:tr>
+        <w:trPr>
+          <w:cnfStyle w:val="000000100000" w:firstRow="0" w:lastRow="0" w:firstColumn="0" w:lastColumn="0" w:oddVBand="0" w:evenVBand="0" w:oddHBand="1" w:evenHBand="0" w:firstRowFirstColumn="0" w:firstRowLastColumn="0" w:lastRowFirstColumn="0" w:lastRowLastColumn="0"/>
+        </w:trPr>
+        <w:tc>
+          <w:tcPr>
+            <w:cnfStyle w:val="001000000000" w:firstRow="0" w:lastRow="0" w:firstColumn="1" w:lastColumn="0" w:oddVBand="0" w:evenVBand="0" w:oddHBand="0" w:evenHBand="0" w:firstRowFirstColumn="0" w:firstRowLastColumn="0" w:lastRowFirstColumn="0" w:lastRowLastColumn="0"/>
+            <w:tcW w:w="9345" w:type="dxa"/>
+            <w:gridSpan w:val="2"/>
+          </w:tcPr>
+          <w:p>
+            <w:r>
+              <w:t>Postcondiciones:</w:t>
+            </w:r>
+          </w:p>
+          <w:p>
+            <w:pPr>
+              <w:rPr>
+                <w:b w:val="0"/>
+                <w:bCs w:val="0"/>
+              </w:rPr>
+            </w:pPr>
+          </w:p>
+        </w:tc>
+      </w:tr>
+      <w:tr>
+        <w:tc>
+          <w:tcPr>
+            <w:cnfStyle w:val="001000000000" w:firstRow="0" w:lastRow="0" w:firstColumn="1" w:lastColumn="0" w:oddVBand="0" w:evenVBand="0" w:oddHBand="0" w:evenHBand="0" w:firstRowFirstColumn="0" w:firstRowLastColumn="0" w:lastRowFirstColumn="0" w:lastRowLastColumn="0"/>
+            <w:tcW w:w="9345" w:type="dxa"/>
+            <w:gridSpan w:val="2"/>
+          </w:tcPr>
+          <w:p>
+            <w:r>
+              <w:t>Excepciones:</w:t>
+            </w:r>
+          </w:p>
+          <w:p>
+            <w:pPr>
+              <w:rPr>
+                <w:b w:val="0"/>
+                <w:bCs w:val="0"/>
+              </w:rPr>
+            </w:pPr>
+          </w:p>
+        </w:tc>
+      </w:tr>
+    </w:tbl>
+    <w:p>
+      <w:pPr>
+        <w:rPr>
+          <w:b/>
+          <w:bCs/>
+        </w:rPr>
+      </w:pPr>
+    </w:p>
+    <w:tbl>
+      <w:tblPr>
+        <w:tblStyle w:val="Tablaconcuadrcula4-nfasis4"/>
+        <w:tblW w:w="0" w:type="auto"/>
+        <w:tblLook w:val="04A0" w:firstRow="1" w:lastRow="0" w:firstColumn="1" w:lastColumn="0" w:noHBand="0" w:noVBand="1"/>
+      </w:tblPr>
+      <w:tblGrid>
+        <w:gridCol w:w="1555"/>
+        <w:gridCol w:w="7790"/>
+      </w:tblGrid>
+      <w:tr>
+        <w:trPr>
+          <w:cnfStyle w:val="100000000000" w:firstRow="1" w:lastRow="0" w:firstColumn="0" w:lastColumn="0" w:oddVBand="0" w:evenVBand="0" w:oddHBand="0" w:evenHBand="0" w:firstRowFirstColumn="0" w:firstRowLastColumn="0" w:lastRowFirstColumn="0" w:lastRowLastColumn="0"/>
+        </w:trPr>
+        <w:tc>
+          <w:tcPr>
+            <w:cnfStyle w:val="001000000000" w:firstRow="0" w:lastRow="0" w:firstColumn="1" w:lastColumn="0" w:oddVBand="0" w:evenVBand="0" w:oddHBand="0" w:evenHBand="0" w:firstRowFirstColumn="0" w:firstRowLastColumn="0" w:lastRowFirstColumn="0" w:lastRowLastColumn="0"/>
+            <w:tcW w:w="9345" w:type="dxa"/>
+            <w:gridSpan w:val="2"/>
+          </w:tcPr>
+          <w:p>
+            <w:pPr>
+              <w:jc w:val="center"/>
+              <w:rPr>
+                <w:b w:val="0"/>
+                <w:bCs w:val="0"/>
+              </w:rPr>
+            </w:pPr>
+            <w:r>
+              <w:rPr>
+                <w:b w:val="0"/>
+                <w:bCs w:val="0"/>
+              </w:rPr>
+              <w:t>Descripción de caso de uso</w:t>
+            </w:r>
+          </w:p>
+        </w:tc>
+      </w:tr>
+      <w:tr>
+        <w:trPr>
+          <w:cnfStyle w:val="000000100000" w:firstRow="0" w:lastRow="0" w:firstColumn="0" w:lastColumn="0" w:oddVBand="0" w:evenVBand="0" w:oddHBand="1" w:evenHBand="0" w:firstRowFirstColumn="0" w:firstRowLastColumn="0" w:lastRowFirstColumn="0" w:lastRowLastColumn="0"/>
+        </w:trPr>
+        <w:tc>
+          <w:tcPr>
+            <w:cnfStyle w:val="001000000000" w:firstRow="0" w:lastRow="0" w:firstColumn="1" w:lastColumn="0" w:oddVBand="0" w:evenVBand="0" w:oddHBand="0" w:evenHBand="0" w:firstRowFirstColumn="0" w:firstRowLastColumn="0" w:lastRowFirstColumn="0" w:lastRowLastColumn="0"/>
+            <w:tcW w:w="1555" w:type="dxa"/>
+          </w:tcPr>
+          <w:p>
+            <w:pPr>
+              <w:rPr>
+                <w:b w:val="0"/>
+                <w:bCs w:val="0"/>
+              </w:rPr>
+            </w:pPr>
+            <w:r>
+              <w:rPr>
+                <w:b w:val="0"/>
+                <w:bCs w:val="0"/>
+              </w:rPr>
+              <w:t>Nombre</w:t>
+            </w:r>
+          </w:p>
+        </w:tc>
+        <w:tc>
+          <w:tcPr>
+            <w:tcW w:w="7790" w:type="dxa"/>
+          </w:tcPr>
+          <w:p>
+            <w:pPr>
+              <w:cnfStyle w:val="000000100000" w:firstRow="0" w:lastRow="0" w:firstColumn="0" w:lastColumn="0" w:oddVBand="0" w:evenVBand="0" w:oddHBand="1" w:evenHBand="0" w:firstRowFirstColumn="0" w:firstRowLastColumn="0" w:lastRowFirstColumn="0" w:lastRowLastColumn="0"/>
+              <w:rPr>
+                <w:b/>
+                <w:bCs/>
+              </w:rPr>
+            </w:pPr>
+            <w:r>
+              <w:rPr>
+                <w:b/>
+                <w:bCs/>
+              </w:rPr>
+              <w:t>Iniciar sesión</w:t>
+            </w:r>
+          </w:p>
+        </w:tc>
+      </w:tr>
+      <w:tr>
+        <w:tc>
+          <w:tcPr>
+            <w:cnfStyle w:val="001000000000" w:firstRow="0" w:lastRow="0" w:firstColumn="1" w:lastColumn="0" w:oddVBand="0" w:evenVBand="0" w:oddHBand="0" w:evenHBand="0" w:firstRowFirstColumn="0" w:firstRowLastColumn="0" w:lastRowFirstColumn="0" w:lastRowLastColumn="0"/>
+            <w:tcW w:w="1555" w:type="dxa"/>
+          </w:tcPr>
+          <w:p>
+            <w:pPr>
+              <w:rPr>
+                <w:b w:val="0"/>
+                <w:bCs w:val="0"/>
+              </w:rPr>
+            </w:pPr>
+            <w:r>
+              <w:rPr>
+                <w:b w:val="0"/>
+                <w:bCs w:val="0"/>
+              </w:rPr>
+              <w:t>Autor</w:t>
+            </w:r>
+          </w:p>
+        </w:tc>
+        <w:tc>
+          <w:tcPr>
+            <w:tcW w:w="7790" w:type="dxa"/>
+          </w:tcPr>
+          <w:p>
+            <w:pPr>
+              <w:cnfStyle w:val="000000000000" w:firstRow="0" w:lastRow="0" w:firstColumn="0" w:lastColumn="0" w:oddVBand="0" w:evenVBand="0" w:oddHBand="0" w:evenHBand="0" w:firstRowFirstColumn="0" w:firstRowLastColumn="0" w:lastRowFirstColumn="0" w:lastRowLastColumn="0"/>
+              <w:rPr>
+                <w:b/>
+                <w:bCs/>
+              </w:rPr>
+            </w:pPr>
+            <w:r>
+              <w:rPr>
+                <w:b/>
+                <w:bCs/>
+              </w:rPr>
+              <w:t>Andrew Denilson López Herrera</w:t>
+            </w:r>
+          </w:p>
+        </w:tc>
+      </w:tr>
+      <w:tr>
+        <w:trPr>
+          <w:cnfStyle w:val="000000100000" w:firstRow="0" w:lastRow="0" w:firstColumn="0" w:lastColumn="0" w:oddVBand="0" w:evenVBand="0" w:oddHBand="1" w:evenHBand="0" w:firstRowFirstColumn="0" w:firstRowLastColumn="0" w:lastRowFirstColumn="0" w:lastRowLastColumn="0"/>
+        </w:trPr>
+        <w:tc>
+          <w:tcPr>
+            <w:cnfStyle w:val="001000000000" w:firstRow="0" w:lastRow="0" w:firstColumn="1" w:lastColumn="0" w:oddVBand="0" w:evenVBand="0" w:oddHBand="0" w:evenHBand="0" w:firstRowFirstColumn="0" w:firstRowLastColumn="0" w:lastRowFirstColumn="0" w:lastRowLastColumn="0"/>
+            <w:tcW w:w="1555" w:type="dxa"/>
+          </w:tcPr>
+          <w:p>
+            <w:pPr>
+              <w:rPr>
+                <w:b w:val="0"/>
+                <w:bCs w:val="0"/>
+              </w:rPr>
+            </w:pPr>
+            <w:r>
+              <w:rPr>
+                <w:b w:val="0"/>
+                <w:bCs w:val="0"/>
+              </w:rPr>
+              <w:t>Identificador</w:t>
+            </w:r>
+          </w:p>
+        </w:tc>
+        <w:tc>
+          <w:tcPr>
+            <w:tcW w:w="7790" w:type="dxa"/>
+          </w:tcPr>
+          <w:p>
+            <w:pPr>
+              <w:cnfStyle w:val="000000100000" w:firstRow="0" w:lastRow="0" w:firstColumn="0" w:lastColumn="0" w:oddVBand="0" w:evenVBand="0" w:oddHBand="1" w:evenHBand="0" w:firstRowFirstColumn="0" w:firstRowLastColumn="0" w:lastRowFirstColumn="0" w:lastRowLastColumn="0"/>
+              <w:rPr>
+                <w:b/>
+                <w:bCs/>
+              </w:rPr>
+            </w:pPr>
+            <w:r>
+              <w:rPr>
+                <w:b/>
+                <w:bCs/>
+              </w:rPr>
+              <w:t>CU-001</w:t>
+            </w:r>
+          </w:p>
+        </w:tc>
+      </w:tr>
+      <w:tr>
+        <w:tc>
+          <w:tcPr>
+            <w:cnfStyle w:val="001000000000" w:firstRow="0" w:lastRow="0" w:firstColumn="1" w:lastColumn="0" w:oddVBand="0" w:evenVBand="0" w:oddHBand="0" w:evenHBand="0" w:firstRowFirstColumn="0" w:firstRowLastColumn="0" w:lastRowFirstColumn="0" w:lastRowLastColumn="0"/>
+            <w:tcW w:w="1555" w:type="dxa"/>
+          </w:tcPr>
+          <w:p>
+            <w:pPr>
+              <w:rPr>
+                <w:b w:val="0"/>
+                <w:bCs w:val="0"/>
+              </w:rPr>
+            </w:pPr>
+            <w:r>
+              <w:rPr>
+                <w:b w:val="0"/>
+                <w:bCs w:val="0"/>
+              </w:rPr>
+              <w:t>Fecha</w:t>
+            </w:r>
+          </w:p>
+        </w:tc>
+        <w:tc>
+          <w:tcPr>
+            <w:tcW w:w="7790" w:type="dxa"/>
+          </w:tcPr>
+          <w:p>
+            <w:pPr>
+              <w:cnfStyle w:val="000000000000" w:firstRow="0" w:lastRow="0" w:firstColumn="0" w:lastColumn="0" w:oddVBand="0" w:evenVBand="0" w:oddHBand="0" w:evenHBand="0" w:firstRowFirstColumn="0" w:firstRowLastColumn="0" w:lastRowFirstColumn="0" w:lastRowLastColumn="0"/>
+              <w:rPr>
+                <w:b/>
+                <w:bCs/>
+              </w:rPr>
+            </w:pPr>
+            <w:r>
+              <w:rPr>
+                <w:b/>
+                <w:bCs/>
+              </w:rPr>
+              <w:t>31/03/2025</w:t>
+            </w:r>
+          </w:p>
+        </w:tc>
+      </w:tr>
+      <w:tr>
+        <w:trPr>
+          <w:cnfStyle w:val="000000100000" w:firstRow="0" w:lastRow="0" w:firstColumn="0" w:lastColumn="0" w:oddVBand="0" w:evenVBand="0" w:oddHBand="1" w:evenHBand="0" w:firstRowFirstColumn="0" w:firstRowLastColumn="0" w:lastRowFirstColumn="0" w:lastRowLastColumn="0"/>
+        </w:trPr>
+        <w:tc>
+          <w:tcPr>
+            <w:cnfStyle w:val="001000000000" w:firstRow="0" w:lastRow="0" w:firstColumn="1" w:lastColumn="0" w:oddVBand="0" w:evenVBand="0" w:oddHBand="0" w:evenHBand="0" w:firstRowFirstColumn="0" w:firstRowLastColumn="0" w:lastRowFirstColumn="0" w:lastRowLastColumn="0"/>
+            <w:tcW w:w="1555" w:type="dxa"/>
+          </w:tcPr>
+          <w:p>
+            <w:pPr>
+              <w:rPr>
+                <w:b w:val="0"/>
+                <w:bCs w:val="0"/>
+              </w:rPr>
+            </w:pPr>
+            <w:r>
+              <w:rPr>
+                <w:b w:val="0"/>
+                <w:bCs w:val="0"/>
+              </w:rPr>
+              <w:t>Actores</w:t>
+            </w:r>
+          </w:p>
+        </w:tc>
+        <w:tc>
+          <w:tcPr>
+            <w:tcW w:w="7790" w:type="dxa"/>
+          </w:tcPr>
+          <w:p>
+            <w:pPr>
+              <w:cnfStyle w:val="000000100000" w:firstRow="0" w:lastRow="0" w:firstColumn="0" w:lastColumn="0" w:oddVBand="0" w:evenVBand="0" w:oddHBand="1" w:evenHBand="0" w:firstRowFirstColumn="0" w:firstRowLastColumn="0" w:lastRowFirstColumn="0" w:lastRowLastColumn="0"/>
+              <w:rPr>
+                <w:b/>
+                <w:bCs/>
+              </w:rPr>
+            </w:pPr>
+            <w:r>
+              <w:rPr>
+                <w:b/>
+                <w:bCs/>
+              </w:rPr>
+              <w:t>Usuario</w:t>
+            </w:r>
+          </w:p>
+        </w:tc>
+      </w:tr>
+      <w:tr>
+        <w:tc>
+          <w:tcPr>
+            <w:cnfStyle w:val="001000000000" w:firstRow="0" w:lastRow="0" w:firstColumn="1" w:lastColumn="0" w:oddVBand="0" w:evenVBand="0" w:oddHBand="0" w:evenHBand="0" w:firstRowFirstColumn="0" w:firstRowLastColumn="0" w:lastRowFirstColumn="0" w:lastRowLastColumn="0"/>
+            <w:tcW w:w="9345" w:type="dxa"/>
+            <w:gridSpan w:val="2"/>
+          </w:tcPr>
+          <w:p>
+            <w:pPr>
+              <w:rPr>
+                <w:b w:val="0"/>
+                <w:bCs w:val="0"/>
+              </w:rPr>
+            </w:pPr>
+            <w:r>
+              <w:t>Descripción:</w:t>
+            </w:r>
+            <w:r>
+              <w:br/>
+            </w:r>
+          </w:p>
+        </w:tc>
+      </w:tr>
+      <w:tr>
+        <w:trPr>
+          <w:cnfStyle w:val="000000100000" w:firstRow="0" w:lastRow="0" w:firstColumn="0" w:lastColumn="0" w:oddVBand="0" w:evenVBand="0" w:oddHBand="1" w:evenHBand="0" w:firstRowFirstColumn="0" w:firstRowLastColumn="0" w:lastRowFirstColumn="0" w:lastRowLastColumn="0"/>
+        </w:trPr>
+        <w:tc>
+          <w:tcPr>
+            <w:cnfStyle w:val="001000000000" w:firstRow="0" w:lastRow="0" w:firstColumn="1" w:lastColumn="0" w:oddVBand="0" w:evenVBand="0" w:oddHBand="0" w:evenHBand="0" w:firstRowFirstColumn="0" w:firstRowLastColumn="0" w:lastRowFirstColumn="0" w:lastRowLastColumn="0"/>
+            <w:tcW w:w="9345" w:type="dxa"/>
+            <w:gridSpan w:val="2"/>
+          </w:tcPr>
+          <w:p>
+            <w:pPr>
+              <w:rPr>
+                <w:b w:val="0"/>
+                <w:bCs w:val="0"/>
+              </w:rPr>
+            </w:pPr>
+            <w:r>
+              <w:t>Actores:</w:t>
+            </w:r>
+            <w:r>
+              <w:br/>
+            </w:r>
+          </w:p>
+        </w:tc>
+      </w:tr>
+      <w:tr>
+        <w:tc>
+          <w:tcPr>
+            <w:cnfStyle w:val="001000000000" w:firstRow="0" w:lastRow="0" w:firstColumn="1" w:lastColumn="0" w:oddVBand="0" w:evenVBand="0" w:oddHBand="0" w:evenHBand="0" w:firstRowFirstColumn="0" w:firstRowLastColumn="0" w:lastRowFirstColumn="0" w:lastRowLastColumn="0"/>
+            <w:tcW w:w="9345" w:type="dxa"/>
+            <w:gridSpan w:val="2"/>
+          </w:tcPr>
+          <w:p>
+            <w:pPr>
+              <w:rPr>
+                <w:b w:val="0"/>
+                <w:bCs w:val="0"/>
+              </w:rPr>
+            </w:pPr>
+            <w:r>
+              <w:t>Precondiciones:</w:t>
+            </w:r>
+            <w:r>
+              <w:rPr>
+                <w:b w:val="0"/>
+                <w:bCs w:val="0"/>
+              </w:rPr>
+              <w:br/>
+            </w:r>
+          </w:p>
+        </w:tc>
+      </w:tr>
+      <w:tr>
+        <w:trPr>
+          <w:cnfStyle w:val="000000100000" w:firstRow="0" w:lastRow="0" w:firstColumn="0" w:lastColumn="0" w:oddVBand="0" w:evenVBand="0" w:oddHBand="1" w:evenHBand="0" w:firstRowFirstColumn="0" w:firstRowLastColumn="0" w:lastRowFirstColumn="0" w:lastRowLastColumn="0"/>
+        </w:trPr>
+        <w:tc>
+          <w:tcPr>
+            <w:cnfStyle w:val="001000000000" w:firstRow="0" w:lastRow="0" w:firstColumn="1" w:lastColumn="0" w:oddVBand="0" w:evenVBand="0" w:oddHBand="0" w:evenHBand="0" w:firstRowFirstColumn="0" w:firstRowLastColumn="0" w:lastRowFirstColumn="0" w:lastRowLastColumn="0"/>
+            <w:tcW w:w="9345" w:type="dxa"/>
+            <w:gridSpan w:val="2"/>
+          </w:tcPr>
+          <w:p>
+            <w:r>
+              <w:t>Flujo normal:</w:t>
+            </w:r>
+          </w:p>
+          <w:p>
+            <w:pPr>
+              <w:rPr>
+                <w:b w:val="0"/>
+                <w:bCs w:val="0"/>
+              </w:rPr>
+            </w:pPr>
+            <w:r>
+              <w:rPr>
+                <w:b w:val="0"/>
+                <w:bCs w:val="0"/>
+              </w:rPr>
+              <w:t xml:space="preserve">1. </w:t>
+            </w:r>
+          </w:p>
+        </w:tc>
+      </w:tr>
+      <w:tr>
+        <w:tc>
+          <w:tcPr>
+            <w:cnfStyle w:val="001000000000" w:firstRow="0" w:lastRow="0" w:firstColumn="1" w:lastColumn="0" w:oddVBand="0" w:evenVBand="0" w:oddHBand="0" w:evenHBand="0" w:firstRowFirstColumn="0" w:firstRowLastColumn="0" w:lastRowFirstColumn="0" w:lastRowLastColumn="0"/>
+            <w:tcW w:w="9345" w:type="dxa"/>
+            <w:gridSpan w:val="2"/>
+          </w:tcPr>
+          <w:p>
+            <w:pPr>
+              <w:rPr>
+                <w:b w:val="0"/>
+                <w:bCs w:val="0"/>
+              </w:rPr>
+            </w:pPr>
+            <w:r>
+              <w:t>Flujo alternativo:</w:t>
+            </w:r>
+            <w:r>
+              <w:rPr>
+                <w:b w:val="0"/>
+                <w:bCs w:val="0"/>
+              </w:rPr>
+              <w:br/>
+            </w:r>
+          </w:p>
+        </w:tc>
+      </w:tr>
+      <w:tr>
+        <w:trPr>
+          <w:cnfStyle w:val="000000100000" w:firstRow="0" w:lastRow="0" w:firstColumn="0" w:lastColumn="0" w:oddVBand="0" w:evenVBand="0" w:oddHBand="1" w:evenHBand="0" w:firstRowFirstColumn="0" w:firstRowLastColumn="0" w:lastRowFirstColumn="0" w:lastRowLastColumn="0"/>
+        </w:trPr>
+        <w:tc>
+          <w:tcPr>
+            <w:cnfStyle w:val="001000000000" w:firstRow="0" w:lastRow="0" w:firstColumn="1" w:lastColumn="0" w:oddVBand="0" w:evenVBand="0" w:oddHBand="0" w:evenHBand="0" w:firstRowFirstColumn="0" w:firstRowLastColumn="0" w:lastRowFirstColumn="0" w:lastRowLastColumn="0"/>
+            <w:tcW w:w="9345" w:type="dxa"/>
+            <w:gridSpan w:val="2"/>
+          </w:tcPr>
+          <w:p>
+            <w:r>
+              <w:t>Postcondiciones:</w:t>
+            </w:r>
+          </w:p>
+          <w:p>
+            <w:pPr>
+              <w:rPr>
+                <w:b w:val="0"/>
+                <w:bCs w:val="0"/>
+              </w:rPr>
+            </w:pPr>
+          </w:p>
+        </w:tc>
+      </w:tr>
+      <w:tr>
+        <w:tc>
+          <w:tcPr>
+            <w:cnfStyle w:val="001000000000" w:firstRow="0" w:lastRow="0" w:firstColumn="1" w:lastColumn="0" w:oddVBand="0" w:evenVBand="0" w:oddHBand="0" w:evenHBand="0" w:firstRowFirstColumn="0" w:firstRowLastColumn="0" w:lastRowFirstColumn="0" w:lastRowLastColumn="0"/>
+            <w:tcW w:w="9345" w:type="dxa"/>
+            <w:gridSpan w:val="2"/>
+          </w:tcPr>
+          <w:p>
+            <w:r>
+              <w:t>Excepciones:</w:t>
+            </w:r>
+          </w:p>
+          <w:p>
+            <w:pPr>
+              <w:rPr>
+                <w:b w:val="0"/>
+                <w:bCs w:val="0"/>
+              </w:rPr>
+            </w:pPr>
+          </w:p>
+        </w:tc>
+      </w:tr>
+    </w:tbl>
+    <w:p>
+      <w:pPr>
+        <w:rPr>
+          <w:b/>
+          <w:bCs/>
+        </w:rPr>
+      </w:pPr>
+    </w:p>
+    <w:p>
+      <w:pPr>
+        <w:rPr>
+          <w:b/>
+          <w:bCs/>
+        </w:rPr>
+      </w:pPr>
+      <w:r>
+        <w:rPr>
+          <w:b/>
+          <w:bCs/>
+        </w:rPr>
+        <w:t>Identificación</w:t>
+      </w:r>
+    </w:p>
+    <w:p>
+      <w:r>
+        <w:rPr>
+          <w:b/>
+          <w:bCs/>
+        </w:rPr>
+        <w:t>ID:</w:t>
+      </w:r>
+      <w:r>
+        <w:t xml:space="preserve"> CU-</w:t>
+      </w:r>
+      <w:r>
+        <w:t>001</w:t>
+      </w:r>
+    </w:p>
+    <w:p>
+      <w:r>
+        <w:rPr>
+          <w:b/>
+          <w:bCs/>
+        </w:rPr>
+        <w:t>Nombre:</w:t>
+      </w:r>
+      <w:r>
+        <w:t xml:space="preserve"> </w:t>
+      </w:r>
+      <w:r>
+        <w:t>Iniciar Sesión</w:t>
+      </w:r>
+    </w:p>
+    <w:p>
+      <w:r>
+        <w:rPr>
+          <w:b/>
+          <w:bCs/>
+        </w:rPr>
+        <w:t>Actor(es):</w:t>
+      </w:r>
+      <w:r>
+        <w:t xml:space="preserve"> </w:t>
+      </w:r>
+      <w:r>
+        <w:t>Usuario</w:t>
+      </w:r>
+    </w:p>
+    <w:p>
+      <w:r>
+        <w:rPr>
+          <w:b/>
+          <w:bCs/>
+        </w:rPr>
+        <w:lastRenderedPageBreak/>
+        <w:t>Autor:</w:t>
+      </w:r>
+      <w:r>
+        <w:t xml:space="preserve"> Andrew Denilson López Herrera</w:t>
+      </w:r>
+    </w:p>
+    <w:p>
+      <w:r>
+        <w:rPr>
+          <w:b/>
+          <w:bCs/>
+        </w:rPr>
+        <w:t>Descripción:</w:t>
+      </w:r>
+      <w:r>
+        <w:t xml:space="preserve"> </w:t>
+      </w:r>
+      <w:r>
+        <w:t>Se debe iniciar sesión con</w:t>
+      </w:r>
+    </w:p>
+    <w:p>
+      <w:r>
+        <w:rPr>
+          <w:b/>
+          <w:bCs/>
+        </w:rPr>
+        <w:t>Precondiciones:</w:t>
+      </w:r>
+      <w:r>
+        <w:t xml:space="preserve"> </w:t>
+      </w:r>
+      <w:r>
+        <w:t xml:space="preserve">Estar conectado a internet. </w:t>
+      </w:r>
+      <w:r>
+        <w:t>Iniciar la aplicación. Haber creado un usuario anteriormente.</w:t>
+      </w:r>
+    </w:p>
+    <w:p>
+      <w:r>
+        <w:rPr>
+          <w:b/>
+          <w:bCs/>
+        </w:rPr>
+        <w:t>Postcondiciones:</w:t>
+      </w:r>
+      <w:r>
+        <w:t xml:space="preserve"> [Estado del sistema después de ejecutar el caso de uso]</w:t>
+      </w:r>
+    </w:p>
+    <w:p>
+      <w:pPr>
+        <w:rPr>
+          <w:b/>
+          <w:bCs/>
+        </w:rPr>
+      </w:pPr>
+      <w:r>
+        <w:rPr>
+          <w:b/>
+          <w:bCs/>
+        </w:rPr>
+        <w:t>Flujo Principal</w:t>
+      </w:r>
+    </w:p>
+    <w:p>
+      <w:r>
+        <w:t>[Actor] realiza [acción o interacción con el sistema].</w:t>
+      </w:r>
+    </w:p>
+    <w:p/>
+    <w:p>
+      <w:r>
+        <w:t>El sistema responde con [acción o procesamiento].</w:t>
+      </w:r>
+    </w:p>
+    <w:p/>
+    <w:p>
+      <w:r>
+        <w:t>… (continuar con los pasos hasta completar el flujo normal)</w:t>
+      </w:r>
+    </w:p>
+    <w:p/>
+    <w:p>
+      <w:r>
+        <w:t>El sistema genera [resultado esperado].</w:t>
+      </w:r>
+    </w:p>
+    <w:p/>
+    <w:p>
+      <w:r>
+        <w:t>3. Flujos Alternativos</w:t>
+      </w:r>
+    </w:p>
+    <w:p>
+      <w:r>
+        <w:t>3.1. [Nombre del flujo alternativo]</w:t>
+      </w:r>
+    </w:p>
+    <w:p/>
+    <w:p>
+      <w:r>
+        <w:t>[Condición que activa el flujo alternativo].</w:t>
+      </w:r>
+    </w:p>
+    <w:p/>
+    <w:p>
+      <w:r>
+        <w:t>[Acciones del sistema y actor].</w:t>
+      </w:r>
+    </w:p>
+    <w:p/>
+    <w:p>
+      <w:r>
+        <w:t>[Resultado del flujo alternativo].</w:t>
+      </w:r>
+    </w:p>
+    <w:p/>
+    <w:p>
+      <w:r>
+        <w:t>4. Excepciones / Errores</w:t>
+      </w:r>
+    </w:p>
+    <w:p>
+      <w:r>
+        <w:t>[Condición de error o fallo].</w:t>
+      </w:r>
+    </w:p>
+    <w:p/>
+    <w:p>
+      <w:r>
+        <w:lastRenderedPageBreak/>
+        <w:t>[Acción del sistema o mensaje de error].</w:t>
+      </w:r>
+    </w:p>
     <w:p>
       <w:pPr>
         <w:keepNext/>
@@ -3995,7 +5673,6 @@
           <w:rFonts w:ascii="Times New Roman" w:hAnsi="Times New Roman" w:cs="Times New Roman"/>
           <w:noProof/>
         </w:rPr>
-        <w:lastRenderedPageBreak/>
         <w:drawing>
           <wp:inline distT="0" distB="0" distL="0" distR="0" wp14:anchorId="0F1E657D" wp14:editId="5F9DD420">
             <wp:extent cx="6114553" cy="5311261"/>
@@ -4489,21 +6166,7 @@
         <w:rPr>
           <w:rFonts w:ascii="Times New Roman" w:hAnsi="Times New Roman" w:cs="Times New Roman"/>
         </w:rPr>
-        <w:t xml:space="preserve"> haber meses en los que </w:t>
-      </w:r>
-      <w:proofErr w:type="gramStart"/>
-      <w:r>
-        <w:rPr>
-          <w:rFonts w:ascii="Times New Roman" w:hAnsi="Times New Roman" w:cs="Times New Roman"/>
-        </w:rPr>
-        <w:t>hayan</w:t>
-      </w:r>
-      <w:proofErr w:type="gramEnd"/>
-      <w:r>
-        <w:rPr>
-          <w:rFonts w:ascii="Times New Roman" w:hAnsi="Times New Roman" w:cs="Times New Roman"/>
-        </w:rPr>
-        <w:t xml:space="preserve"> bastantes ventas, mientras que otros meses se realicen pocas ventas.</w:t>
+        <w:t xml:space="preserve"> haber meses en los que hayan bastantes ventas, mientras que otros meses se realicen pocas ventas.</w:t>
       </w:r>
       <w:r>
         <w:rPr>
@@ -4632,21 +6295,7 @@
         <w:rPr>
           <w:rFonts w:ascii="Times New Roman" w:hAnsi="Times New Roman" w:cs="Times New Roman"/>
         </w:rPr>
-        <w:t xml:space="preserve">en la ejecución del </w:t>
-      </w:r>
-      <w:proofErr w:type="spellStart"/>
-      <w:r>
-        <w:rPr>
-          <w:rFonts w:ascii="Times New Roman" w:hAnsi="Times New Roman" w:cs="Times New Roman"/>
-        </w:rPr>
-        <w:t>backend</w:t>
-      </w:r>
-      <w:proofErr w:type="spellEnd"/>
-      <w:r>
-        <w:rPr>
-          <w:rFonts w:ascii="Times New Roman" w:hAnsi="Times New Roman" w:cs="Times New Roman"/>
-        </w:rPr>
-        <w:t>.</w:t>
+        <w:t>en la ejecución del backend.</w:t>
       </w:r>
     </w:p>
     <w:p>
@@ -4698,21 +6347,7 @@
         <w:rPr>
           <w:rFonts w:ascii="Times New Roman" w:hAnsi="Times New Roman" w:cs="Times New Roman"/>
         </w:rPr>
-        <w:t xml:space="preserve">se refiere al software que interactúa directamente con el cliente y se encarga de realizar las peticiones al </w:t>
-      </w:r>
-      <w:proofErr w:type="spellStart"/>
-      <w:r>
-        <w:rPr>
-          <w:rFonts w:ascii="Times New Roman" w:hAnsi="Times New Roman" w:cs="Times New Roman"/>
-        </w:rPr>
-        <w:t>backend</w:t>
-      </w:r>
-      <w:proofErr w:type="spellEnd"/>
-      <w:r>
-        <w:rPr>
-          <w:rFonts w:ascii="Times New Roman" w:hAnsi="Times New Roman" w:cs="Times New Roman"/>
-        </w:rPr>
-        <w:t>. Esta es la aplicación instalable en las computadoras de la tienda y muestra la interfaz de usuario para realizar operaciones.</w:t>
+        <w:t>se refiere al software que interactúa directamente con el cliente y se encarga de realizar las peticiones al backend. Esta es la aplicación instalable en las computadoras de la tienda y muestra la interfaz de usuario para realizar operaciones.</w:t>
       </w:r>
     </w:p>
     <w:p>
@@ -4806,19 +6441,11 @@
         </w:rPr>
         <w:t xml:space="preserve">Sheila, </w:t>
       </w:r>
-      <w:proofErr w:type="spellStart"/>
-      <w:r>
-        <w:rPr>
-          <w:rFonts w:ascii="Times New Roman" w:hAnsi="Times New Roman" w:cs="Times New Roman"/>
-        </w:rPr>
-        <w:t>Rodney</w:t>
-      </w:r>
-      <w:proofErr w:type="spellEnd"/>
-      <w:r>
-        <w:rPr>
-          <w:rFonts w:ascii="Times New Roman" w:hAnsi="Times New Roman" w:cs="Times New Roman"/>
-        </w:rPr>
-        <w:t>, Luis</w:t>
+      <w:r>
+        <w:rPr>
+          <w:rFonts w:ascii="Times New Roman" w:hAnsi="Times New Roman" w:cs="Times New Roman"/>
+        </w:rPr>
+        <w:t>Rodney, Luis</w:t>
       </w:r>
     </w:p>
     <w:p>
@@ -5346,21 +6973,7 @@
         <w:rPr>
           <w:rFonts w:ascii="Times New Roman" w:hAnsi="Times New Roman" w:cs="Times New Roman"/>
         </w:rPr>
-        <w:t xml:space="preserve"> El sistema debe permitir la actualización del stock de productos </w:t>
-      </w:r>
-      <w:proofErr w:type="gramStart"/>
-      <w:r>
-        <w:rPr>
-          <w:rFonts w:ascii="Times New Roman" w:hAnsi="Times New Roman" w:cs="Times New Roman"/>
-        </w:rPr>
-        <w:t>de acuerdo a</w:t>
-      </w:r>
-      <w:proofErr w:type="gramEnd"/>
-      <w:r>
-        <w:rPr>
-          <w:rFonts w:ascii="Times New Roman" w:hAnsi="Times New Roman" w:cs="Times New Roman"/>
-        </w:rPr>
-        <w:t xml:space="preserve"> las ventas o nuevas adquisiciones.</w:t>
+        <w:t xml:space="preserve"> El sistema debe permitir la actualización del stock de productos de acuerdo a las ventas o nuevas adquisiciones.</w:t>
       </w:r>
     </w:p>
     <w:p>
@@ -6067,16 +7680,8 @@
         <w:rPr>
           <w:rFonts w:ascii="Times New Roman" w:hAnsi="Times New Roman" w:cs="Times New Roman"/>
         </w:rPr>
-        <w:t xml:space="preserve">El sistema debe enviar el archivo XML de la factura creada al API de hacienda por medio del </w:t>
-      </w:r>
-      <w:proofErr w:type="spellStart"/>
-      <w:r>
-        <w:rPr>
-          <w:rFonts w:ascii="Times New Roman" w:hAnsi="Times New Roman" w:cs="Times New Roman"/>
-        </w:rPr>
-        <w:t>endpoint</w:t>
-      </w:r>
-      <w:proofErr w:type="spellEnd"/>
+        <w:t>El sistema debe enviar el archivo XML de la factura creada al API de hacienda por medio del endpoint</w:t>
+      </w:r>
       <w:r>
         <w:rPr>
           <w:rFonts w:ascii="Times New Roman" w:hAnsi="Times New Roman" w:cs="Times New Roman"/>
@@ -7052,21 +8657,7 @@
         <w:rPr>
           <w:rFonts w:ascii="Times New Roman" w:hAnsi="Times New Roman" w:cs="Times New Roman"/>
         </w:rPr>
-        <w:t xml:space="preserve">el </w:t>
-      </w:r>
-      <w:proofErr w:type="spellStart"/>
-      <w:r>
-        <w:rPr>
-          <w:rFonts w:ascii="Times New Roman" w:hAnsi="Times New Roman" w:cs="Times New Roman"/>
-        </w:rPr>
-        <w:t>placeholder</w:t>
-      </w:r>
-      <w:proofErr w:type="spellEnd"/>
-      <w:r>
-        <w:rPr>
-          <w:rFonts w:ascii="Times New Roman" w:hAnsi="Times New Roman" w:cs="Times New Roman"/>
-        </w:rPr>
-        <w:t xml:space="preserve"> para indicar el formato esperado de datos.</w:t>
+        <w:t>el placeholder para indicar el formato esperado de datos.</w:t>
       </w:r>
     </w:p>
     <w:p>
@@ -7666,18 +9257,8 @@
           <w:b/>
           <w:bCs/>
         </w:rPr>
-        <w:t xml:space="preserve">Interfaz Cliente </w:t>
-      </w:r>
-      <w:proofErr w:type="spellStart"/>
-      <w:r>
-        <w:rPr>
-          <w:rFonts w:ascii="Times New Roman" w:hAnsi="Times New Roman" w:cs="Times New Roman"/>
-          <w:b/>
-          <w:bCs/>
-        </w:rPr>
-        <w:t>Tauri</w:t>
-      </w:r>
-      <w:proofErr w:type="spellEnd"/>
+        <w:t>Interfaz Cliente Tauri</w:t>
+      </w:r>
     </w:p>
     <w:p>
       <w:pPr>
@@ -7699,16 +9280,8 @@
         <w:rPr>
           <w:rFonts w:ascii="Times New Roman" w:hAnsi="Times New Roman" w:cs="Times New Roman"/>
         </w:rPr>
-        <w:t xml:space="preserve"> Cliente </w:t>
-      </w:r>
-      <w:proofErr w:type="spellStart"/>
-      <w:r>
-        <w:rPr>
-          <w:rFonts w:ascii="Times New Roman" w:hAnsi="Times New Roman" w:cs="Times New Roman"/>
-        </w:rPr>
-        <w:t>Tauri</w:t>
-      </w:r>
-      <w:proofErr w:type="spellEnd"/>
+        <w:t xml:space="preserve"> Cliente Tauri</w:t>
+      </w:r>
     </w:p>
     <w:p>
       <w:pPr>
@@ -7773,21 +9346,7 @@
         <w:rPr>
           <w:rFonts w:ascii="Times New Roman" w:hAnsi="Times New Roman" w:cs="Times New Roman"/>
         </w:rPr>
-        <w:t xml:space="preserve">La entrada de datos se realiza mediante campos de texto en la interfaz gráfica de usuario. La salida de los datos se realiza mediante solicitudes HTTPS que interactúan con el </w:t>
-      </w:r>
-      <w:proofErr w:type="spellStart"/>
-      <w:r>
-        <w:rPr>
-          <w:rFonts w:ascii="Times New Roman" w:hAnsi="Times New Roman" w:cs="Times New Roman"/>
-        </w:rPr>
-        <w:t>backend</w:t>
-      </w:r>
-      <w:proofErr w:type="spellEnd"/>
-      <w:r>
-        <w:rPr>
-          <w:rFonts w:ascii="Times New Roman" w:hAnsi="Times New Roman" w:cs="Times New Roman"/>
-        </w:rPr>
-        <w:t xml:space="preserve"> del sistema.</w:t>
+        <w:t>La entrada de datos se realiza mediante campos de texto en la interfaz gráfica de usuario. La salida de los datos se realiza mediante solicitudes HTTPS que interactúan con el backend del sistema.</w:t>
       </w:r>
     </w:p>
     <w:p>
@@ -8371,18 +9930,50 @@
           <w:b/>
           <w:bCs/>
         </w:rPr>
-        <w:t xml:space="preserve">Interfaz </w:t>
-      </w:r>
-      <w:proofErr w:type="spellStart"/>
-      <w:r>
-        <w:rPr>
-          <w:rFonts w:ascii="Times New Roman" w:hAnsi="Times New Roman" w:cs="Times New Roman"/>
-          <w:b/>
-          <w:bCs/>
-        </w:rPr>
-        <w:t>Backend</w:t>
-      </w:r>
-      <w:proofErr w:type="spellEnd"/>
+        <w:t>Interfaz Backend Deno</w:t>
+      </w:r>
+    </w:p>
+    <w:p>
+      <w:pPr>
+        <w:ind w:left="708"/>
+        <w:jc w:val="both"/>
+        <w:rPr>
+          <w:rFonts w:ascii="Times New Roman" w:hAnsi="Times New Roman" w:cs="Times New Roman"/>
+        </w:rPr>
+      </w:pPr>
+      <w:r>
+        <w:rPr>
+          <w:rFonts w:ascii="Times New Roman" w:hAnsi="Times New Roman" w:cs="Times New Roman"/>
+          <w:b/>
+          <w:bCs/>
+        </w:rPr>
+        <w:t>Nombre:</w:t>
+      </w:r>
+      <w:r>
+        <w:rPr>
+          <w:rFonts w:ascii="Times New Roman" w:hAnsi="Times New Roman" w:cs="Times New Roman"/>
+        </w:rPr>
+        <w:t xml:space="preserve"> Backend Deno</w:t>
+      </w:r>
+    </w:p>
+    <w:p>
+      <w:pPr>
+        <w:ind w:left="708"/>
+        <w:jc w:val="both"/>
+        <w:rPr>
+          <w:rFonts w:ascii="Times New Roman" w:hAnsi="Times New Roman" w:cs="Times New Roman"/>
+          <w:b/>
+          <w:bCs/>
+        </w:rPr>
+      </w:pPr>
+      <w:r>
+        <w:rPr>
+          <w:rFonts w:ascii="Times New Roman" w:hAnsi="Times New Roman" w:cs="Times New Roman"/>
+          <w:b/>
+          <w:bCs/>
+        </w:rPr>
+        <w:t>Descripción del propósito:</w:t>
+      </w:r>
       <w:r>
         <w:rPr>
           <w:rFonts w:ascii="Times New Roman" w:hAnsi="Times New Roman" w:cs="Times New Roman"/>
@@ -8391,16 +9982,12 @@
         </w:rPr>
         <w:t xml:space="preserve"> </w:t>
       </w:r>
-      <w:proofErr w:type="spellStart"/>
-      <w:r>
-        <w:rPr>
-          <w:rFonts w:ascii="Times New Roman" w:hAnsi="Times New Roman" w:cs="Times New Roman"/>
-          <w:b/>
-          <w:bCs/>
-        </w:rPr>
-        <w:t>Deno</w:t>
-      </w:r>
-      <w:proofErr w:type="spellEnd"/>
+      <w:r>
+        <w:rPr>
+          <w:rFonts w:ascii="Times New Roman" w:hAnsi="Times New Roman" w:cs="Times New Roman"/>
+        </w:rPr>
+        <w:t>El backend es responsable de gestionar la lógica de negocio, la conexión con la base de datos y la comunicación con la API del Ministerio de Hacienda. Administra el registro de usuarios, el inicio de sesión y la facturación electrónica.</w:t>
+      </w:r>
     </w:p>
     <w:p>
       <w:pPr>
@@ -8408,151 +9995,31 @@
         <w:jc w:val="both"/>
         <w:rPr>
           <w:rFonts w:ascii="Times New Roman" w:hAnsi="Times New Roman" w:cs="Times New Roman"/>
-        </w:rPr>
-      </w:pPr>
-      <w:r>
-        <w:rPr>
-          <w:rFonts w:ascii="Times New Roman" w:hAnsi="Times New Roman" w:cs="Times New Roman"/>
-          <w:b/>
-          <w:bCs/>
-        </w:rPr>
-        <w:t>Nombre:</w:t>
-      </w:r>
-      <w:r>
-        <w:rPr>
-          <w:rFonts w:ascii="Times New Roman" w:hAnsi="Times New Roman" w:cs="Times New Roman"/>
+          <w:b/>
+          <w:bCs/>
+        </w:rPr>
+      </w:pPr>
+      <w:r>
+        <w:rPr>
+          <w:rFonts w:ascii="Times New Roman" w:hAnsi="Times New Roman" w:cs="Times New Roman"/>
+          <w:b/>
+          <w:bCs/>
+        </w:rPr>
+        <w:t>Fuente de la entrada o destino de la salida:</w:t>
+      </w:r>
+      <w:r>
+        <w:rPr>
+          <w:rFonts w:ascii="Times New Roman" w:hAnsi="Times New Roman" w:cs="Times New Roman"/>
+          <w:b/>
+          <w:bCs/>
         </w:rPr>
         <w:t xml:space="preserve"> </w:t>
       </w:r>
-      <w:proofErr w:type="spellStart"/>
-      <w:r>
-        <w:rPr>
-          <w:rFonts w:ascii="Times New Roman" w:hAnsi="Times New Roman" w:cs="Times New Roman"/>
-        </w:rPr>
-        <w:t>Backend</w:t>
-      </w:r>
-      <w:proofErr w:type="spellEnd"/>
-      <w:r>
-        <w:rPr>
-          <w:rFonts w:ascii="Times New Roman" w:hAnsi="Times New Roman" w:cs="Times New Roman"/>
-        </w:rPr>
-        <w:t xml:space="preserve"> </w:t>
-      </w:r>
-      <w:proofErr w:type="spellStart"/>
-      <w:r>
-        <w:rPr>
-          <w:rFonts w:ascii="Times New Roman" w:hAnsi="Times New Roman" w:cs="Times New Roman"/>
-        </w:rPr>
-        <w:t>Deno</w:t>
-      </w:r>
-      <w:proofErr w:type="spellEnd"/>
-    </w:p>
-    <w:p>
-      <w:pPr>
-        <w:ind w:left="708"/>
-        <w:jc w:val="both"/>
-        <w:rPr>
-          <w:rFonts w:ascii="Times New Roman" w:hAnsi="Times New Roman" w:cs="Times New Roman"/>
-          <w:b/>
-          <w:bCs/>
-        </w:rPr>
-      </w:pPr>
-      <w:r>
-        <w:rPr>
-          <w:rFonts w:ascii="Times New Roman" w:hAnsi="Times New Roman" w:cs="Times New Roman"/>
-          <w:b/>
-          <w:bCs/>
-        </w:rPr>
-        <w:t>Descripción del propósito:</w:t>
-      </w:r>
-      <w:r>
-        <w:rPr>
-          <w:rFonts w:ascii="Times New Roman" w:hAnsi="Times New Roman" w:cs="Times New Roman"/>
-          <w:b/>
-          <w:bCs/>
-        </w:rPr>
-        <w:t xml:space="preserve"> </w:t>
-      </w:r>
-      <w:r>
-        <w:rPr>
-          <w:rFonts w:ascii="Times New Roman" w:hAnsi="Times New Roman" w:cs="Times New Roman"/>
-        </w:rPr>
-        <w:t xml:space="preserve">El </w:t>
-      </w:r>
-      <w:proofErr w:type="spellStart"/>
-      <w:r>
-        <w:rPr>
-          <w:rFonts w:ascii="Times New Roman" w:hAnsi="Times New Roman" w:cs="Times New Roman"/>
-        </w:rPr>
-        <w:t>backend</w:t>
-      </w:r>
-      <w:proofErr w:type="spellEnd"/>
-      <w:r>
-        <w:rPr>
-          <w:rFonts w:ascii="Times New Roman" w:hAnsi="Times New Roman" w:cs="Times New Roman"/>
-        </w:rPr>
-        <w:t xml:space="preserve"> es responsable de gestionar la lógica de negocio, la conexión con la base de datos y la comunicación con la API del Ministerio de Hacienda. Administra el registro de usuarios, el inicio de sesión y la facturación electrónica.</w:t>
-      </w:r>
-    </w:p>
-    <w:p>
-      <w:pPr>
-        <w:ind w:left="708"/>
-        <w:jc w:val="both"/>
-        <w:rPr>
-          <w:rFonts w:ascii="Times New Roman" w:hAnsi="Times New Roman" w:cs="Times New Roman"/>
-          <w:b/>
-          <w:bCs/>
-        </w:rPr>
-      </w:pPr>
-      <w:r>
-        <w:rPr>
-          <w:rFonts w:ascii="Times New Roman" w:hAnsi="Times New Roman" w:cs="Times New Roman"/>
-          <w:b/>
-          <w:bCs/>
-        </w:rPr>
-        <w:t>Fuente de la entrada o destino de la salida:</w:t>
-      </w:r>
-      <w:r>
-        <w:rPr>
-          <w:rFonts w:ascii="Times New Roman" w:hAnsi="Times New Roman" w:cs="Times New Roman"/>
-          <w:b/>
-          <w:bCs/>
-        </w:rPr>
-        <w:t xml:space="preserve"> </w:t>
-      </w:r>
-      <w:r>
-        <w:rPr>
-          <w:rFonts w:ascii="Times New Roman" w:hAnsi="Times New Roman" w:cs="Times New Roman"/>
-        </w:rPr>
-        <w:t xml:space="preserve">La entrada de datos se realiza a través de las rutas o </w:t>
-      </w:r>
-      <w:proofErr w:type="spellStart"/>
-      <w:r>
-        <w:rPr>
-          <w:rFonts w:ascii="Times New Roman" w:hAnsi="Times New Roman" w:cs="Times New Roman"/>
-        </w:rPr>
-        <w:t>endpoints</w:t>
-      </w:r>
-      <w:proofErr w:type="spellEnd"/>
-      <w:r>
-        <w:rPr>
-          <w:rFonts w:ascii="Times New Roman" w:hAnsi="Times New Roman" w:cs="Times New Roman"/>
-        </w:rPr>
-        <w:t xml:space="preserve"> del </w:t>
-      </w:r>
-      <w:proofErr w:type="spellStart"/>
-      <w:r>
-        <w:rPr>
-          <w:rFonts w:ascii="Times New Roman" w:hAnsi="Times New Roman" w:cs="Times New Roman"/>
-        </w:rPr>
-        <w:t>backend</w:t>
-      </w:r>
-      <w:proofErr w:type="spellEnd"/>
-      <w:r>
-        <w:rPr>
-          <w:rFonts w:ascii="Times New Roman" w:hAnsi="Times New Roman" w:cs="Times New Roman"/>
-        </w:rPr>
-        <w:t>. La salida de datos se comunica con la base de datos mediante sockets TCP.</w:t>
+      <w:r>
+        <w:rPr>
+          <w:rFonts w:ascii="Times New Roman" w:hAnsi="Times New Roman" w:cs="Times New Roman"/>
+        </w:rPr>
+        <w:t>La entrada de datos se realiza a través de las rutas o endpoints del backend. La salida de datos se comunica con la base de datos mediante sockets TCP.</w:t>
       </w:r>
     </w:p>
     <w:p>
@@ -8743,19 +10210,11 @@
         </w:rPr>
         <w:t xml:space="preserve"> </w:t>
       </w:r>
-      <w:proofErr w:type="spellStart"/>
-      <w:r>
-        <w:rPr>
-          <w:rFonts w:ascii="Times New Roman" w:hAnsi="Times New Roman" w:cs="Times New Roman"/>
-        </w:rPr>
-        <w:t>deno</w:t>
-      </w:r>
-      <w:proofErr w:type="spellEnd"/>
-      <w:r>
-        <w:rPr>
-          <w:rFonts w:ascii="Times New Roman" w:hAnsi="Times New Roman" w:cs="Times New Roman"/>
-        </w:rPr>
-        <w:t xml:space="preserve"> &lt;acción&gt; [opciones] &lt;archivo&gt;</w:t>
+      <w:r>
+        <w:rPr>
+          <w:rFonts w:ascii="Times New Roman" w:hAnsi="Times New Roman" w:cs="Times New Roman"/>
+        </w:rPr>
+        <w:t>deno &lt;acción&gt; [opciones] &lt;archivo&gt;</w:t>
       </w:r>
     </w:p>
     <w:p>
@@ -8872,35 +10331,7 @@
         <w:rPr>
           <w:rFonts w:ascii="Times New Roman" w:hAnsi="Times New Roman" w:cs="Times New Roman"/>
         </w:rPr>
-        <w:t xml:space="preserve">La entrada de datos es a través de los parámetros de los procedimientos almacenados enviados desde el </w:t>
-      </w:r>
-      <w:proofErr w:type="spellStart"/>
-      <w:r>
-        <w:rPr>
-          <w:rFonts w:ascii="Times New Roman" w:hAnsi="Times New Roman" w:cs="Times New Roman"/>
-        </w:rPr>
-        <w:t>backend</w:t>
-      </w:r>
-      <w:proofErr w:type="spellEnd"/>
-      <w:r>
-        <w:rPr>
-          <w:rFonts w:ascii="Times New Roman" w:hAnsi="Times New Roman" w:cs="Times New Roman"/>
-        </w:rPr>
-        <w:t xml:space="preserve">. Los datos procesados son devueltos al </w:t>
-      </w:r>
-      <w:proofErr w:type="spellStart"/>
-      <w:r>
-        <w:rPr>
-          <w:rFonts w:ascii="Times New Roman" w:hAnsi="Times New Roman" w:cs="Times New Roman"/>
-        </w:rPr>
-        <w:t>backend</w:t>
-      </w:r>
-      <w:proofErr w:type="spellEnd"/>
-      <w:r>
-        <w:rPr>
-          <w:rFonts w:ascii="Times New Roman" w:hAnsi="Times New Roman" w:cs="Times New Roman"/>
-        </w:rPr>
-        <w:t>.</w:t>
+        <w:t>La entrada de datos es a través de los parámetros de los procedimientos almacenados enviados desde el backend. Los datos procesados son devueltos al backend.</w:t>
       </w:r>
     </w:p>
     <w:p>
@@ -9141,30 +10572,8 @@
         <w:rPr>
           <w:rFonts w:ascii="Times New Roman" w:hAnsi="Times New Roman" w:cs="Times New Roman"/>
         </w:rPr>
-        <w:t xml:space="preserve"> API Open </w:t>
-      </w:r>
-      <w:proofErr w:type="spellStart"/>
-      <w:r>
-        <w:rPr>
-          <w:rFonts w:ascii="Times New Roman" w:hAnsi="Times New Roman" w:cs="Times New Roman"/>
-        </w:rPr>
-        <w:t>Source</w:t>
-      </w:r>
-      <w:proofErr w:type="spellEnd"/>
-      <w:r>
-        <w:rPr>
-          <w:rFonts w:ascii="Times New Roman" w:hAnsi="Times New Roman" w:cs="Times New Roman"/>
-        </w:rPr>
-        <w:t xml:space="preserve"> de </w:t>
-      </w:r>
-      <w:proofErr w:type="spellStart"/>
-      <w:r>
-        <w:rPr>
-          <w:rFonts w:ascii="Times New Roman" w:hAnsi="Times New Roman" w:cs="Times New Roman"/>
-        </w:rPr>
-        <w:t>CRLibre</w:t>
-      </w:r>
-      <w:proofErr w:type="spellEnd"/>
+        <w:t xml:space="preserve"> API Open Source de CRLibre</w:t>
+      </w:r>
     </w:p>
     <w:p>
       <w:pPr>
@@ -9196,21 +10605,7 @@
         <w:rPr>
           <w:rFonts w:ascii="Times New Roman" w:hAnsi="Times New Roman" w:cs="Times New Roman"/>
         </w:rPr>
-        <w:t xml:space="preserve">Esta API facilita el proceso de facturación electrónica en Costa Rica, permitiendo que el </w:t>
-      </w:r>
-      <w:proofErr w:type="spellStart"/>
-      <w:r>
-        <w:rPr>
-          <w:rFonts w:ascii="Times New Roman" w:hAnsi="Times New Roman" w:cs="Times New Roman"/>
-        </w:rPr>
-        <w:t>backend</w:t>
-      </w:r>
-      <w:proofErr w:type="spellEnd"/>
-      <w:r>
-        <w:rPr>
-          <w:rFonts w:ascii="Times New Roman" w:hAnsi="Times New Roman" w:cs="Times New Roman"/>
-        </w:rPr>
-        <w:t xml:space="preserve"> interactúe con el Ministerio de Hacienda para registrar las facturas electrónicas.</w:t>
+        <w:t>Esta API facilita el proceso de facturación electrónica en Costa Rica, permitiendo que el backend interactúe con el Ministerio de Hacienda para registrar las facturas electrónicas.</w:t>
       </w:r>
     </w:p>
     <w:p>
@@ -9243,35 +10638,7 @@
         <w:rPr>
           <w:rFonts w:ascii="Times New Roman" w:hAnsi="Times New Roman" w:cs="Times New Roman"/>
         </w:rPr>
-        <w:t xml:space="preserve">La entrada a la API proviene del </w:t>
-      </w:r>
-      <w:proofErr w:type="spellStart"/>
-      <w:r>
-        <w:rPr>
-          <w:rFonts w:ascii="Times New Roman" w:hAnsi="Times New Roman" w:cs="Times New Roman"/>
-        </w:rPr>
-        <w:t>backend</w:t>
-      </w:r>
-      <w:proofErr w:type="spellEnd"/>
-      <w:r>
-        <w:rPr>
-          <w:rFonts w:ascii="Times New Roman" w:hAnsi="Times New Roman" w:cs="Times New Roman"/>
-        </w:rPr>
-        <w:t xml:space="preserve"> de la empresa a través de una solicitud POST. La salida es recibida por el </w:t>
-      </w:r>
-      <w:proofErr w:type="spellStart"/>
-      <w:r>
-        <w:rPr>
-          <w:rFonts w:ascii="Times New Roman" w:hAnsi="Times New Roman" w:cs="Times New Roman"/>
-        </w:rPr>
-        <w:t>backend</w:t>
-      </w:r>
-      <w:proofErr w:type="spellEnd"/>
-      <w:r>
-        <w:rPr>
-          <w:rFonts w:ascii="Times New Roman" w:hAnsi="Times New Roman" w:cs="Times New Roman"/>
-        </w:rPr>
-        <w:t xml:space="preserve"> de la empresa.</w:t>
+        <w:t>La entrada a la API proviene del backend de la empresa a través de una solicitud POST. La salida es recibida por el backend de la empresa.</w:t>
       </w:r>
     </w:p>
     <w:p>
@@ -9521,16 +10888,41 @@
         <w:rPr>
           <w:rFonts w:ascii="Times New Roman" w:hAnsi="Times New Roman" w:cs="Times New Roman"/>
         </w:rPr>
+        <w:t xml:space="preserve"> Denomailer</w:t>
+      </w:r>
+    </w:p>
+    <w:p>
+      <w:pPr>
+        <w:ind w:left="708"/>
+        <w:jc w:val="both"/>
+        <w:rPr>
+          <w:rFonts w:ascii="Times New Roman" w:hAnsi="Times New Roman" w:cs="Times New Roman"/>
+          <w:b/>
+          <w:bCs/>
+        </w:rPr>
+      </w:pPr>
+      <w:r>
+        <w:rPr>
+          <w:rFonts w:ascii="Times New Roman" w:hAnsi="Times New Roman" w:cs="Times New Roman"/>
+          <w:b/>
+          <w:bCs/>
+        </w:rPr>
+        <w:t>Descripción del propósito:</w:t>
+      </w:r>
+      <w:r>
+        <w:rPr>
+          <w:rFonts w:ascii="Times New Roman" w:hAnsi="Times New Roman" w:cs="Times New Roman"/>
+          <w:b/>
+          <w:bCs/>
+        </w:rPr>
         <w:t xml:space="preserve"> </w:t>
       </w:r>
-      <w:proofErr w:type="spellStart"/>
-      <w:r>
-        <w:rPr>
-          <w:rFonts w:ascii="Times New Roman" w:hAnsi="Times New Roman" w:cs="Times New Roman"/>
-        </w:rPr>
-        <w:t>Denomailer</w:t>
-      </w:r>
-      <w:proofErr w:type="spellEnd"/>
+      <w:r>
+        <w:rPr>
+          <w:rFonts w:ascii="Times New Roman" w:hAnsi="Times New Roman" w:cs="Times New Roman"/>
+        </w:rPr>
+        <w:t>Esta librería es utilizada para enviar correos electrónicos a los clientes con los archivos de las facturas electrónicas (PDF, XML y acuse de recibido).</w:t>
+      </w:r>
     </w:p>
     <w:p>
       <w:pPr>
@@ -9548,7 +10940,7 @@
           <w:b/>
           <w:bCs/>
         </w:rPr>
-        <w:t>Descripción del propósito:</w:t>
+        <w:t>Fuente de la entrada o destino de la salida:</w:t>
       </w:r>
       <w:r>
         <w:rPr>
@@ -9562,54 +10954,7 @@
         <w:rPr>
           <w:rFonts w:ascii="Times New Roman" w:hAnsi="Times New Roman" w:cs="Times New Roman"/>
         </w:rPr>
-        <w:t>Esta librería es utilizada para enviar correos electrónicos a los clientes con los archivos de las facturas electrónicas (PDF, XML y acuse de recibido).</w:t>
-      </w:r>
-    </w:p>
-    <w:p>
-      <w:pPr>
-        <w:ind w:left="708"/>
-        <w:jc w:val="both"/>
-        <w:rPr>
-          <w:rFonts w:ascii="Times New Roman" w:hAnsi="Times New Roman" w:cs="Times New Roman"/>
-          <w:b/>
-          <w:bCs/>
-        </w:rPr>
-      </w:pPr>
-      <w:r>
-        <w:rPr>
-          <w:rFonts w:ascii="Times New Roman" w:hAnsi="Times New Roman" w:cs="Times New Roman"/>
-          <w:b/>
-          <w:bCs/>
-        </w:rPr>
-        <w:t>Fuente de la entrada o destino de la salida:</w:t>
-      </w:r>
-      <w:r>
-        <w:rPr>
-          <w:rFonts w:ascii="Times New Roman" w:hAnsi="Times New Roman" w:cs="Times New Roman"/>
-          <w:b/>
-          <w:bCs/>
-        </w:rPr>
-        <w:t xml:space="preserve"> </w:t>
-      </w:r>
-      <w:r>
-        <w:rPr>
-          <w:rFonts w:ascii="Times New Roman" w:hAnsi="Times New Roman" w:cs="Times New Roman"/>
-        </w:rPr>
-        <w:t xml:space="preserve">La entrada proviene del </w:t>
-      </w:r>
-      <w:proofErr w:type="spellStart"/>
-      <w:r>
-        <w:rPr>
-          <w:rFonts w:ascii="Times New Roman" w:hAnsi="Times New Roman" w:cs="Times New Roman"/>
-        </w:rPr>
-        <w:t>backend</w:t>
-      </w:r>
-      <w:proofErr w:type="spellEnd"/>
-      <w:r>
-        <w:rPr>
-          <w:rFonts w:ascii="Times New Roman" w:hAnsi="Times New Roman" w:cs="Times New Roman"/>
-        </w:rPr>
-        <w:t xml:space="preserve"> de la empresa, y la salida es dirigida a los clientes a través de correo electrónico.</w:t>
+        <w:t>La entrada proviene del backend de la empresa, y la salida es dirigida a los clientes a través de correo electrónico.</w:t>
       </w:r>
     </w:p>
     <w:p>
@@ -10211,21 +11556,7 @@
         <w:rPr>
           <w:rFonts w:ascii="Times New Roman" w:hAnsi="Times New Roman" w:cs="Times New Roman"/>
         </w:rPr>
-        <w:t xml:space="preserve">Según la recomendación de la IA de hosting506, </w:t>
-      </w:r>
-      <w:proofErr w:type="spellStart"/>
-      <w:r>
-        <w:rPr>
-          <w:rFonts w:ascii="Times New Roman" w:hAnsi="Times New Roman" w:cs="Times New Roman"/>
-        </w:rPr>
-        <w:t>Deno</w:t>
-      </w:r>
-      <w:proofErr w:type="spellEnd"/>
-      <w:r>
-        <w:rPr>
-          <w:rFonts w:ascii="Times New Roman" w:hAnsi="Times New Roman" w:cs="Times New Roman"/>
-        </w:rPr>
-        <w:t xml:space="preserve"> y PostgreSQL deberían funcionar perfectamente en el plan GLORIA VPS S, siempre que el tráfico de datos de la empresa sea bajo.</w:t>
+        <w:t>Según la recomendación de la IA de hosting506, Deno y PostgreSQL deberían funcionar perfectamente en el plan GLORIA VPS S, siempre que el tráfico de datos de la empresa sea bajo.</w:t>
       </w:r>
     </w:p>
     <w:p>
@@ -10897,21 +12228,7 @@
         <w:rPr>
           <w:rFonts w:ascii="Times New Roman" w:hAnsi="Times New Roman" w:cs="Times New Roman"/>
         </w:rPr>
-        <w:t xml:space="preserve">Esta restricción debe ser aplicada y verificada en el </w:t>
-      </w:r>
-      <w:proofErr w:type="spellStart"/>
-      <w:r>
-        <w:rPr>
-          <w:rFonts w:ascii="Times New Roman" w:hAnsi="Times New Roman" w:cs="Times New Roman"/>
-        </w:rPr>
-        <w:t>backend</w:t>
-      </w:r>
-      <w:proofErr w:type="spellEnd"/>
-      <w:r>
-        <w:rPr>
-          <w:rFonts w:ascii="Times New Roman" w:hAnsi="Times New Roman" w:cs="Times New Roman"/>
-        </w:rPr>
-        <w:t>.</w:t>
+        <w:t>Esta restricción debe ser aplicada y verificada en el backend.</w:t>
       </w:r>
     </w:p>
     <w:p>
@@ -10945,117 +12262,35 @@
         <w:rPr>
           <w:rFonts w:ascii="Times New Roman" w:hAnsi="Times New Roman" w:cs="Times New Roman"/>
         </w:rPr>
-        <w:t xml:space="preserve">Solo se deben utilizar métodos POST en el enrutador del </w:t>
-      </w:r>
-      <w:proofErr w:type="spellStart"/>
-      <w:r>
-        <w:rPr>
-          <w:rFonts w:ascii="Times New Roman" w:hAnsi="Times New Roman" w:cs="Times New Roman"/>
-        </w:rPr>
-        <w:t>backend</w:t>
-      </w:r>
-      <w:proofErr w:type="spellEnd"/>
-      <w:r>
-        <w:rPr>
-          <w:rFonts w:ascii="Times New Roman" w:hAnsi="Times New Roman" w:cs="Times New Roman"/>
-        </w:rPr>
-        <w:t>.</w:t>
-      </w:r>
-    </w:p>
-    <w:p>
-      <w:pPr>
-        <w:jc w:val="both"/>
-        <w:rPr>
-          <w:rFonts w:ascii="Times New Roman" w:hAnsi="Times New Roman" w:cs="Times New Roman"/>
-        </w:rPr>
-      </w:pPr>
-      <w:r>
-        <w:rPr>
-          <w:rFonts w:ascii="Times New Roman" w:hAnsi="Times New Roman" w:cs="Times New Roman"/>
-          <w:b/>
-          <w:bCs/>
-        </w:rPr>
-        <w:t>Cross-</w:t>
-      </w:r>
-      <w:proofErr w:type="spellStart"/>
-      <w:r>
-        <w:rPr>
-          <w:rFonts w:ascii="Times New Roman" w:hAnsi="Times New Roman" w:cs="Times New Roman"/>
-          <w:b/>
-          <w:bCs/>
-        </w:rPr>
-        <w:t>Origin</w:t>
-      </w:r>
-      <w:proofErr w:type="spellEnd"/>
-      <w:r>
-        <w:rPr>
-          <w:rFonts w:ascii="Times New Roman" w:hAnsi="Times New Roman" w:cs="Times New Roman"/>
-          <w:b/>
-          <w:bCs/>
+        <w:t>Solo se deben utilizar métodos POST en el enrutador del backend.</w:t>
+      </w:r>
+    </w:p>
+    <w:p>
+      <w:pPr>
+        <w:jc w:val="both"/>
+        <w:rPr>
+          <w:rFonts w:ascii="Times New Roman" w:hAnsi="Times New Roman" w:cs="Times New Roman"/>
+        </w:rPr>
+      </w:pPr>
+      <w:r>
+        <w:rPr>
+          <w:rFonts w:ascii="Times New Roman" w:hAnsi="Times New Roman" w:cs="Times New Roman"/>
+          <w:b/>
+          <w:bCs/>
+        </w:rPr>
+        <w:t>Cross-Origin Resource Sharing (CORS):</w:t>
+      </w:r>
+      <w:r>
+        <w:rPr>
+          <w:rFonts w:ascii="Times New Roman" w:hAnsi="Times New Roman" w:cs="Times New Roman"/>
         </w:rPr>
         <w:t xml:space="preserve"> </w:t>
       </w:r>
-      <w:proofErr w:type="spellStart"/>
-      <w:r>
-        <w:rPr>
-          <w:rFonts w:ascii="Times New Roman" w:hAnsi="Times New Roman" w:cs="Times New Roman"/>
-          <w:b/>
-          <w:bCs/>
-        </w:rPr>
-        <w:t>Resource</w:t>
-      </w:r>
-      <w:proofErr w:type="spellEnd"/>
-      <w:r>
-        <w:rPr>
-          <w:rFonts w:ascii="Times New Roman" w:hAnsi="Times New Roman" w:cs="Times New Roman"/>
-          <w:b/>
-          <w:bCs/>
-        </w:rPr>
-        <w:t xml:space="preserve"> </w:t>
-      </w:r>
-      <w:proofErr w:type="spellStart"/>
-      <w:r>
-        <w:rPr>
-          <w:rFonts w:ascii="Times New Roman" w:hAnsi="Times New Roman" w:cs="Times New Roman"/>
-          <w:b/>
-          <w:bCs/>
-        </w:rPr>
-        <w:t>Sharing</w:t>
-      </w:r>
-      <w:proofErr w:type="spellEnd"/>
-      <w:r>
-        <w:rPr>
-          <w:rFonts w:ascii="Times New Roman" w:hAnsi="Times New Roman" w:cs="Times New Roman"/>
-          <w:b/>
-          <w:bCs/>
-        </w:rPr>
-        <w:t xml:space="preserve"> (CORS):</w:t>
-      </w:r>
-      <w:r>
-        <w:rPr>
-          <w:rFonts w:ascii="Times New Roman" w:hAnsi="Times New Roman" w:cs="Times New Roman"/>
-        </w:rPr>
-        <w:t xml:space="preserve"> </w:t>
-      </w:r>
-      <w:r>
-        <w:rPr>
-          <w:rFonts w:ascii="Times New Roman" w:hAnsi="Times New Roman" w:cs="Times New Roman"/>
-        </w:rPr>
-        <w:t xml:space="preserve">Se debe habilitar CORS entre el cliente y el </w:t>
-      </w:r>
-      <w:proofErr w:type="spellStart"/>
-      <w:r>
-        <w:rPr>
-          <w:rFonts w:ascii="Times New Roman" w:hAnsi="Times New Roman" w:cs="Times New Roman"/>
-        </w:rPr>
-        <w:t>backend</w:t>
-      </w:r>
-      <w:proofErr w:type="spellEnd"/>
-      <w:r>
-        <w:rPr>
-          <w:rFonts w:ascii="Times New Roman" w:hAnsi="Times New Roman" w:cs="Times New Roman"/>
-        </w:rPr>
-        <w:t>.</w:t>
+      <w:r>
+        <w:rPr>
+          <w:rFonts w:ascii="Times New Roman" w:hAnsi="Times New Roman" w:cs="Times New Roman"/>
+        </w:rPr>
+        <w:t>Se debe habilitar CORS entre el cliente y el backend.</w:t>
       </w:r>
     </w:p>
     <w:p>
@@ -11180,19 +12415,11 @@
         </w:rPr>
         <w:t xml:space="preserve">se ejecutarán el </w:t>
       </w:r>
-      <w:proofErr w:type="spellStart"/>
-      <w:r>
-        <w:rPr>
-          <w:rFonts w:ascii="Times New Roman" w:hAnsi="Times New Roman" w:cs="Times New Roman"/>
-        </w:rPr>
-        <w:t>backend</w:t>
-      </w:r>
-      <w:proofErr w:type="spellEnd"/>
-      <w:r>
-        <w:rPr>
-          <w:rFonts w:ascii="Times New Roman" w:hAnsi="Times New Roman" w:cs="Times New Roman"/>
-        </w:rPr>
-        <w:t xml:space="preserve"> y la </w:t>
+      <w:r>
+        <w:rPr>
+          <w:rFonts w:ascii="Times New Roman" w:hAnsi="Times New Roman" w:cs="Times New Roman"/>
+        </w:rPr>
+        <w:t xml:space="preserve">backend y la </w:t>
       </w:r>
       <w:r>
         <w:rPr>
@@ -11304,21 +12531,7 @@
         <w:rPr>
           <w:rFonts w:ascii="Times New Roman" w:hAnsi="Times New Roman" w:cs="Times New Roman"/>
         </w:rPr>
-        <w:t xml:space="preserve">la base de datos son </w:t>
-      </w:r>
-      <w:proofErr w:type="spellStart"/>
-      <w:r>
-        <w:rPr>
-          <w:rFonts w:ascii="Times New Roman" w:hAnsi="Times New Roman" w:cs="Times New Roman"/>
-        </w:rPr>
-        <w:t>lo</w:t>
-      </w:r>
-      <w:proofErr w:type="spellEnd"/>
-      <w:r>
-        <w:rPr>
-          <w:rFonts w:ascii="Times New Roman" w:hAnsi="Times New Roman" w:cs="Times New Roman"/>
-        </w:rPr>
-        <w:t xml:space="preserve"> siguientes:</w:t>
+        <w:t>la base de datos son lo siguientes:</w:t>
       </w:r>
     </w:p>
     <w:p>
@@ -11338,21 +12551,7 @@
         <w:rPr>
           <w:rFonts w:ascii="Times New Roman" w:hAnsi="Times New Roman" w:cs="Times New Roman"/>
         </w:rPr>
-        <w:t xml:space="preserve">Se debe utilizar un certificado SSL para la comunicación entre el </w:t>
-      </w:r>
-      <w:proofErr w:type="spellStart"/>
-      <w:r>
-        <w:rPr>
-          <w:rFonts w:ascii="Times New Roman" w:hAnsi="Times New Roman" w:cs="Times New Roman"/>
-        </w:rPr>
-        <w:t>backend</w:t>
-      </w:r>
-      <w:proofErr w:type="spellEnd"/>
-      <w:r>
-        <w:rPr>
-          <w:rFonts w:ascii="Times New Roman" w:hAnsi="Times New Roman" w:cs="Times New Roman"/>
-        </w:rPr>
-        <w:t xml:space="preserve"> y </w:t>
+        <w:t xml:space="preserve">Se debe utilizar un certificado SSL para la comunicación entre el backend y </w:t>
       </w:r>
       <w:r>
         <w:rPr>
@@ -11404,21 +12603,7 @@
         <w:rPr>
           <w:rFonts w:ascii="Times New Roman" w:hAnsi="Times New Roman" w:cs="Times New Roman"/>
         </w:rPr>
-        <w:t xml:space="preserve">El </w:t>
-      </w:r>
-      <w:proofErr w:type="spellStart"/>
-      <w:r>
-        <w:rPr>
-          <w:rFonts w:ascii="Times New Roman" w:hAnsi="Times New Roman" w:cs="Times New Roman"/>
-        </w:rPr>
-        <w:t>backend</w:t>
-      </w:r>
-      <w:proofErr w:type="spellEnd"/>
-      <w:r>
-        <w:rPr>
-          <w:rFonts w:ascii="Times New Roman" w:hAnsi="Times New Roman" w:cs="Times New Roman"/>
-        </w:rPr>
-        <w:t xml:space="preserve"> debe utilizar </w:t>
+        <w:t xml:space="preserve">El backend debe utilizar </w:t>
       </w:r>
       <w:r>
         <w:rPr>
@@ -11450,21 +12635,7 @@
         <w:rPr>
           <w:rFonts w:ascii="Times New Roman" w:hAnsi="Times New Roman" w:cs="Times New Roman"/>
         </w:rPr>
-        <w:t xml:space="preserve"> se debe acceder desde el </w:t>
-      </w:r>
-      <w:proofErr w:type="spellStart"/>
-      <w:r>
-        <w:rPr>
-          <w:rFonts w:ascii="Times New Roman" w:hAnsi="Times New Roman" w:cs="Times New Roman"/>
-        </w:rPr>
-        <w:t>backend</w:t>
-      </w:r>
-      <w:proofErr w:type="spellEnd"/>
-      <w:r>
-        <w:rPr>
-          <w:rFonts w:ascii="Times New Roman" w:hAnsi="Times New Roman" w:cs="Times New Roman"/>
-        </w:rPr>
-        <w:t xml:space="preserve"> para realizar las operaciones </w:t>
+        <w:t xml:space="preserve"> se debe acceder desde el backend para realizar las operaciones </w:t>
       </w:r>
       <w:r>
         <w:rPr>
@@ -11979,21 +13150,7 @@
         <w:rPr>
           <w:rFonts w:ascii="Times New Roman" w:hAnsi="Times New Roman" w:cs="Times New Roman"/>
         </w:rPr>
-        <w:t xml:space="preserve"> Estos datos son </w:t>
-      </w:r>
-      <w:proofErr w:type="spellStart"/>
-      <w:r>
-        <w:rPr>
-          <w:rFonts w:ascii="Times New Roman" w:hAnsi="Times New Roman" w:cs="Times New Roman"/>
-        </w:rPr>
-        <w:t>varchar</w:t>
-      </w:r>
-      <w:proofErr w:type="spellEnd"/>
-      <w:r>
-        <w:rPr>
-          <w:rFonts w:ascii="Times New Roman" w:hAnsi="Times New Roman" w:cs="Times New Roman"/>
-        </w:rPr>
-        <w:t>.</w:t>
+        <w:t xml:space="preserve"> Estos datos son varchar.</w:t>
       </w:r>
     </w:p>
     <w:p>
@@ -12019,21 +13176,7 @@
         <w:rPr>
           <w:rFonts w:ascii="Times New Roman" w:hAnsi="Times New Roman" w:cs="Times New Roman"/>
         </w:rPr>
-        <w:t xml:space="preserve"> se </w:t>
-      </w:r>
-      <w:proofErr w:type="gramStart"/>
-      <w:r>
-        <w:rPr>
-          <w:rFonts w:ascii="Times New Roman" w:hAnsi="Times New Roman" w:cs="Times New Roman"/>
-        </w:rPr>
-        <w:t>enviaran</w:t>
-      </w:r>
-      <w:proofErr w:type="gramEnd"/>
-      <w:r>
-        <w:rPr>
-          <w:rFonts w:ascii="Times New Roman" w:hAnsi="Times New Roman" w:cs="Times New Roman"/>
-        </w:rPr>
-        <w:t xml:space="preserve"> los datos de la factura en formato JSON a un procedimiento almacenado que luego </w:t>
+        <w:t xml:space="preserve"> se enviaran los datos de la factura en formato JSON a un procedimiento almacenado que luego </w:t>
       </w:r>
       <w:r>
         <w:rPr>
@@ -12057,16 +13200,68 @@
         <w:rPr>
           <w:rFonts w:ascii="Times New Roman" w:hAnsi="Times New Roman" w:cs="Times New Roman"/>
         </w:rPr>
+        <w:t>(int)</w:t>
+      </w:r>
+      <w:r>
+        <w:rPr>
+          <w:rFonts w:ascii="Times New Roman" w:hAnsi="Times New Roman" w:cs="Times New Roman"/>
+        </w:rPr>
+        <w:t xml:space="preserve">, </w:t>
+      </w:r>
+      <w:r>
+        <w:rPr>
+          <w:rFonts w:ascii="Times New Roman" w:hAnsi="Times New Roman" w:cs="Times New Roman"/>
+        </w:rPr>
+        <w:t>nombreCliente(varchar(50)</w:t>
+      </w:r>
+      <w:r>
+        <w:rPr>
+          <w:rFonts w:ascii="Times New Roman" w:hAnsi="Times New Roman" w:cs="Times New Roman"/>
+        </w:rPr>
+        <w:t>)</w:t>
+      </w:r>
+      <w:r>
+        <w:rPr>
+          <w:rFonts w:ascii="Times New Roman" w:hAnsi="Times New Roman" w:cs="Times New Roman"/>
+        </w:rPr>
+        <w:t>,</w:t>
+      </w:r>
+      <w:r>
+        <w:rPr>
+          <w:rFonts w:ascii="Times New Roman" w:hAnsi="Times New Roman" w:cs="Times New Roman"/>
+        </w:rPr>
+        <w:t xml:space="preserve"> </w:t>
+      </w:r>
+      <w:r>
+        <w:rPr>
+          <w:rFonts w:ascii="Times New Roman" w:hAnsi="Times New Roman" w:cs="Times New Roman"/>
+        </w:rPr>
+        <w:t>identificacion</w:t>
+      </w:r>
+      <w:r>
+        <w:rPr>
+          <w:rFonts w:ascii="Times New Roman" w:hAnsi="Times New Roman" w:cs="Times New Roman"/>
+        </w:rPr>
+        <w:t xml:space="preserve">(varchar(50)), </w:t>
+      </w:r>
+      <w:r>
+        <w:rPr>
+          <w:rFonts w:ascii="Times New Roman" w:hAnsi="Times New Roman" w:cs="Times New Roman"/>
+        </w:rPr>
+        <w:t>subtotal</w:t>
+      </w:r>
+      <w:r>
+        <w:rPr>
+          <w:rFonts w:ascii="Times New Roman" w:hAnsi="Times New Roman" w:cs="Times New Roman"/>
+        </w:rPr>
         <w:t>(</w:t>
       </w:r>
-      <w:proofErr w:type="spellStart"/>
-      <w:r>
-        <w:rPr>
-          <w:rFonts w:ascii="Times New Roman" w:hAnsi="Times New Roman" w:cs="Times New Roman"/>
-        </w:rPr>
-        <w:t>int</w:t>
-      </w:r>
-      <w:proofErr w:type="spellEnd"/>
+      <w:r>
+        <w:rPr>
+          <w:rFonts w:ascii="Times New Roman" w:hAnsi="Times New Roman" w:cs="Times New Roman"/>
+        </w:rPr>
+        <w:t>money</w:t>
+      </w:r>
       <w:r>
         <w:rPr>
           <w:rFonts w:ascii="Times New Roman" w:hAnsi="Times New Roman" w:cs="Times New Roman"/>
@@ -12077,43 +13272,37 @@
         <w:rPr>
           <w:rFonts w:ascii="Times New Roman" w:hAnsi="Times New Roman" w:cs="Times New Roman"/>
         </w:rPr>
-        <w:t xml:space="preserve">, </w:t>
-      </w:r>
-      <w:proofErr w:type="spellStart"/>
-      <w:r>
-        <w:rPr>
-          <w:rFonts w:ascii="Times New Roman" w:hAnsi="Times New Roman" w:cs="Times New Roman"/>
-        </w:rPr>
-        <w:t>nombreCliente</w:t>
-      </w:r>
-      <w:proofErr w:type="spellEnd"/>
+        <w:t>,</w:t>
+      </w:r>
+      <w:r>
+        <w:rPr>
+          <w:rFonts w:ascii="Times New Roman" w:hAnsi="Times New Roman" w:cs="Times New Roman"/>
+        </w:rPr>
+        <w:t xml:space="preserve"> total</w:t>
+      </w:r>
+      <w:r>
+        <w:rPr>
+          <w:rFonts w:ascii="Times New Roman" w:hAnsi="Times New Roman" w:cs="Times New Roman"/>
+        </w:rPr>
+        <w:t>(money)</w:t>
+      </w:r>
+      <w:r>
+        <w:rPr>
+          <w:rFonts w:ascii="Times New Roman" w:hAnsi="Times New Roman" w:cs="Times New Roman"/>
+        </w:rPr>
+        <w:t>, productos</w:t>
+      </w:r>
       <w:r>
         <w:rPr>
           <w:rFonts w:ascii="Times New Roman" w:hAnsi="Times New Roman" w:cs="Times New Roman"/>
         </w:rPr>
         <w:t>(</w:t>
       </w:r>
-      <w:proofErr w:type="spellStart"/>
-      <w:proofErr w:type="gramStart"/>
-      <w:r>
-        <w:rPr>
-          <w:rFonts w:ascii="Times New Roman" w:hAnsi="Times New Roman" w:cs="Times New Roman"/>
-        </w:rPr>
-        <w:t>varchar</w:t>
-      </w:r>
-      <w:proofErr w:type="spellEnd"/>
-      <w:r>
-        <w:rPr>
-          <w:rFonts w:ascii="Times New Roman" w:hAnsi="Times New Roman" w:cs="Times New Roman"/>
-        </w:rPr>
-        <w:t>(</w:t>
-      </w:r>
-      <w:proofErr w:type="gramEnd"/>
-      <w:r>
-        <w:rPr>
-          <w:rFonts w:ascii="Times New Roman" w:hAnsi="Times New Roman" w:cs="Times New Roman"/>
-        </w:rPr>
-        <w:t>50)</w:t>
+      <w:r>
+        <w:rPr>
+          <w:rFonts w:ascii="Times New Roman" w:hAnsi="Times New Roman" w:cs="Times New Roman"/>
+        </w:rPr>
+        <w:t>json[]</w:t>
       </w:r>
       <w:r>
         <w:rPr>
@@ -12125,136 +13314,6 @@
         <w:rPr>
           <w:rFonts w:ascii="Times New Roman" w:hAnsi="Times New Roman" w:cs="Times New Roman"/>
         </w:rPr>
-        <w:t>,</w:t>
-      </w:r>
-      <w:r>
-        <w:rPr>
-          <w:rFonts w:ascii="Times New Roman" w:hAnsi="Times New Roman" w:cs="Times New Roman"/>
-        </w:rPr>
-        <w:t xml:space="preserve"> </w:t>
-      </w:r>
-      <w:proofErr w:type="spellStart"/>
-      <w:r>
-        <w:rPr>
-          <w:rFonts w:ascii="Times New Roman" w:hAnsi="Times New Roman" w:cs="Times New Roman"/>
-        </w:rPr>
-        <w:t>identificacion</w:t>
-      </w:r>
-      <w:proofErr w:type="spellEnd"/>
-      <w:r>
-        <w:rPr>
-          <w:rFonts w:ascii="Times New Roman" w:hAnsi="Times New Roman" w:cs="Times New Roman"/>
-        </w:rPr>
-        <w:t>(</w:t>
-      </w:r>
-      <w:proofErr w:type="spellStart"/>
-      <w:r>
-        <w:rPr>
-          <w:rFonts w:ascii="Times New Roman" w:hAnsi="Times New Roman" w:cs="Times New Roman"/>
-        </w:rPr>
-        <w:t>varchar</w:t>
-      </w:r>
-      <w:proofErr w:type="spellEnd"/>
-      <w:r>
-        <w:rPr>
-          <w:rFonts w:ascii="Times New Roman" w:hAnsi="Times New Roman" w:cs="Times New Roman"/>
-        </w:rPr>
-        <w:t xml:space="preserve">(50)), </w:t>
-      </w:r>
-      <w:r>
-        <w:rPr>
-          <w:rFonts w:ascii="Times New Roman" w:hAnsi="Times New Roman" w:cs="Times New Roman"/>
-        </w:rPr>
-        <w:t>subtotal</w:t>
-      </w:r>
-      <w:r>
-        <w:rPr>
-          <w:rFonts w:ascii="Times New Roman" w:hAnsi="Times New Roman" w:cs="Times New Roman"/>
-        </w:rPr>
-        <w:t>(</w:t>
-      </w:r>
-      <w:proofErr w:type="spellStart"/>
-      <w:r>
-        <w:rPr>
-          <w:rFonts w:ascii="Times New Roman" w:hAnsi="Times New Roman" w:cs="Times New Roman"/>
-        </w:rPr>
-        <w:t>money</w:t>
-      </w:r>
-      <w:proofErr w:type="spellEnd"/>
-      <w:r>
-        <w:rPr>
-          <w:rFonts w:ascii="Times New Roman" w:hAnsi="Times New Roman" w:cs="Times New Roman"/>
-        </w:rPr>
-        <w:t>)</w:t>
-      </w:r>
-      <w:r>
-        <w:rPr>
-          <w:rFonts w:ascii="Times New Roman" w:hAnsi="Times New Roman" w:cs="Times New Roman"/>
-        </w:rPr>
-        <w:t>,</w:t>
-      </w:r>
-      <w:r>
-        <w:rPr>
-          <w:rFonts w:ascii="Times New Roman" w:hAnsi="Times New Roman" w:cs="Times New Roman"/>
-        </w:rPr>
-        <w:t xml:space="preserve"> total</w:t>
-      </w:r>
-      <w:r>
-        <w:rPr>
-          <w:rFonts w:ascii="Times New Roman" w:hAnsi="Times New Roman" w:cs="Times New Roman"/>
-        </w:rPr>
-        <w:t>(</w:t>
-      </w:r>
-      <w:proofErr w:type="spellStart"/>
-      <w:r>
-        <w:rPr>
-          <w:rFonts w:ascii="Times New Roman" w:hAnsi="Times New Roman" w:cs="Times New Roman"/>
-        </w:rPr>
-        <w:t>money</w:t>
-      </w:r>
-      <w:proofErr w:type="spellEnd"/>
-      <w:r>
-        <w:rPr>
-          <w:rFonts w:ascii="Times New Roman" w:hAnsi="Times New Roman" w:cs="Times New Roman"/>
-        </w:rPr>
-        <w:t>)</w:t>
-      </w:r>
-      <w:r>
-        <w:rPr>
-          <w:rFonts w:ascii="Times New Roman" w:hAnsi="Times New Roman" w:cs="Times New Roman"/>
-        </w:rPr>
-        <w:t>, productos</w:t>
-      </w:r>
-      <w:r>
-        <w:rPr>
-          <w:rFonts w:ascii="Times New Roman" w:hAnsi="Times New Roman" w:cs="Times New Roman"/>
-        </w:rPr>
-        <w:t>(</w:t>
-      </w:r>
-      <w:proofErr w:type="spellStart"/>
-      <w:r>
-        <w:rPr>
-          <w:rFonts w:ascii="Times New Roman" w:hAnsi="Times New Roman" w:cs="Times New Roman"/>
-        </w:rPr>
-        <w:t>json</w:t>
-      </w:r>
-      <w:proofErr w:type="spellEnd"/>
-      <w:r>
-        <w:rPr>
-          <w:rFonts w:ascii="Times New Roman" w:hAnsi="Times New Roman" w:cs="Times New Roman"/>
-        </w:rPr>
-        <w:t>[]</w:t>
-      </w:r>
-      <w:r>
-        <w:rPr>
-          <w:rFonts w:ascii="Times New Roman" w:hAnsi="Times New Roman" w:cs="Times New Roman"/>
-        </w:rPr>
-        <w:t>)</w:t>
-      </w:r>
-      <w:r>
-        <w:rPr>
-          <w:rFonts w:ascii="Times New Roman" w:hAnsi="Times New Roman" w:cs="Times New Roman"/>
-        </w:rPr>
         <w:t>}”</w:t>
       </w:r>
       <w:r>
@@ -12281,7 +13340,6 @@
         </w:rPr>
         <w:t xml:space="preserve"> {</w:t>
       </w:r>
-      <w:proofErr w:type="spellStart"/>
       <w:r>
         <w:rPr>
           <w:rFonts w:ascii="Times New Roman" w:hAnsi="Times New Roman" w:cs="Times New Roman"/>
@@ -12292,48 +13350,13 @@
         <w:rPr>
           <w:rFonts w:ascii="Times New Roman" w:hAnsi="Times New Roman" w:cs="Times New Roman"/>
         </w:rPr>
-        <w:t>dProducto</w:t>
-      </w:r>
-      <w:proofErr w:type="spellEnd"/>
-      <w:r>
-        <w:rPr>
-          <w:rFonts w:ascii="Times New Roman" w:hAnsi="Times New Roman" w:cs="Times New Roman"/>
-        </w:rPr>
-        <w:t>(</w:t>
-      </w:r>
-      <w:proofErr w:type="spellStart"/>
-      <w:r>
-        <w:rPr>
-          <w:rFonts w:ascii="Times New Roman" w:hAnsi="Times New Roman" w:cs="Times New Roman"/>
-        </w:rPr>
-        <w:t>int</w:t>
-      </w:r>
-      <w:proofErr w:type="spellEnd"/>
-      <w:r>
-        <w:rPr>
-          <w:rFonts w:ascii="Times New Roman" w:hAnsi="Times New Roman" w:cs="Times New Roman"/>
-        </w:rPr>
-        <w:t xml:space="preserve">), </w:t>
-      </w:r>
-      <w:r>
-        <w:rPr>
-          <w:rFonts w:ascii="Times New Roman" w:hAnsi="Times New Roman" w:cs="Times New Roman"/>
-        </w:rPr>
-        <w:t>precio(</w:t>
-      </w:r>
-      <w:proofErr w:type="spellStart"/>
-      <w:r>
-        <w:rPr>
-          <w:rFonts w:ascii="Times New Roman" w:hAnsi="Times New Roman" w:cs="Times New Roman"/>
-        </w:rPr>
-        <w:t>money</w:t>
-      </w:r>
-      <w:proofErr w:type="spellEnd"/>
-      <w:r>
-        <w:rPr>
-          <w:rFonts w:ascii="Times New Roman" w:hAnsi="Times New Roman" w:cs="Times New Roman"/>
-        </w:rPr>
-        <w:t xml:space="preserve">), </w:t>
+        <w:t xml:space="preserve">dProducto(int), </w:t>
+      </w:r>
+      <w:r>
+        <w:rPr>
+          <w:rFonts w:ascii="Times New Roman" w:hAnsi="Times New Roman" w:cs="Times New Roman"/>
+        </w:rPr>
+        <w:t xml:space="preserve">precio(money), </w:t>
       </w:r>
       <w:r>
         <w:rPr>
@@ -12345,21 +13368,7 @@
         <w:rPr>
           <w:rFonts w:ascii="Times New Roman" w:hAnsi="Times New Roman" w:cs="Times New Roman"/>
         </w:rPr>
-        <w:t>(real), cantidad(</w:t>
-      </w:r>
-      <w:proofErr w:type="spellStart"/>
-      <w:r>
-        <w:rPr>
-          <w:rFonts w:ascii="Times New Roman" w:hAnsi="Times New Roman" w:cs="Times New Roman"/>
-        </w:rPr>
-        <w:t>int</w:t>
-      </w:r>
-      <w:proofErr w:type="spellEnd"/>
-      <w:r>
-        <w:rPr>
-          <w:rFonts w:ascii="Times New Roman" w:hAnsi="Times New Roman" w:cs="Times New Roman"/>
-        </w:rPr>
-        <w:t>)</w:t>
+        <w:t>(real), cantidad(int)</w:t>
       </w:r>
       <w:r>
         <w:rPr>
@@ -12438,21 +13447,7 @@
         <w:rPr>
           <w:rFonts w:ascii="Times New Roman" w:hAnsi="Times New Roman" w:cs="Times New Roman"/>
         </w:rPr>
-        <w:t xml:space="preserve">El sistema debe cumplir con la Ley de Protección de la Persona frente al tratamiento de sus datos personales - </w:t>
-      </w:r>
-      <w:proofErr w:type="spellStart"/>
-      <w:r>
-        <w:rPr>
-          <w:rFonts w:ascii="Times New Roman" w:hAnsi="Times New Roman" w:cs="Times New Roman"/>
-        </w:rPr>
-        <w:t>Nº</w:t>
-      </w:r>
-      <w:proofErr w:type="spellEnd"/>
-      <w:r>
-        <w:rPr>
-          <w:rFonts w:ascii="Times New Roman" w:hAnsi="Times New Roman" w:cs="Times New Roman"/>
-        </w:rPr>
-        <w:t xml:space="preserve"> 8968.</w:t>
+        <w:t>El sistema debe cumplir con la Ley de Protección de la Persona frente al tratamiento de sus datos personales - Nº 8968.</w:t>
       </w:r>
       <w:r>
         <w:rPr>
@@ -12859,7 +13854,6 @@
         </w:rPr>
         <w:t xml:space="preserve">Se utiliza </w:t>
       </w:r>
-      <w:proofErr w:type="spellStart"/>
       <w:r>
         <w:rPr>
           <w:rFonts w:ascii="Times New Roman" w:hAnsi="Times New Roman" w:cs="Times New Roman"/>
@@ -12872,7 +13866,6 @@
         </w:rPr>
         <w:t>pt</w:t>
       </w:r>
-      <w:proofErr w:type="spellEnd"/>
       <w:r>
         <w:rPr>
           <w:rFonts w:ascii="Times New Roman" w:hAnsi="Times New Roman" w:cs="Times New Roman"/>
@@ -12996,21 +13989,7 @@
           <w:rFonts w:ascii="Times New Roman" w:hAnsi="Times New Roman" w:cs="Times New Roman"/>
         </w:rPr>
         <w:lastRenderedPageBreak/>
-        <w:t xml:space="preserve">Se utiliza </w:t>
-      </w:r>
-      <w:proofErr w:type="spellStart"/>
-      <w:r>
-        <w:rPr>
-          <w:rFonts w:ascii="Times New Roman" w:hAnsi="Times New Roman" w:cs="Times New Roman"/>
-        </w:rPr>
-        <w:t>cors</w:t>
-      </w:r>
-      <w:proofErr w:type="spellEnd"/>
-      <w:r>
-        <w:rPr>
-          <w:rFonts w:ascii="Times New Roman" w:hAnsi="Times New Roman" w:cs="Times New Roman"/>
-        </w:rPr>
-        <w:t xml:space="preserve"> entre el cliente y el servidor para evitar que se pueda acceder al servidor desde otro cliente no oficial.</w:t>
+        <w:t>Se utiliza cors entre el cliente y el servidor para evitar que se pueda acceder al servidor desde otro cliente no oficial.</w:t>
       </w:r>
     </w:p>
     <w:p>
@@ -13030,21 +14009,7 @@
         <w:rPr>
           <w:rFonts w:ascii="Times New Roman" w:hAnsi="Times New Roman" w:cs="Times New Roman"/>
         </w:rPr>
-        <w:t xml:space="preserve">Se utiliza </w:t>
-      </w:r>
-      <w:proofErr w:type="spellStart"/>
-      <w:r>
-        <w:rPr>
-          <w:rFonts w:ascii="Times New Roman" w:hAnsi="Times New Roman" w:cs="Times New Roman"/>
-        </w:rPr>
-        <w:t>Deno</w:t>
-      </w:r>
-      <w:proofErr w:type="spellEnd"/>
-      <w:r>
-        <w:rPr>
-          <w:rFonts w:ascii="Times New Roman" w:hAnsi="Times New Roman" w:cs="Times New Roman"/>
-        </w:rPr>
-        <w:t xml:space="preserve"> que es un ambiente de servidor bastante seguro.</w:t>
+        <w:t>Se utiliza Deno que es un ambiente de servidor bastante seguro.</w:t>
       </w:r>
     </w:p>
     <w:p>
@@ -13064,21 +14029,7 @@
         <w:rPr>
           <w:rFonts w:ascii="Times New Roman" w:hAnsi="Times New Roman" w:cs="Times New Roman"/>
         </w:rPr>
-        <w:t xml:space="preserve">Se utiliza un certificado SSL entre el </w:t>
-      </w:r>
-      <w:proofErr w:type="spellStart"/>
-      <w:r>
-        <w:rPr>
-          <w:rFonts w:ascii="Times New Roman" w:hAnsi="Times New Roman" w:cs="Times New Roman"/>
-        </w:rPr>
-        <w:t>backend</w:t>
-      </w:r>
-      <w:proofErr w:type="spellEnd"/>
-      <w:r>
-        <w:rPr>
-          <w:rFonts w:ascii="Times New Roman" w:hAnsi="Times New Roman" w:cs="Times New Roman"/>
-        </w:rPr>
-        <w:t xml:space="preserve"> y la base de datos para encriptar los datos.</w:t>
+        <w:t>Se utiliza un certificado SSL entre el backend y la base de datos para encriptar los datos.</w:t>
       </w:r>
     </w:p>
     <w:p>
@@ -13098,21 +14049,7 @@
         <w:rPr>
           <w:rFonts w:ascii="Times New Roman" w:hAnsi="Times New Roman" w:cs="Times New Roman"/>
         </w:rPr>
-        <w:t xml:space="preserve">El </w:t>
-      </w:r>
-      <w:proofErr w:type="spellStart"/>
-      <w:r>
-        <w:rPr>
-          <w:rFonts w:ascii="Times New Roman" w:hAnsi="Times New Roman" w:cs="Times New Roman"/>
-        </w:rPr>
-        <w:t>backend</w:t>
-      </w:r>
-      <w:proofErr w:type="spellEnd"/>
-      <w:r>
-        <w:rPr>
-          <w:rFonts w:ascii="Times New Roman" w:hAnsi="Times New Roman" w:cs="Times New Roman"/>
-        </w:rPr>
-        <w:t xml:space="preserve"> utiliza un usuario que solo tiene acceso a </w:t>
+        <w:t xml:space="preserve">El backend utiliza un usuario que solo tiene acceso a </w:t>
       </w:r>
       <w:r>
         <w:rPr>
@@ -13195,19 +14132,11 @@
         </w:rPr>
         <w:t xml:space="preserve">Utilizar </w:t>
       </w:r>
-      <w:proofErr w:type="spellStart"/>
-      <w:r>
-        <w:rPr>
-          <w:rFonts w:ascii="Times New Roman" w:hAnsi="Times New Roman" w:cs="Times New Roman"/>
-        </w:rPr>
-        <w:t>TypeScript</w:t>
-      </w:r>
-      <w:proofErr w:type="spellEnd"/>
-      <w:r>
-        <w:rPr>
-          <w:rFonts w:ascii="Times New Roman" w:hAnsi="Times New Roman" w:cs="Times New Roman"/>
-        </w:rPr>
-        <w:t xml:space="preserve"> que mejora</w:t>
+      <w:r>
+        <w:rPr>
+          <w:rFonts w:ascii="Times New Roman" w:hAnsi="Times New Roman" w:cs="Times New Roman"/>
+        </w:rPr>
+        <w:t>TypeScript que mejora</w:t>
       </w:r>
       <w:r>
         <w:rPr>
@@ -13285,21 +14214,7 @@
         <w:rPr>
           <w:rFonts w:ascii="Times New Roman" w:hAnsi="Times New Roman" w:cs="Times New Roman"/>
         </w:rPr>
-        <w:t xml:space="preserve">el </w:t>
-      </w:r>
-      <w:proofErr w:type="spellStart"/>
-      <w:r>
-        <w:rPr>
-          <w:rFonts w:ascii="Times New Roman" w:hAnsi="Times New Roman" w:cs="Times New Roman"/>
-        </w:rPr>
-        <w:t>backend</w:t>
-      </w:r>
-      <w:proofErr w:type="spellEnd"/>
-      <w:r>
-        <w:rPr>
-          <w:rFonts w:ascii="Times New Roman" w:hAnsi="Times New Roman" w:cs="Times New Roman"/>
-        </w:rPr>
-        <w:t>.</w:t>
+        <w:t>el backend.</w:t>
       </w:r>
     </w:p>
     <w:p>
@@ -13344,33 +14259,11 @@
         </w:rPr>
         <w:t xml:space="preserve">Crear el </w:t>
       </w:r>
-      <w:proofErr w:type="spellStart"/>
-      <w:r>
-        <w:rPr>
-          <w:rFonts w:ascii="Times New Roman" w:hAnsi="Times New Roman" w:cs="Times New Roman"/>
-        </w:rPr>
-        <w:t>backend</w:t>
-      </w:r>
-      <w:proofErr w:type="spellEnd"/>
-      <w:r>
-        <w:rPr>
-          <w:rFonts w:ascii="Times New Roman" w:hAnsi="Times New Roman" w:cs="Times New Roman"/>
-        </w:rPr>
-        <w:t xml:space="preserve"> con </w:t>
-      </w:r>
-      <w:proofErr w:type="spellStart"/>
-      <w:r>
-        <w:rPr>
-          <w:rFonts w:ascii="Times New Roman" w:hAnsi="Times New Roman" w:cs="Times New Roman"/>
-        </w:rPr>
-        <w:t>Deno</w:t>
-      </w:r>
-      <w:proofErr w:type="spellEnd"/>
-      <w:r>
-        <w:rPr>
-          <w:rFonts w:ascii="Times New Roman" w:hAnsi="Times New Roman" w:cs="Times New Roman"/>
-        </w:rPr>
-        <w:t>, esto permite trasladar el proyecto a otra máquina en caso de ser necesario</w:t>
+      <w:r>
+        <w:rPr>
+          <w:rFonts w:ascii="Times New Roman" w:hAnsi="Times New Roman" w:cs="Times New Roman"/>
+        </w:rPr>
+        <w:t>backend con Deno, esto permite trasladar el proyecto a otra máquina en caso de ser necesario</w:t>
       </w:r>
       <w:r>
         <w:rPr>
@@ -13396,35 +14289,7 @@
         <w:rPr>
           <w:rFonts w:ascii="Times New Roman" w:hAnsi="Times New Roman" w:cs="Times New Roman"/>
         </w:rPr>
-        <w:t xml:space="preserve">Crear el </w:t>
-      </w:r>
-      <w:proofErr w:type="spellStart"/>
-      <w:r>
-        <w:rPr>
-          <w:rFonts w:ascii="Times New Roman" w:hAnsi="Times New Roman" w:cs="Times New Roman"/>
-        </w:rPr>
-        <w:t>frontend</w:t>
-      </w:r>
-      <w:proofErr w:type="spellEnd"/>
-      <w:r>
-        <w:rPr>
-          <w:rFonts w:ascii="Times New Roman" w:hAnsi="Times New Roman" w:cs="Times New Roman"/>
-        </w:rPr>
-        <w:t xml:space="preserve"> con </w:t>
-      </w:r>
-      <w:proofErr w:type="spellStart"/>
-      <w:r>
-        <w:rPr>
-          <w:rFonts w:ascii="Times New Roman" w:hAnsi="Times New Roman" w:cs="Times New Roman"/>
-        </w:rPr>
-        <w:t>Tauri</w:t>
-      </w:r>
-      <w:proofErr w:type="spellEnd"/>
-      <w:r>
-        <w:rPr>
-          <w:rFonts w:ascii="Times New Roman" w:hAnsi="Times New Roman" w:cs="Times New Roman"/>
-        </w:rPr>
-        <w:t xml:space="preserve">, ya que este puede realizar compilaciones a </w:t>
+        <w:t xml:space="preserve">Crear el frontend con Tauri, ya que este puede realizar compilaciones a </w:t>
       </w:r>
       <w:r>
         <w:rPr>
@@ -13561,21 +14426,7 @@
         <w:rPr>
           <w:rFonts w:ascii="Times New Roman" w:hAnsi="Times New Roman" w:cs="Times New Roman"/>
         </w:rPr>
-        <w:t xml:space="preserve">Se incluirán ejemplos de los formatos de entrada y salida del sistema, como el formato JSON que se utiliza para la comunicación entre el cliente y el </w:t>
-      </w:r>
-      <w:proofErr w:type="spellStart"/>
-      <w:r>
-        <w:rPr>
-          <w:rFonts w:ascii="Times New Roman" w:hAnsi="Times New Roman" w:cs="Times New Roman"/>
-        </w:rPr>
-        <w:t>backend</w:t>
-      </w:r>
-      <w:proofErr w:type="spellEnd"/>
-      <w:r>
-        <w:rPr>
-          <w:rFonts w:ascii="Times New Roman" w:hAnsi="Times New Roman" w:cs="Times New Roman"/>
-        </w:rPr>
-        <w:t>, así como los archivos XML generados para la facturación electrónica.</w:t>
+        <w:t>Se incluirán ejemplos de los formatos de entrada y salida del sistema, como el formato JSON que se utiliza para la comunicación entre el cliente y el backend, así como los archivos XML generados para la facturación electrónica.</w:t>
       </w:r>
       <w:r>
         <w:rPr>
@@ -13597,18 +14448,8 @@
           <w:i/>
           <w:iCs/>
         </w:rPr>
-        <w:t xml:space="preserve"> de datos al </w:t>
-      </w:r>
-      <w:proofErr w:type="spellStart"/>
-      <w:r>
-        <w:rPr>
-          <w:rFonts w:ascii="Times New Roman" w:hAnsi="Times New Roman" w:cs="Times New Roman"/>
-          <w:i/>
-          <w:iCs/>
-        </w:rPr>
-        <w:t>backend</w:t>
-      </w:r>
-      <w:proofErr w:type="spellEnd"/>
+        <w:t xml:space="preserve"> de datos al backend</w:t>
+      </w:r>
       <w:r>
         <w:rPr>
           <w:rFonts w:ascii="Times New Roman" w:hAnsi="Times New Roman" w:cs="Times New Roman"/>
@@ -13699,21 +14540,7 @@
                               <w:rPr>
                                 <w:lang w:val="es-ES"/>
                               </w:rPr>
-                              <w:t xml:space="preserve">  "</w:t>
-                            </w:r>
-                            <w:proofErr w:type="spellStart"/>
-                            <w:r>
-                              <w:rPr>
-                                <w:lang w:val="es-ES"/>
-                              </w:rPr>
-                              <w:t>nombre_producto</w:t>
-                            </w:r>
-                            <w:proofErr w:type="spellEnd"/>
-                            <w:r>
-                              <w:rPr>
-                                <w:lang w:val="es-ES"/>
-                              </w:rPr>
-                              <w:t>": "Producto A",</w:t>
+                              <w:t xml:space="preserve">  "nombre_producto": "Producto A",</w:t>
                             </w:r>
                           </w:p>
                           <w:p>
@@ -13799,21 +14626,7 @@
                         <w:rPr>
                           <w:lang w:val="es-ES"/>
                         </w:rPr>
-                        <w:t xml:space="preserve">  "</w:t>
-                      </w:r>
-                      <w:proofErr w:type="spellStart"/>
-                      <w:r>
-                        <w:rPr>
-                          <w:lang w:val="es-ES"/>
-                        </w:rPr>
-                        <w:t>nombre_producto</w:t>
-                      </w:r>
-                      <w:proofErr w:type="spellEnd"/>
-                      <w:r>
-                        <w:rPr>
-                          <w:lang w:val="es-ES"/>
-                        </w:rPr>
-                        <w:t>": "Producto A",</w:t>
+                        <w:t xml:space="preserve">  "nombre_producto": "Producto A",</w:t>
                       </w:r>
                     </w:p>
                     <w:p>
@@ -13934,31 +14747,7 @@
                               <w:spacing w:line="240" w:lineRule="auto"/>
                             </w:pPr>
                             <w:r>
-                              <w:t>&lt;?</w:t>
-                            </w:r>
-                            <w:proofErr w:type="spellStart"/>
-                            <w:r>
-                              <w:t>xml</w:t>
-                            </w:r>
-                            <w:proofErr w:type="spellEnd"/>
-                            <w:r>
-                              <w:t xml:space="preserve"> </w:t>
-                            </w:r>
-                            <w:proofErr w:type="spellStart"/>
-                            <w:r>
-                              <w:t>version</w:t>
-                            </w:r>
-                            <w:proofErr w:type="spellEnd"/>
-                            <w:r>
-                              <w:t xml:space="preserve">="1.0" </w:t>
-                            </w:r>
-                            <w:proofErr w:type="spellStart"/>
-                            <w:r>
-                              <w:t>encoding</w:t>
-                            </w:r>
-                            <w:proofErr w:type="spellEnd"/>
-                            <w:r>
-                              <w:t>="UTF-8"?&gt;</w:t>
+                              <w:t>&lt;?xml version="1.0" encoding="UTF-8"?&gt;</w:t>
                             </w:r>
                           </w:p>
                           <w:p>
@@ -13966,15 +14755,7 @@
                               <w:spacing w:line="240" w:lineRule="auto"/>
                             </w:pPr>
                             <w:r>
-                              <w:t>&lt;</w:t>
-                            </w:r>
-                            <w:proofErr w:type="spellStart"/>
-                            <w:r>
-                              <w:t>FacturaElectronica</w:t>
-                            </w:r>
-                            <w:proofErr w:type="spellEnd"/>
-                            <w:r>
-                              <w:t>&gt;</w:t>
+                              <w:t>&lt;FacturaElectronica&gt;</w:t>
                             </w:r>
                           </w:p>
                           <w:p>
@@ -13990,23 +14771,7 @@
                               <w:spacing w:line="240" w:lineRule="auto"/>
                             </w:pPr>
                             <w:r>
-                              <w:t xml:space="preserve">  &lt;</w:t>
-                            </w:r>
-                            <w:proofErr w:type="spellStart"/>
-                            <w:r>
-                              <w:t>NumeroConsecutivo</w:t>
-                            </w:r>
-                            <w:proofErr w:type="spellEnd"/>
-                            <w:r>
-                              <w:t>&gt;1234567890&lt;/</w:t>
-                            </w:r>
-                            <w:proofErr w:type="spellStart"/>
-                            <w:r>
-                              <w:t>NumeroConsecutivo</w:t>
-                            </w:r>
-                            <w:proofErr w:type="spellEnd"/>
-                            <w:r>
-                              <w:t>&gt;</w:t>
+                              <w:t xml:space="preserve">  &lt;NumeroConsecutivo&gt;1234567890&lt;/NumeroConsecutivo&gt;</w:t>
                             </w:r>
                           </w:p>
                           <w:p>
@@ -14022,23 +14787,7 @@
                               <w:spacing w:line="240" w:lineRule="auto"/>
                             </w:pPr>
                             <w:r>
-                              <w:t xml:space="preserve">    &lt;</w:t>
-                            </w:r>
-                            <w:proofErr w:type="spellStart"/>
-                            <w:r>
-                              <w:t>NumeroIdentificacion</w:t>
-                            </w:r>
-                            <w:proofErr w:type="spellEnd"/>
-                            <w:r>
-                              <w:t>&gt;3101526147&lt;/</w:t>
-                            </w:r>
-                            <w:proofErr w:type="spellStart"/>
-                            <w:r>
-                              <w:t>NumeroIdentificacion</w:t>
-                            </w:r>
-                            <w:proofErr w:type="spellEnd"/>
-                            <w:r>
-                              <w:t>&gt;</w:t>
+                              <w:t xml:space="preserve">    &lt;NumeroIdentificacion&gt;3101526147&lt;/NumeroIdentificacion&gt;</w:t>
                             </w:r>
                           </w:p>
                           <w:p>
@@ -14062,23 +14811,7 @@
                               <w:spacing w:line="240" w:lineRule="auto"/>
                             </w:pPr>
                             <w:r>
-                              <w:t xml:space="preserve">    &lt;</w:t>
-                            </w:r>
-                            <w:proofErr w:type="spellStart"/>
-                            <w:r>
-                              <w:t>NumeroIdentificacion</w:t>
-                            </w:r>
-                            <w:proofErr w:type="spellEnd"/>
-                            <w:r>
-                              <w:t>&gt;123456789&lt;/</w:t>
-                            </w:r>
-                            <w:proofErr w:type="spellStart"/>
-                            <w:r>
-                              <w:t>NumeroIdentificacion</w:t>
-                            </w:r>
-                            <w:proofErr w:type="spellEnd"/>
-                            <w:r>
-                              <w:t>&gt;</w:t>
+                              <w:t xml:space="preserve">    &lt;NumeroIdentificacion&gt;123456789&lt;/NumeroIdentificacion&gt;</w:t>
                             </w:r>
                           </w:p>
                           <w:p>
@@ -14102,15 +14835,7 @@
                               <w:spacing w:line="240" w:lineRule="auto"/>
                             </w:pPr>
                             <w:r>
-                              <w:t xml:space="preserve">    &lt;</w:t>
-                            </w:r>
-                            <w:proofErr w:type="spellStart"/>
-                            <w:r>
-                              <w:t>Linea</w:t>
-                            </w:r>
-                            <w:proofErr w:type="spellEnd"/>
-                            <w:r>
-                              <w:t>&gt;</w:t>
+                              <w:t xml:space="preserve">    &lt;Linea&gt;</w:t>
                             </w:r>
                           </w:p>
                           <w:p>
@@ -14118,23 +14843,7 @@
                               <w:spacing w:line="240" w:lineRule="auto"/>
                             </w:pPr>
                             <w:r>
-                              <w:t xml:space="preserve">      &lt;</w:t>
-                            </w:r>
-                            <w:proofErr w:type="spellStart"/>
-                            <w:r>
-                              <w:t>Descripcion</w:t>
-                            </w:r>
-                            <w:proofErr w:type="spellEnd"/>
-                            <w:r>
-                              <w:t>&gt;Producto A&lt;/</w:t>
-                            </w:r>
-                            <w:proofErr w:type="spellStart"/>
-                            <w:r>
-                              <w:t>Descripcion</w:t>
-                            </w:r>
-                            <w:proofErr w:type="spellEnd"/>
-                            <w:r>
-                              <w:t>&gt;</w:t>
+                              <w:t xml:space="preserve">      &lt;Descripcion&gt;Producto A&lt;/Descripcion&gt;</w:t>
                             </w:r>
                           </w:p>
                           <w:p>
@@ -14142,23 +14851,7 @@
                               <w:spacing w:line="240" w:lineRule="auto"/>
                             </w:pPr>
                             <w:r>
-                              <w:t xml:space="preserve">      &lt;</w:t>
-                            </w:r>
-                            <w:proofErr w:type="spellStart"/>
-                            <w:r>
-                              <w:t>MontoTotal</w:t>
-                            </w:r>
-                            <w:proofErr w:type="spellEnd"/>
-                            <w:r>
-                              <w:t>&gt;1000.00&lt;/</w:t>
-                            </w:r>
-                            <w:proofErr w:type="spellStart"/>
-                            <w:r>
-                              <w:t>MontoTotal</w:t>
-                            </w:r>
-                            <w:proofErr w:type="spellEnd"/>
-                            <w:r>
-                              <w:t>&gt;</w:t>
+                              <w:t xml:space="preserve">      &lt;MontoTotal&gt;1000.00&lt;/MontoTotal&gt;</w:t>
                             </w:r>
                           </w:p>
                           <w:p>
@@ -14166,15 +14859,7 @@
                               <w:spacing w:line="240" w:lineRule="auto"/>
                             </w:pPr>
                             <w:r>
-                              <w:t xml:space="preserve">    &lt;/</w:t>
-                            </w:r>
-                            <w:proofErr w:type="spellStart"/>
-                            <w:r>
-                              <w:t>Linea</w:t>
-                            </w:r>
-                            <w:proofErr w:type="spellEnd"/>
-                            <w:r>
-                              <w:t>&gt;</w:t>
+                              <w:t xml:space="preserve">    &lt;/Linea&gt;</w:t>
                             </w:r>
                           </w:p>
                           <w:p>
@@ -14190,15 +14875,7 @@
                               <w:spacing w:line="240" w:lineRule="auto"/>
                             </w:pPr>
                             <w:r>
-                              <w:t>&lt;/</w:t>
-                            </w:r>
-                            <w:proofErr w:type="spellStart"/>
-                            <w:r>
-                              <w:t>FacturaElectronica</w:t>
-                            </w:r>
-                            <w:proofErr w:type="spellEnd"/>
-                            <w:r>
-                              <w:t>&gt;</w:t>
+                              <w:t>&lt;/FacturaElectronica&gt;</w:t>
                             </w:r>
                           </w:p>
                         </w:txbxContent>
@@ -14228,31 +14905,7 @@
                         <w:spacing w:line="240" w:lineRule="auto"/>
                       </w:pPr>
                       <w:r>
-                        <w:t>&lt;?</w:t>
-                      </w:r>
-                      <w:proofErr w:type="spellStart"/>
-                      <w:r>
-                        <w:t>xml</w:t>
-                      </w:r>
-                      <w:proofErr w:type="spellEnd"/>
-                      <w:r>
-                        <w:t xml:space="preserve"> </w:t>
-                      </w:r>
-                      <w:proofErr w:type="spellStart"/>
-                      <w:r>
-                        <w:t>version</w:t>
-                      </w:r>
-                      <w:proofErr w:type="spellEnd"/>
-                      <w:r>
-                        <w:t xml:space="preserve">="1.0" </w:t>
-                      </w:r>
-                      <w:proofErr w:type="spellStart"/>
-                      <w:r>
-                        <w:t>encoding</w:t>
-                      </w:r>
-                      <w:proofErr w:type="spellEnd"/>
-                      <w:r>
-                        <w:t>="UTF-8"?&gt;</w:t>
+                        <w:t>&lt;?xml version="1.0" encoding="UTF-8"?&gt;</w:t>
                       </w:r>
                     </w:p>
                     <w:p>
@@ -14260,15 +14913,7 @@
                         <w:spacing w:line="240" w:lineRule="auto"/>
                       </w:pPr>
                       <w:r>
-                        <w:t>&lt;</w:t>
-                      </w:r>
-                      <w:proofErr w:type="spellStart"/>
-                      <w:r>
-                        <w:t>FacturaElectronica</w:t>
-                      </w:r>
-                      <w:proofErr w:type="spellEnd"/>
-                      <w:r>
-                        <w:t>&gt;</w:t>
+                        <w:t>&lt;FacturaElectronica&gt;</w:t>
                       </w:r>
                     </w:p>
                     <w:p>
@@ -14284,23 +14929,7 @@
                         <w:spacing w:line="240" w:lineRule="auto"/>
                       </w:pPr>
                       <w:r>
-                        <w:t xml:space="preserve">  &lt;</w:t>
-                      </w:r>
-                      <w:proofErr w:type="spellStart"/>
-                      <w:r>
-                        <w:t>NumeroConsecutivo</w:t>
-                      </w:r>
-                      <w:proofErr w:type="spellEnd"/>
-                      <w:r>
-                        <w:t>&gt;1234567890&lt;/</w:t>
-                      </w:r>
-                      <w:proofErr w:type="spellStart"/>
-                      <w:r>
-                        <w:t>NumeroConsecutivo</w:t>
-                      </w:r>
-                      <w:proofErr w:type="spellEnd"/>
-                      <w:r>
-                        <w:t>&gt;</w:t>
+                        <w:t xml:space="preserve">  &lt;NumeroConsecutivo&gt;1234567890&lt;/NumeroConsecutivo&gt;</w:t>
                       </w:r>
                     </w:p>
                     <w:p>
@@ -14316,23 +14945,7 @@
                         <w:spacing w:line="240" w:lineRule="auto"/>
                       </w:pPr>
                       <w:r>
-                        <w:t xml:space="preserve">    &lt;</w:t>
-                      </w:r>
-                      <w:proofErr w:type="spellStart"/>
-                      <w:r>
-                        <w:t>NumeroIdentificacion</w:t>
-                      </w:r>
-                      <w:proofErr w:type="spellEnd"/>
-                      <w:r>
-                        <w:t>&gt;3101526147&lt;/</w:t>
-                      </w:r>
-                      <w:proofErr w:type="spellStart"/>
-                      <w:r>
-                        <w:t>NumeroIdentificacion</w:t>
-                      </w:r>
-                      <w:proofErr w:type="spellEnd"/>
-                      <w:r>
-                        <w:t>&gt;</w:t>
+                        <w:t xml:space="preserve">    &lt;NumeroIdentificacion&gt;3101526147&lt;/NumeroIdentificacion&gt;</w:t>
                       </w:r>
                     </w:p>
                     <w:p>
@@ -14356,23 +14969,7 @@
                         <w:spacing w:line="240" w:lineRule="auto"/>
                       </w:pPr>
                       <w:r>
-                        <w:t xml:space="preserve">    &lt;</w:t>
-                      </w:r>
-                      <w:proofErr w:type="spellStart"/>
-                      <w:r>
-                        <w:t>NumeroIdentificacion</w:t>
-                      </w:r>
-                      <w:proofErr w:type="spellEnd"/>
-                      <w:r>
-                        <w:t>&gt;123456789&lt;/</w:t>
-                      </w:r>
-                      <w:proofErr w:type="spellStart"/>
-                      <w:r>
-                        <w:t>NumeroIdentificacion</w:t>
-                      </w:r>
-                      <w:proofErr w:type="spellEnd"/>
-                      <w:r>
-                        <w:t>&gt;</w:t>
+                        <w:t xml:space="preserve">    &lt;NumeroIdentificacion&gt;123456789&lt;/NumeroIdentificacion&gt;</w:t>
                       </w:r>
                     </w:p>
                     <w:p>
@@ -14396,15 +14993,7 @@
                         <w:spacing w:line="240" w:lineRule="auto"/>
                       </w:pPr>
                       <w:r>
-                        <w:t xml:space="preserve">    &lt;</w:t>
-                      </w:r>
-                      <w:proofErr w:type="spellStart"/>
-                      <w:r>
-                        <w:t>Linea</w:t>
-                      </w:r>
-                      <w:proofErr w:type="spellEnd"/>
-                      <w:r>
-                        <w:t>&gt;</w:t>
+                        <w:t xml:space="preserve">    &lt;Linea&gt;</w:t>
                       </w:r>
                     </w:p>
                     <w:p>
@@ -14412,23 +15001,7 @@
                         <w:spacing w:line="240" w:lineRule="auto"/>
                       </w:pPr>
                       <w:r>
-                        <w:t xml:space="preserve">      &lt;</w:t>
-                      </w:r>
-                      <w:proofErr w:type="spellStart"/>
-                      <w:r>
-                        <w:t>Descripcion</w:t>
-                      </w:r>
-                      <w:proofErr w:type="spellEnd"/>
-                      <w:r>
-                        <w:t>&gt;Producto A&lt;/</w:t>
-                      </w:r>
-                      <w:proofErr w:type="spellStart"/>
-                      <w:r>
-                        <w:t>Descripcion</w:t>
-                      </w:r>
-                      <w:proofErr w:type="spellEnd"/>
-                      <w:r>
-                        <w:t>&gt;</w:t>
+                        <w:t xml:space="preserve">      &lt;Descripcion&gt;Producto A&lt;/Descripcion&gt;</w:t>
                       </w:r>
                     </w:p>
                     <w:p>
@@ -14436,23 +15009,7 @@
                         <w:spacing w:line="240" w:lineRule="auto"/>
                       </w:pPr>
                       <w:r>
-                        <w:t xml:space="preserve">      &lt;</w:t>
-                      </w:r>
-                      <w:proofErr w:type="spellStart"/>
-                      <w:r>
-                        <w:t>MontoTotal</w:t>
-                      </w:r>
-                      <w:proofErr w:type="spellEnd"/>
-                      <w:r>
-                        <w:t>&gt;1000.00&lt;/</w:t>
-                      </w:r>
-                      <w:proofErr w:type="spellStart"/>
-                      <w:r>
-                        <w:t>MontoTotal</w:t>
-                      </w:r>
-                      <w:proofErr w:type="spellEnd"/>
-                      <w:r>
-                        <w:t>&gt;</w:t>
+                        <w:t xml:space="preserve">      &lt;MontoTotal&gt;1000.00&lt;/MontoTotal&gt;</w:t>
                       </w:r>
                     </w:p>
                     <w:p>
@@ -14460,15 +15017,7 @@
                         <w:spacing w:line="240" w:lineRule="auto"/>
                       </w:pPr>
                       <w:r>
-                        <w:t xml:space="preserve">    &lt;/</w:t>
-                      </w:r>
-                      <w:proofErr w:type="spellStart"/>
-                      <w:r>
-                        <w:t>Linea</w:t>
-                      </w:r>
-                      <w:proofErr w:type="spellEnd"/>
-                      <w:r>
-                        <w:t>&gt;</w:t>
+                        <w:t xml:space="preserve">    &lt;/Linea&gt;</w:t>
                       </w:r>
                     </w:p>
                     <w:p>
@@ -14484,15 +15033,7 @@
                         <w:spacing w:line="240" w:lineRule="auto"/>
                       </w:pPr>
                       <w:r>
-                        <w:t>&lt;/</w:t>
-                      </w:r>
-                      <w:proofErr w:type="spellStart"/>
-                      <w:r>
-                        <w:t>FacturaElectronica</w:t>
-                      </w:r>
-                      <w:proofErr w:type="spellEnd"/>
-                      <w:r>
-                        <w:t>&gt;</w:t>
+                        <w:t>&lt;/FacturaElectronica&gt;</w:t>
                       </w:r>
                     </w:p>
                   </w:txbxContent>
@@ -14743,7 +15284,6 @@
           <w:rFonts w:ascii="Times New Roman" w:hAnsi="Times New Roman" w:cs="Times New Roman"/>
         </w:rPr>
       </w:pPr>
-      <w:proofErr w:type="gramStart"/>
       <w:r>
         <w:rPr>
           <w:rFonts w:ascii="Times New Roman" w:hAnsi="Times New Roman" w:cs="Times New Roman"/>
@@ -14752,7 +15292,6 @@
         </w:rPr>
         <w:t>Descripción de los Problemas a Resolver</w:t>
       </w:r>
-      <w:proofErr w:type="gramEnd"/>
     </w:p>
     <w:p>
       <w:pPr>
@@ -16448,21 +16987,7 @@
         <w:rPr>
           <w:rFonts w:ascii="Times New Roman" w:hAnsi="Times New Roman" w:cs="Times New Roman"/>
         </w:rPr>
-        <w:t xml:space="preserve">al </w:t>
-      </w:r>
-      <w:proofErr w:type="spellStart"/>
-      <w:r>
-        <w:rPr>
-          <w:rFonts w:ascii="Times New Roman" w:hAnsi="Times New Roman" w:cs="Times New Roman"/>
-        </w:rPr>
-        <w:t>backend</w:t>
-      </w:r>
-      <w:proofErr w:type="spellEnd"/>
-      <w:r>
-        <w:rPr>
-          <w:rFonts w:ascii="Times New Roman" w:hAnsi="Times New Roman" w:cs="Times New Roman"/>
-        </w:rPr>
-        <w:t>.</w:t>
+        <w:t>al backend.</w:t>
       </w:r>
     </w:p>
     <w:p>
@@ -17119,23 +17644,13 @@
           <w:rFonts w:ascii="Times New Roman" w:hAnsi="Times New Roman" w:cs="Times New Roman"/>
         </w:rPr>
       </w:pPr>
-      <w:proofErr w:type="spellStart"/>
-      <w:r>
-        <w:rPr>
-          <w:rFonts w:ascii="Times New Roman" w:hAnsi="Times New Roman" w:cs="Times New Roman"/>
-          <w:b/>
-          <w:bCs/>
-        </w:rPr>
-        <w:t>Backend</w:t>
-      </w:r>
-      <w:proofErr w:type="spellEnd"/>
-      <w:r>
-        <w:rPr>
-          <w:rFonts w:ascii="Times New Roman" w:hAnsi="Times New Roman" w:cs="Times New Roman"/>
-          <w:b/>
-          <w:bCs/>
-        </w:rPr>
-        <w:t xml:space="preserve"> disponibilidad</w:t>
+      <w:r>
+        <w:rPr>
+          <w:rFonts w:ascii="Times New Roman" w:hAnsi="Times New Roman" w:cs="Times New Roman"/>
+          <w:b/>
+          <w:bCs/>
+        </w:rPr>
+        <w:t>Backend disponibilidad</w:t>
       </w:r>
     </w:p>
     <w:p>
@@ -17158,21 +17673,7 @@
         <w:rPr>
           <w:rFonts w:ascii="Times New Roman" w:hAnsi="Times New Roman" w:cs="Times New Roman"/>
         </w:rPr>
-        <w:t xml:space="preserve">El </w:t>
-      </w:r>
-      <w:proofErr w:type="spellStart"/>
-      <w:r>
-        <w:rPr>
-          <w:rFonts w:ascii="Times New Roman" w:hAnsi="Times New Roman" w:cs="Times New Roman"/>
-        </w:rPr>
-        <w:t>backend</w:t>
-      </w:r>
-      <w:proofErr w:type="spellEnd"/>
-      <w:r>
-        <w:rPr>
-          <w:rFonts w:ascii="Times New Roman" w:hAnsi="Times New Roman" w:cs="Times New Roman"/>
-        </w:rPr>
-        <w:t xml:space="preserve"> estará </w:t>
+        <w:t xml:space="preserve">El backend estará </w:t>
       </w:r>
       <w:r>
         <w:rPr>
@@ -17201,21 +17702,7 @@
         <w:rPr>
           <w:rFonts w:ascii="Times New Roman" w:hAnsi="Times New Roman" w:cs="Times New Roman"/>
         </w:rPr>
-        <w:t xml:space="preserve"> Si el </w:t>
-      </w:r>
-      <w:proofErr w:type="spellStart"/>
-      <w:r>
-        <w:rPr>
-          <w:rFonts w:ascii="Times New Roman" w:hAnsi="Times New Roman" w:cs="Times New Roman"/>
-        </w:rPr>
-        <w:t>backend</w:t>
-      </w:r>
-      <w:proofErr w:type="spellEnd"/>
-      <w:r>
-        <w:rPr>
-          <w:rFonts w:ascii="Times New Roman" w:hAnsi="Times New Roman" w:cs="Times New Roman"/>
-        </w:rPr>
-        <w:t xml:space="preserve"> no está disponible y requiere de un reinicio, no va a haber forma de que </w:t>
+        <w:t xml:space="preserve"> Si el backend no está disponible y requiere de un reinicio, no va a haber forma de que </w:t>
       </w:r>
       <w:r>
         <w:rPr>
@@ -17286,14 +17773,27 @@
       <w:r>
         <w:t xml:space="preserve">Tabla </w:t>
       </w:r>
-      <w:fldSimple w:instr=" SEQ Tabla \* ARABIC ">
-        <w:r>
-          <w:rPr>
-            <w:noProof/>
-          </w:rPr>
-          <w:t>2</w:t>
-        </w:r>
-      </w:fldSimple>
+      <w:r>
+        <w:fldChar w:fldCharType="begin"/>
+      </w:r>
+      <w:r>
+        <w:instrText xml:space="preserve"> SEQ Tabla \* ARABIC </w:instrText>
+      </w:r>
+      <w:r>
+        <w:fldChar w:fldCharType="separate"/>
+      </w:r>
+      <w:r>
+        <w:rPr>
+          <w:noProof/>
+        </w:rPr>
+        <w:t>2</w:t>
+      </w:r>
+      <w:r>
+        <w:rPr>
+          <w:noProof/>
+        </w:rPr>
+        <w:fldChar w:fldCharType="end"/>
+      </w:r>
       <w:r>
         <w:t xml:space="preserve"> - Matriz de trazabilidad</w:t>
       </w:r>
@@ -22842,6 +23342,95 @@
     </w:lvl>
   </w:abstractNum>
   <w:abstractNum w:abstractNumId="20" w15:restartNumberingAfterBreak="0">
+    <w:nsid w:val="553F24E2"/>
+    <w:multiLevelType w:val="hybridMultilevel"/>
+    <w:tmpl w:val="5C245E24"/>
+    <w:lvl w:ilvl="0" w:tplc="140A000F">
+      <w:start w:val="1"/>
+      <w:numFmt w:val="decimal"/>
+      <w:lvlText w:val="%1."/>
+      <w:lvlJc w:val="left"/>
+      <w:pPr>
+        <w:ind w:left="720" w:hanging="360"/>
+      </w:pPr>
+      <w:rPr>
+        <w:rFonts w:hint="default"/>
+      </w:rPr>
+    </w:lvl>
+    <w:lvl w:ilvl="1" w:tplc="140A0019" w:tentative="1">
+      <w:start w:val="1"/>
+      <w:numFmt w:val="lowerLetter"/>
+      <w:lvlText w:val="%2."/>
+      <w:lvlJc w:val="left"/>
+      <w:pPr>
+        <w:ind w:left="1440" w:hanging="360"/>
+      </w:pPr>
+    </w:lvl>
+    <w:lvl w:ilvl="2" w:tplc="140A001B" w:tentative="1">
+      <w:start w:val="1"/>
+      <w:numFmt w:val="lowerRoman"/>
+      <w:lvlText w:val="%3."/>
+      <w:lvlJc w:val="right"/>
+      <w:pPr>
+        <w:ind w:left="2160" w:hanging="180"/>
+      </w:pPr>
+    </w:lvl>
+    <w:lvl w:ilvl="3" w:tplc="140A000F" w:tentative="1">
+      <w:start w:val="1"/>
+      <w:numFmt w:val="decimal"/>
+      <w:lvlText w:val="%4."/>
+      <w:lvlJc w:val="left"/>
+      <w:pPr>
+        <w:ind w:left="2880" w:hanging="360"/>
+      </w:pPr>
+    </w:lvl>
+    <w:lvl w:ilvl="4" w:tplc="140A0019" w:tentative="1">
+      <w:start w:val="1"/>
+      <w:numFmt w:val="lowerLetter"/>
+      <w:lvlText w:val="%5."/>
+      <w:lvlJc w:val="left"/>
+      <w:pPr>
+        <w:ind w:left="3600" w:hanging="360"/>
+      </w:pPr>
+    </w:lvl>
+    <w:lvl w:ilvl="5" w:tplc="140A001B" w:tentative="1">
+      <w:start w:val="1"/>
+      <w:numFmt w:val="lowerRoman"/>
+      <w:lvlText w:val="%6."/>
+      <w:lvlJc w:val="right"/>
+      <w:pPr>
+        <w:ind w:left="4320" w:hanging="180"/>
+      </w:pPr>
+    </w:lvl>
+    <w:lvl w:ilvl="6" w:tplc="140A000F" w:tentative="1">
+      <w:start w:val="1"/>
+      <w:numFmt w:val="decimal"/>
+      <w:lvlText w:val="%7."/>
+      <w:lvlJc w:val="left"/>
+      <w:pPr>
+        <w:ind w:left="5040" w:hanging="360"/>
+      </w:pPr>
+    </w:lvl>
+    <w:lvl w:ilvl="7" w:tplc="140A0019" w:tentative="1">
+      <w:start w:val="1"/>
+      <w:numFmt w:val="lowerLetter"/>
+      <w:lvlText w:val="%8."/>
+      <w:lvlJc w:val="left"/>
+      <w:pPr>
+        <w:ind w:left="5760" w:hanging="360"/>
+      </w:pPr>
+    </w:lvl>
+    <w:lvl w:ilvl="8" w:tplc="140A001B" w:tentative="1">
+      <w:start w:val="1"/>
+      <w:numFmt w:val="lowerRoman"/>
+      <w:lvlText w:val="%9."/>
+      <w:lvlJc w:val="right"/>
+      <w:pPr>
+        <w:ind w:left="6480" w:hanging="180"/>
+      </w:pPr>
+    </w:lvl>
+  </w:abstractNum>
+  <w:abstractNum w:abstractNumId="21" w15:restartNumberingAfterBreak="0">
     <w:nsid w:val="66AF0919"/>
     <w:multiLevelType w:val="hybridMultilevel"/>
     <w:tmpl w:val="683AF946"/>
@@ -22954,7 +23543,7 @@
       </w:rPr>
     </w:lvl>
   </w:abstractNum>
-  <w:abstractNum w:abstractNumId="21" w15:restartNumberingAfterBreak="0">
+  <w:abstractNum w:abstractNumId="22" w15:restartNumberingAfterBreak="0">
     <w:nsid w:val="6AE34C1B"/>
     <w:multiLevelType w:val="hybridMultilevel"/>
     <w:tmpl w:val="DEFAB8D0"/>
@@ -23067,7 +23656,7 @@
       </w:rPr>
     </w:lvl>
   </w:abstractNum>
-  <w:abstractNum w:abstractNumId="22" w15:restartNumberingAfterBreak="0">
+  <w:abstractNum w:abstractNumId="23" w15:restartNumberingAfterBreak="0">
     <w:nsid w:val="6B974231"/>
     <w:multiLevelType w:val="multilevel"/>
     <w:tmpl w:val="1682FEC6"/>
@@ -23216,7 +23805,7 @@
       </w:rPr>
     </w:lvl>
   </w:abstractNum>
-  <w:abstractNum w:abstractNumId="23" w15:restartNumberingAfterBreak="0">
+  <w:abstractNum w:abstractNumId="24" w15:restartNumberingAfterBreak="0">
     <w:nsid w:val="6D176093"/>
     <w:multiLevelType w:val="hybridMultilevel"/>
     <w:tmpl w:val="51E8810E"/>
@@ -23329,7 +23918,7 @@
       </w:rPr>
     </w:lvl>
   </w:abstractNum>
-  <w:abstractNum w:abstractNumId="24" w15:restartNumberingAfterBreak="0">
+  <w:abstractNum w:abstractNumId="25" w15:restartNumberingAfterBreak="0">
     <w:nsid w:val="6D496845"/>
     <w:multiLevelType w:val="hybridMultilevel"/>
     <w:tmpl w:val="CECCE91A"/>
@@ -23442,7 +24031,7 @@
       </w:rPr>
     </w:lvl>
   </w:abstractNum>
-  <w:abstractNum w:abstractNumId="25" w15:restartNumberingAfterBreak="0">
+  <w:abstractNum w:abstractNumId="26" w15:restartNumberingAfterBreak="0">
     <w:nsid w:val="70583EB8"/>
     <w:multiLevelType w:val="hybridMultilevel"/>
     <w:tmpl w:val="C276C66C"/>
@@ -23555,7 +24144,7 @@
       </w:rPr>
     </w:lvl>
   </w:abstractNum>
-  <w:abstractNum w:abstractNumId="26" w15:restartNumberingAfterBreak="0">
+  <w:abstractNum w:abstractNumId="27" w15:restartNumberingAfterBreak="0">
     <w:nsid w:val="70EB4370"/>
     <w:multiLevelType w:val="hybridMultilevel"/>
     <w:tmpl w:val="A2E26AE8"/>
@@ -23668,7 +24257,7 @@
       </w:rPr>
     </w:lvl>
   </w:abstractNum>
-  <w:abstractNum w:abstractNumId="27" w15:restartNumberingAfterBreak="0">
+  <w:abstractNum w:abstractNumId="28" w15:restartNumberingAfterBreak="0">
     <w:nsid w:val="70F07ED6"/>
     <w:multiLevelType w:val="hybridMultilevel"/>
     <w:tmpl w:val="5B1CA59C"/>
@@ -23781,7 +24370,7 @@
       </w:rPr>
     </w:lvl>
   </w:abstractNum>
-  <w:abstractNum w:abstractNumId="28" w15:restartNumberingAfterBreak="0">
+  <w:abstractNum w:abstractNumId="29" w15:restartNumberingAfterBreak="0">
     <w:nsid w:val="74DA27AD"/>
     <w:multiLevelType w:val="hybridMultilevel"/>
     <w:tmpl w:val="BA6C5CA6"/>
@@ -23894,7 +24483,7 @@
       </w:rPr>
     </w:lvl>
   </w:abstractNum>
-  <w:abstractNum w:abstractNumId="29" w15:restartNumberingAfterBreak="0">
+  <w:abstractNum w:abstractNumId="30" w15:restartNumberingAfterBreak="0">
     <w:nsid w:val="760D109A"/>
     <w:multiLevelType w:val="hybridMultilevel"/>
     <w:tmpl w:val="114ABCB6"/>
@@ -24007,7 +24596,7 @@
       </w:rPr>
     </w:lvl>
   </w:abstractNum>
-  <w:abstractNum w:abstractNumId="30" w15:restartNumberingAfterBreak="0">
+  <w:abstractNum w:abstractNumId="31" w15:restartNumberingAfterBreak="0">
     <w:nsid w:val="76F27EE2"/>
     <w:multiLevelType w:val="hybridMultilevel"/>
     <w:tmpl w:val="0E7E59DA"/>
@@ -24120,7 +24709,7 @@
       </w:rPr>
     </w:lvl>
   </w:abstractNum>
-  <w:abstractNum w:abstractNumId="31" w15:restartNumberingAfterBreak="0">
+  <w:abstractNum w:abstractNumId="32" w15:restartNumberingAfterBreak="0">
     <w:nsid w:val="79E172B0"/>
     <w:multiLevelType w:val="hybridMultilevel"/>
     <w:tmpl w:val="317E03DC"/>
@@ -24233,7 +24822,7 @@
       </w:rPr>
     </w:lvl>
   </w:abstractNum>
-  <w:abstractNum w:abstractNumId="32" w15:restartNumberingAfterBreak="0">
+  <w:abstractNum w:abstractNumId="33" w15:restartNumberingAfterBreak="0">
     <w:nsid w:val="7CBC7C34"/>
     <w:multiLevelType w:val="multilevel"/>
     <w:tmpl w:val="140A001F"/>
@@ -24319,7 +24908,7 @@
       </w:pPr>
     </w:lvl>
   </w:abstractNum>
-  <w:abstractNum w:abstractNumId="33" w15:restartNumberingAfterBreak="0">
+  <w:abstractNum w:abstractNumId="34" w15:restartNumberingAfterBreak="0">
     <w:nsid w:val="7EF7135D"/>
     <w:multiLevelType w:val="hybridMultilevel"/>
     <w:tmpl w:val="31002036"/>
@@ -24436,16 +25025,16 @@
     <w:abstractNumId w:val="6"/>
   </w:num>
   <w:num w:numId="2" w16cid:durableId="797261730">
-    <w:abstractNumId w:val="32"/>
+    <w:abstractNumId w:val="33"/>
   </w:num>
   <w:num w:numId="3" w16cid:durableId="1100761681">
     <w:abstractNumId w:val="19"/>
   </w:num>
   <w:num w:numId="4" w16cid:durableId="1239365601">
-    <w:abstractNumId w:val="22"/>
+    <w:abstractNumId w:val="23"/>
   </w:num>
   <w:num w:numId="5" w16cid:durableId="73860792">
-    <w:abstractNumId w:val="30"/>
+    <w:abstractNumId w:val="31"/>
   </w:num>
   <w:num w:numId="6" w16cid:durableId="79833582">
     <w:abstractNumId w:val="13"/>
@@ -24469,13 +25058,13 @@
     <w:abstractNumId w:val="4"/>
   </w:num>
   <w:num w:numId="13" w16cid:durableId="974140468">
-    <w:abstractNumId w:val="25"/>
+    <w:abstractNumId w:val="26"/>
   </w:num>
   <w:num w:numId="14" w16cid:durableId="1860704413">
-    <w:abstractNumId w:val="20"/>
+    <w:abstractNumId w:val="21"/>
   </w:num>
   <w:num w:numId="15" w16cid:durableId="897861786">
-    <w:abstractNumId w:val="33"/>
+    <w:abstractNumId w:val="34"/>
   </w:num>
   <w:num w:numId="16" w16cid:durableId="1809784868">
     <w:abstractNumId w:val="9"/>
@@ -24484,13 +25073,13 @@
     <w:abstractNumId w:val="5"/>
   </w:num>
   <w:num w:numId="18" w16cid:durableId="1248268047">
-    <w:abstractNumId w:val="27"/>
+    <w:abstractNumId w:val="28"/>
   </w:num>
   <w:num w:numId="19" w16cid:durableId="1750078784">
-    <w:abstractNumId w:val="29"/>
+    <w:abstractNumId w:val="30"/>
   </w:num>
   <w:num w:numId="20" w16cid:durableId="1376856295">
-    <w:abstractNumId w:val="23"/>
+    <w:abstractNumId w:val="24"/>
   </w:num>
   <w:num w:numId="21" w16cid:durableId="1044448967">
     <w:abstractNumId w:val="11"/>
@@ -24502,7 +25091,7 @@
     <w:abstractNumId w:val="8"/>
   </w:num>
   <w:num w:numId="24" w16cid:durableId="2047288328">
-    <w:abstractNumId w:val="24"/>
+    <w:abstractNumId w:val="25"/>
   </w:num>
   <w:num w:numId="25" w16cid:durableId="2094349717">
     <w:abstractNumId w:val="16"/>
@@ -24520,19 +25109,22 @@
     <w:abstractNumId w:val="17"/>
   </w:num>
   <w:num w:numId="30" w16cid:durableId="768698477">
-    <w:abstractNumId w:val="28"/>
+    <w:abstractNumId w:val="29"/>
   </w:num>
   <w:num w:numId="31" w16cid:durableId="980770177">
-    <w:abstractNumId w:val="21"/>
+    <w:abstractNumId w:val="22"/>
   </w:num>
   <w:num w:numId="32" w16cid:durableId="565532377">
-    <w:abstractNumId w:val="31"/>
+    <w:abstractNumId w:val="32"/>
   </w:num>
   <w:num w:numId="33" w16cid:durableId="946351670">
     <w:abstractNumId w:val="0"/>
   </w:num>
   <w:num w:numId="34" w16cid:durableId="222252303">
-    <w:abstractNumId w:val="26"/>
+    <w:abstractNumId w:val="27"/>
+  </w:num>
+  <w:num w:numId="35" w16cid:durableId="16666046">
+    <w:abstractNumId w:val="20"/>
   </w:num>
 </w:numbering>
 </file>
@@ -25943,6 +26535,208 @@
       <w:szCs w:val="18"/>
     </w:rPr>
   </w:style>
+  <w:style w:type="table" w:styleId="Tabladelista2-nfasis1">
+    <w:name w:val="List Table 2 Accent 1"/>
+    <w:basedOn w:val="Tablanormal"/>
+    <w:uiPriority w:val="47"/>
+    <w:rsid w:val="004C1552"/>
+    <w:pPr>
+      <w:spacing w:after="0" w:line="240" w:lineRule="auto"/>
+    </w:pPr>
+    <w:tblPr>
+      <w:tblStyleRowBandSize w:val="1"/>
+      <w:tblStyleColBandSize w:val="1"/>
+      <w:tblBorders>
+        <w:top w:val="single" w:sz="4" w:space="0" w:color="45B0E1" w:themeColor="accent1" w:themeTint="99"/>
+        <w:bottom w:val="single" w:sz="4" w:space="0" w:color="45B0E1" w:themeColor="accent1" w:themeTint="99"/>
+        <w:insideH w:val="single" w:sz="4" w:space="0" w:color="45B0E1" w:themeColor="accent1" w:themeTint="99"/>
+      </w:tblBorders>
+    </w:tblPr>
+    <w:tblStylePr w:type="firstRow">
+      <w:rPr>
+        <w:b/>
+        <w:bCs/>
+      </w:rPr>
+    </w:tblStylePr>
+    <w:tblStylePr w:type="lastRow">
+      <w:rPr>
+        <w:b/>
+        <w:bCs/>
+      </w:rPr>
+    </w:tblStylePr>
+    <w:tblStylePr w:type="firstCol">
+      <w:rPr>
+        <w:b/>
+        <w:bCs/>
+      </w:rPr>
+    </w:tblStylePr>
+    <w:tblStylePr w:type="lastCol">
+      <w:rPr>
+        <w:b/>
+        <w:bCs/>
+      </w:rPr>
+    </w:tblStylePr>
+    <w:tblStylePr w:type="band1Vert">
+      <w:tblPr/>
+      <w:tcPr>
+        <w:shd w:val="clear" w:color="auto" w:fill="C1E4F5" w:themeFill="accent1" w:themeFillTint="33"/>
+      </w:tcPr>
+    </w:tblStylePr>
+    <w:tblStylePr w:type="band1Horz">
+      <w:tblPr/>
+      <w:tcPr>
+        <w:shd w:val="clear" w:color="auto" w:fill="C1E4F5" w:themeFill="accent1" w:themeFillTint="33"/>
+      </w:tcPr>
+    </w:tblStylePr>
+  </w:style>
+  <w:style w:type="table" w:styleId="Tablaconcuadrcula6concolores-nfasis1">
+    <w:name w:val="Grid Table 6 Colorful Accent 1"/>
+    <w:basedOn w:val="Tablanormal"/>
+    <w:uiPriority w:val="51"/>
+    <w:rsid w:val="004C1552"/>
+    <w:pPr>
+      <w:spacing w:after="0" w:line="240" w:lineRule="auto"/>
+    </w:pPr>
+    <w:rPr>
+      <w:color w:val="0F4761" w:themeColor="accent1" w:themeShade="BF"/>
+    </w:rPr>
+    <w:tblPr>
+      <w:tblStyleRowBandSize w:val="1"/>
+      <w:tblStyleColBandSize w:val="1"/>
+      <w:tblBorders>
+        <w:top w:val="single" w:sz="4" w:space="0" w:color="45B0E1" w:themeColor="accent1" w:themeTint="99"/>
+        <w:left w:val="single" w:sz="4" w:space="0" w:color="45B0E1" w:themeColor="accent1" w:themeTint="99"/>
+        <w:bottom w:val="single" w:sz="4" w:space="0" w:color="45B0E1" w:themeColor="accent1" w:themeTint="99"/>
+        <w:right w:val="single" w:sz="4" w:space="0" w:color="45B0E1" w:themeColor="accent1" w:themeTint="99"/>
+        <w:insideH w:val="single" w:sz="4" w:space="0" w:color="45B0E1" w:themeColor="accent1" w:themeTint="99"/>
+        <w:insideV w:val="single" w:sz="4" w:space="0" w:color="45B0E1" w:themeColor="accent1" w:themeTint="99"/>
+      </w:tblBorders>
+    </w:tblPr>
+    <w:tblStylePr w:type="firstRow">
+      <w:rPr>
+        <w:b/>
+        <w:bCs/>
+      </w:rPr>
+      <w:tblPr/>
+      <w:tcPr>
+        <w:tcBorders>
+          <w:bottom w:val="single" w:sz="12" w:space="0" w:color="45B0E1" w:themeColor="accent1" w:themeTint="99"/>
+        </w:tcBorders>
+      </w:tcPr>
+    </w:tblStylePr>
+    <w:tblStylePr w:type="lastRow">
+      <w:rPr>
+        <w:b/>
+        <w:bCs/>
+      </w:rPr>
+      <w:tblPr/>
+      <w:tcPr>
+        <w:tcBorders>
+          <w:top w:val="double" w:sz="4" w:space="0" w:color="45B0E1" w:themeColor="accent1" w:themeTint="99"/>
+        </w:tcBorders>
+      </w:tcPr>
+    </w:tblStylePr>
+    <w:tblStylePr w:type="firstCol">
+      <w:rPr>
+        <w:b/>
+        <w:bCs/>
+      </w:rPr>
+    </w:tblStylePr>
+    <w:tblStylePr w:type="lastCol">
+      <w:rPr>
+        <w:b/>
+        <w:bCs/>
+      </w:rPr>
+    </w:tblStylePr>
+    <w:tblStylePr w:type="band1Vert">
+      <w:tblPr/>
+      <w:tcPr>
+        <w:shd w:val="clear" w:color="auto" w:fill="C1E4F5" w:themeFill="accent1" w:themeFillTint="33"/>
+      </w:tcPr>
+    </w:tblStylePr>
+    <w:tblStylePr w:type="band1Horz">
+      <w:tblPr/>
+      <w:tcPr>
+        <w:shd w:val="clear" w:color="auto" w:fill="C1E4F5" w:themeFill="accent1" w:themeFillTint="33"/>
+      </w:tcPr>
+    </w:tblStylePr>
+  </w:style>
+  <w:style w:type="table" w:styleId="Tablaconcuadrcula4-nfasis4">
+    <w:name w:val="Grid Table 4 Accent 4"/>
+    <w:basedOn w:val="Tablanormal"/>
+    <w:uiPriority w:val="49"/>
+    <w:rsid w:val="004C1552"/>
+    <w:pPr>
+      <w:spacing w:after="0" w:line="240" w:lineRule="auto"/>
+    </w:pPr>
+    <w:tblPr>
+      <w:tblStyleRowBandSize w:val="1"/>
+      <w:tblStyleColBandSize w:val="1"/>
+      <w:tblBorders>
+        <w:top w:val="single" w:sz="4" w:space="0" w:color="60CAF3" w:themeColor="accent4" w:themeTint="99"/>
+        <w:left w:val="single" w:sz="4" w:space="0" w:color="60CAF3" w:themeColor="accent4" w:themeTint="99"/>
+        <w:bottom w:val="single" w:sz="4" w:space="0" w:color="60CAF3" w:themeColor="accent4" w:themeTint="99"/>
+        <w:right w:val="single" w:sz="4" w:space="0" w:color="60CAF3" w:themeColor="accent4" w:themeTint="99"/>
+        <w:insideH w:val="single" w:sz="4" w:space="0" w:color="60CAF3" w:themeColor="accent4" w:themeTint="99"/>
+        <w:insideV w:val="single" w:sz="4" w:space="0" w:color="60CAF3" w:themeColor="accent4" w:themeTint="99"/>
+      </w:tblBorders>
+    </w:tblPr>
+    <w:tblStylePr w:type="firstRow">
+      <w:rPr>
+        <w:b/>
+        <w:bCs/>
+        <w:color w:val="FFFFFF" w:themeColor="background1"/>
+      </w:rPr>
+      <w:tblPr/>
+      <w:tcPr>
+        <w:tcBorders>
+          <w:top w:val="single" w:sz="4" w:space="0" w:color="0F9ED5" w:themeColor="accent4"/>
+          <w:left w:val="single" w:sz="4" w:space="0" w:color="0F9ED5" w:themeColor="accent4"/>
+          <w:bottom w:val="single" w:sz="4" w:space="0" w:color="0F9ED5" w:themeColor="accent4"/>
+          <w:right w:val="single" w:sz="4" w:space="0" w:color="0F9ED5" w:themeColor="accent4"/>
+          <w:insideH w:val="nil"/>
+          <w:insideV w:val="nil"/>
+        </w:tcBorders>
+        <w:shd w:val="clear" w:color="auto" w:fill="0F9ED5" w:themeFill="accent4"/>
+      </w:tcPr>
+    </w:tblStylePr>
+    <w:tblStylePr w:type="lastRow">
+      <w:rPr>
+        <w:b/>
+        <w:bCs/>
+      </w:rPr>
+      <w:tblPr/>
+      <w:tcPr>
+        <w:tcBorders>
+          <w:top w:val="double" w:sz="4" w:space="0" w:color="0F9ED5" w:themeColor="accent4"/>
+        </w:tcBorders>
+      </w:tcPr>
+    </w:tblStylePr>
+    <w:tblStylePr w:type="firstCol">
+      <w:rPr>
+        <w:b/>
+        <w:bCs/>
+      </w:rPr>
+    </w:tblStylePr>
+    <w:tblStylePr w:type="lastCol">
+      <w:rPr>
+        <w:b/>
+        <w:bCs/>
+      </w:rPr>
+    </w:tblStylePr>
+    <w:tblStylePr w:type="band1Vert">
+      <w:tblPr/>
+      <w:tcPr>
+        <w:shd w:val="clear" w:color="auto" w:fill="CAEDFB" w:themeFill="accent4" w:themeFillTint="33"/>
+      </w:tcPr>
+    </w:tblStylePr>
+    <w:tblStylePr w:type="band1Horz">
+      <w:tblPr/>
+      <w:tcPr>
+        <w:shd w:val="clear" w:color="auto" w:fill="CAEDFB" w:themeFill="accent4" w:themeFillTint="33"/>
+      </w:tcPr>
+    </w:tblStylePr>
+  </w:style>
 </w:styles>
 </file>
 

</xml_diff>